<commit_message>
Add password authentication and ui to entry password Add 'CodeToTxt.sh' tool Fix MariaDbManager constructor returning before database initialised Continue writeup and user manual
</commit_message>
<xml_diff>
--- a/UserManual.docx
+++ b/UserManual.docx
@@ -101,27 +101,7 @@
           <w:szCs w:val="24"/>
           <w:u w:val="none"/>
         </w:rPr>
-        <w:t>This timetabling program is designed to be used in conjunction with any other timetabling software, in order to create a timetable which includes the distance for members of staff in the timetabling process. It takes information about the layout of the school, lessons taught at the school, and the members of staff teaching at the school, stores the information and produces a timetable f</w:t>
-      </w:r>
-      <w:r>
-        <w:rPr>
-          <w:b w:val="false"/>
-          <w:bCs w:val="false"/>
-          <w:sz w:val="24"/>
-          <w:szCs w:val="24"/>
-          <w:u w:val="none"/>
-        </w:rPr>
-        <w:t>r</w:t>
-      </w:r>
-      <w:r>
-        <w:rPr>
-          <w:b w:val="false"/>
-          <w:bCs w:val="false"/>
-          <w:sz w:val="24"/>
-          <w:szCs w:val="24"/>
-          <w:u w:val="none"/>
-        </w:rPr>
-        <w:t>om the information. All information stored by the program is only accessible through the program and is protected using a password.</w:t>
+        <w:t>This timetabling program is designed to be used in conjunction with any other timetabling software, in order to create a timetable which includes the distance for members of staff in the timetabling process. It takes information about the layout of the school, lessons taught at the school, and the members of staff teaching at the school, stores the information and produces a timetable from the information. All information stored by the program is only accessible through the program and is protected using a password.</w:t>
       </w:r>
     </w:p>
     <w:p>
@@ -180,27 +160,7 @@
           <w:szCs w:val="24"/>
           <w:u w:val="none"/>
         </w:rPr>
-        <w:t xml:space="preserve">Running a </w:t>
-      </w:r>
-      <w:r>
-        <w:rPr>
-          <w:b w:val="false"/>
-          <w:bCs w:val="false"/>
-          <w:sz w:val="24"/>
-          <w:szCs w:val="24"/>
-          <w:u w:val="none"/>
-        </w:rPr>
-        <w:t>compatible</w:t>
-      </w:r>
-      <w:r>
-        <w:rPr>
-          <w:b w:val="false"/>
-          <w:bCs w:val="false"/>
-          <w:sz w:val="24"/>
-          <w:szCs w:val="24"/>
-          <w:u w:val="none"/>
-        </w:rPr>
-        <w:t xml:space="preserve"> operating system</w:t>
+        <w:t>Running a compatible operating system</w:t>
       </w:r>
     </w:p>
     <w:p>
@@ -1006,6 +966,51 @@
           <w:szCs w:val="24"/>
           <w:u w:val="none"/>
         </w:rPr>
+        <w:drawing>
+          <wp:anchor behindDoc="0" distT="0" distB="0" distL="0" distR="0" simplePos="0" locked="0" layoutInCell="1" allowOverlap="1" relativeHeight="5">
+            <wp:simplePos x="0" y="0"/>
+            <wp:positionH relativeFrom="column">
+              <wp:posOffset>1446530</wp:posOffset>
+            </wp:positionH>
+            <wp:positionV relativeFrom="paragraph">
+              <wp:posOffset>174625</wp:posOffset>
+            </wp:positionV>
+            <wp:extent cx="3439160" cy="1156335"/>
+            <wp:effectExtent l="0" t="0" r="0" b="0"/>
+            <wp:wrapTopAndBottom/>
+            <wp:docPr id="1" name="Image1" descr=""/>
+            <wp:cNvGraphicFramePr>
+              <a:graphicFrameLocks xmlns:a="http://schemas.openxmlformats.org/drawingml/2006/main" noChangeAspect="1"/>
+            </wp:cNvGraphicFramePr>
+            <a:graphic xmlns:a="http://schemas.openxmlformats.org/drawingml/2006/main">
+              <a:graphicData uri="http://schemas.openxmlformats.org/drawingml/2006/picture">
+                <pic:pic xmlns:pic="http://schemas.openxmlformats.org/drawingml/2006/picture">
+                  <pic:nvPicPr>
+                    <pic:cNvPr id="1" name="Image1" descr=""/>
+                    <pic:cNvPicPr>
+                      <a:picLocks noChangeAspect="1" noChangeArrowheads="1"/>
+                    </pic:cNvPicPr>
+                  </pic:nvPicPr>
+                  <pic:blipFill>
+                    <a:blip r:embed="rId2"/>
+                    <a:stretch>
+                      <a:fillRect/>
+                    </a:stretch>
+                  </pic:blipFill>
+                  <pic:spPr bwMode="auto">
+                    <a:xfrm>
+                      <a:off x="0" y="0"/>
+                      <a:ext cx="3439160" cy="1156335"/>
+                    </a:xfrm>
+                    <a:prstGeom prst="rect">
+                      <a:avLst/>
+                    </a:prstGeom>
+                  </pic:spPr>
+                </pic:pic>
+              </a:graphicData>
+            </a:graphic>
+          </wp:anchor>
+        </w:drawing>
       </w:r>
     </w:p>
     <w:p>
@@ -1018,7 +1023,7 @@
         <mc:AlternateContent>
           <mc:Choice Requires="wps">
             <w:drawing>
-              <wp:anchor behindDoc="0" distT="0" distB="0" distL="0" distR="0" simplePos="0" locked="0" layoutInCell="1" allowOverlap="1" relativeHeight="3">
+              <wp:anchor behindDoc="0" distT="0" distB="0" distL="0" distR="0" simplePos="0" locked="0" layoutInCell="1" allowOverlap="1" relativeHeight="2">
                 <wp:simplePos x="0" y="0"/>
                 <wp:positionH relativeFrom="column">
                   <wp:posOffset>5356860</wp:posOffset>
@@ -1026,10 +1031,10 @@
                 <wp:positionV relativeFrom="paragraph">
                   <wp:posOffset>143510</wp:posOffset>
                 </wp:positionV>
-                <wp:extent cx="839470" cy="525145"/>
+                <wp:extent cx="840740" cy="525145"/>
                 <wp:effectExtent l="0" t="0" r="0" b="0"/>
                 <wp:wrapNone/>
-                <wp:docPr id="1" name="Shape1"/>
+                <wp:docPr id="2" name="Shape1"/>
                 <a:graphic xmlns:a="http://schemas.openxmlformats.org/drawingml/2006/main">
                   <a:graphicData uri="http://schemas.microsoft.com/office/word/2010/wordprocessingShape">
                     <wps:wsp>
@@ -1037,7 +1042,7 @@
                       <wps:spPr>
                         <a:xfrm>
                           <a:off x="0" y="0"/>
-                          <a:ext cx="838800" cy="524520"/>
+                          <a:ext cx="840240" cy="524520"/>
                         </a:xfrm>
                         <a:prstGeom prst="rect">
                           <a:avLst/>
@@ -1081,7 +1086,7 @@
           </mc:Choice>
           <mc:Fallback>
             <w:pict>
-              <v:rect id="shape_0" ID="Shape1" stroked="f" style="position:absolute;margin-left:421.8pt;margin-top:11.3pt;width:66pt;height:41.25pt">
+              <v:rect id="shape_0" ID="Shape1" stroked="f" style="position:absolute;margin-left:421.8pt;margin-top:11.3pt;width:66.1pt;height:41.25pt">
                 <w10:wrap type="square"/>
                 <v:fill o:detectmouseclick="t" on="false"/>
                 <v:stroke color="#3465a4" joinstyle="round" endcap="flat"/>
@@ -1109,63 +1114,7 @@
         <mc:AlternateContent>
           <mc:Choice Requires="wps">
             <w:drawing>
-              <wp:anchor behindDoc="0" distT="0" distB="0" distL="0" distR="0" simplePos="0" locked="0" layoutInCell="1" allowOverlap="1" relativeHeight="4">
-                <wp:simplePos x="0" y="0"/>
-                <wp:positionH relativeFrom="column">
-                  <wp:posOffset>4785360</wp:posOffset>
-                </wp:positionH>
-                <wp:positionV relativeFrom="paragraph">
-                  <wp:posOffset>419735</wp:posOffset>
-                </wp:positionV>
-                <wp:extent cx="525145" cy="1270"/>
-                <wp:effectExtent l="0" t="0" r="0" b="0"/>
-                <wp:wrapNone/>
-                <wp:docPr id="3" name="Shape2"/>
-                <a:graphic xmlns:a="http://schemas.openxmlformats.org/drawingml/2006/main">
-                  <a:graphicData uri="http://schemas.microsoft.com/office/word/2010/wordprocessingShape">
-                    <wps:wsp>
-                      <wps:cNvSpPr/>
-                      <wps:spPr>
-                        <a:xfrm flipH="1">
-                          <a:off x="0" y="0"/>
-                          <a:ext cx="524520" cy="720"/>
-                        </a:xfrm>
-                        <a:prstGeom prst="line">
-                          <a:avLst/>
-                        </a:prstGeom>
-                        <a:ln>
-                          <a:solidFill>
-                            <a:srgbClr val="000000"/>
-                          </a:solidFill>
-                          <a:tailEnd len="med" type="triangle" w="med"/>
-                        </a:ln>
-                      </wps:spPr>
-                      <wps:style>
-                        <a:lnRef idx="0"/>
-                        <a:fillRef idx="0"/>
-                        <a:effectRef idx="0"/>
-                        <a:fontRef idx="minor"/>
-                      </wps:style>
-                      <wps:bodyPr/>
-                    </wps:wsp>
-                  </a:graphicData>
-                </a:graphic>
-              </wp:anchor>
-            </w:drawing>
-          </mc:Choice>
-          <mc:Fallback>
-            <w:pict>
-              <v:line id="shape_0" from="376.8pt,33.05pt" to="418.05pt,33.05pt" ID="Shape2" stroked="t" style="position:absolute;flip:x">
-                <v:stroke color="black" endarrow="block" endarrowwidth="medium" endarrowlength="medium" joinstyle="round" endcap="flat"/>
-                <v:fill o:detectmouseclick="t" on="false"/>
-              </v:line>
-            </w:pict>
-          </mc:Fallback>
-        </mc:AlternateContent>
-        <mc:AlternateContent>
-          <mc:Choice Requires="wps">
-            <w:drawing>
-              <wp:anchor behindDoc="0" distT="0" distB="0" distL="0" distR="0" simplePos="0" locked="0" layoutInCell="1" allowOverlap="1" relativeHeight="5">
+              <wp:anchor behindDoc="0" distT="0" distB="0" distL="0" distR="0" simplePos="0" locked="0" layoutInCell="1" allowOverlap="1" relativeHeight="3">
                 <wp:simplePos x="0" y="0"/>
                 <wp:positionH relativeFrom="column">
                   <wp:posOffset>3299460</wp:posOffset>
@@ -1173,7 +1122,7 @@
                 <wp:positionV relativeFrom="paragraph">
                   <wp:posOffset>1353185</wp:posOffset>
                 </wp:positionV>
-                <wp:extent cx="1039495" cy="349885"/>
+                <wp:extent cx="1040765" cy="349885"/>
                 <wp:effectExtent l="0" t="0" r="0" b="0"/>
                 <wp:wrapNone/>
                 <wp:docPr id="4" name="Shape3"/>
@@ -1184,7 +1133,7 @@
                       <wps:spPr>
                         <a:xfrm>
                           <a:off x="0" y="0"/>
-                          <a:ext cx="1038960" cy="349200"/>
+                          <a:ext cx="1040040" cy="349200"/>
                         </a:xfrm>
                         <a:prstGeom prst="rect">
                           <a:avLst/>
@@ -1228,7 +1177,7 @@
           </mc:Choice>
           <mc:Fallback>
             <w:pict>
-              <v:rect id="shape_0" ID="Shape3" stroked="f" style="position:absolute;margin-left:259.8pt;margin-top:106.55pt;width:81.75pt;height:27.45pt">
+              <v:rect id="shape_0" ID="Shape3" stroked="f" style="position:absolute;margin-left:259.8pt;margin-top:106.55pt;width:81.85pt;height:27.45pt">
                 <w10:wrap type="square"/>
                 <v:fill o:detectmouseclick="t" on="false"/>
                 <v:stroke color="#3465a4" joinstyle="round" endcap="flat"/>
@@ -1256,15 +1205,15 @@
         <mc:AlternateContent>
           <mc:Choice Requires="wps">
             <w:drawing>
-              <wp:anchor behindDoc="0" distT="0" distB="0" distL="0" distR="0" simplePos="0" locked="0" layoutInCell="1" allowOverlap="1" relativeHeight="8">
+              <wp:anchor behindDoc="0" distT="0" distB="0" distL="0" distR="0" simplePos="0" locked="0" layoutInCell="1" allowOverlap="1" relativeHeight="4">
                 <wp:simplePos x="0" y="0"/>
                 <wp:positionH relativeFrom="column">
-                  <wp:posOffset>2886075</wp:posOffset>
+                  <wp:posOffset>2891155</wp:posOffset>
                 </wp:positionH>
                 <wp:positionV relativeFrom="paragraph">
-                  <wp:posOffset>1329055</wp:posOffset>
+                  <wp:posOffset>1390015</wp:posOffset>
                 </wp:positionV>
-                <wp:extent cx="525780" cy="370205"/>
+                <wp:extent cx="526415" cy="372110"/>
                 <wp:effectExtent l="0" t="0" r="0" b="0"/>
                 <wp:wrapNone/>
                 <wp:docPr id="6" name="Shape2"/>
@@ -1275,7 +1224,7 @@
                       <wps:spPr>
                         <a:xfrm flipH="1" flipV="1">
                           <a:off x="0" y="0"/>
-                          <a:ext cx="524520" cy="369720"/>
+                          <a:ext cx="526320" cy="372240"/>
                         </a:xfrm>
                         <a:prstGeom prst="line">
                           <a:avLst/>
@@ -1302,26 +1251,187 @@
           </mc:Choice>
           <mc:Fallback>
             <w:pict>
-              <v:line id="shape_0" from="222.65pt,95.4pt" to="263.9pt,124.45pt" ID="Shape2" stroked="t" style="position:absolute;flip:xy">
+              <v:line id="shape_0" from="223pt,100.2pt" to="264.4pt,129.45pt" ID="Shape2" stroked="t" style="position:absolute;flip:xy">
                 <v:stroke color="black" endarrow="block" endarrowwidth="medium" endarrowlength="medium" joinstyle="round" endcap="flat"/>
                 <v:fill o:detectmouseclick="t" on="false"/>
               </v:line>
             </w:pict>
           </mc:Fallback>
         </mc:AlternateContent>
+        <mc:AlternateContent>
+          <mc:Choice Requires="wps">
+            <w:drawing>
+              <wp:anchor behindDoc="0" distT="0" distB="0" distL="0" distR="0" simplePos="0" locked="0" layoutInCell="1" allowOverlap="1" relativeHeight="6">
+                <wp:simplePos x="0" y="0"/>
+                <wp:positionH relativeFrom="column">
+                  <wp:posOffset>4785360</wp:posOffset>
+                </wp:positionH>
+                <wp:positionV relativeFrom="paragraph">
+                  <wp:posOffset>420370</wp:posOffset>
+                </wp:positionV>
+                <wp:extent cx="526415" cy="2540"/>
+                <wp:effectExtent l="0" t="0" r="0" b="0"/>
+                <wp:wrapNone/>
+                <wp:docPr id="7" name="Shape2"/>
+                <a:graphic xmlns:a="http://schemas.openxmlformats.org/drawingml/2006/main">
+                  <a:graphicData uri="http://schemas.microsoft.com/office/word/2010/wordprocessingShape">
+                    <wps:wsp>
+                      <wps:cNvSpPr/>
+                      <wps:spPr>
+                        <a:xfrm flipH="1">
+                          <a:off x="0" y="0"/>
+                          <a:ext cx="525960" cy="1800"/>
+                        </a:xfrm>
+                        <a:prstGeom prst="line">
+                          <a:avLst/>
+                        </a:prstGeom>
+                        <a:ln>
+                          <a:solidFill>
+                            <a:srgbClr val="000000"/>
+                          </a:solidFill>
+                          <a:tailEnd len="med" type="triangle" w="med"/>
+                        </a:ln>
+                      </wps:spPr>
+                      <wps:style>
+                        <a:lnRef idx="0"/>
+                        <a:fillRef idx="0"/>
+                        <a:effectRef idx="0"/>
+                        <a:fontRef idx="minor"/>
+                      </wps:style>
+                      <wps:bodyPr/>
+                    </wps:wsp>
+                  </a:graphicData>
+                </a:graphic>
+              </wp:anchor>
+            </w:drawing>
+          </mc:Choice>
+          <mc:Fallback>
+            <w:pict>
+              <v:line id="shape_0" from="376.8pt,33.05pt" to="418.15pt,33.15pt" ID="Shape2" stroked="t" style="position:absolute;flip:x">
+                <v:stroke color="black" endarrow="block" endarrowwidth="medium" endarrowlength="medium" joinstyle="round" endcap="flat"/>
+                <v:fill o:detectmouseclick="t" on="false"/>
+              </v:line>
+            </w:pict>
+          </mc:Fallback>
+        </mc:AlternateContent>
+      </w:r>
+    </w:p>
+    <w:p>
+      <w:pPr>
+        <w:pStyle w:val="Normal"/>
+        <w:rPr/>
+      </w:pPr>
+      <w:r>
+        <w:rPr/>
+      </w:r>
+    </w:p>
+    <w:p>
+      <w:pPr>
+        <w:pStyle w:val="Normal"/>
+        <w:rPr/>
+      </w:pPr>
+      <w:r>
+        <w:rPr/>
+      </w:r>
+    </w:p>
+    <w:p>
+      <w:pPr>
+        <w:pStyle w:val="Normal"/>
+        <w:rPr/>
+      </w:pPr>
+      <w:r>
+        <w:rPr/>
+      </w:r>
+    </w:p>
+    <w:p>
+      <w:pPr>
+        <w:pStyle w:val="Normal"/>
+        <w:rPr>
+          <w:rFonts w:ascii="Times New Roman" w:hAnsi="Times New Roman"/>
+          <w:sz w:val="28"/>
+          <w:szCs w:val="28"/>
+          <w:u w:val="single"/>
+        </w:rPr>
+      </w:pPr>
+      <w:r>
+        <w:rPr>
+          <w:rFonts w:ascii="Times New Roman" w:hAnsi="Times New Roman"/>
+          <w:sz w:val="28"/>
+          <w:szCs w:val="28"/>
+          <w:u w:val="single"/>
+        </w:rPr>
+        <w:t>Navigation</w:t>
+      </w:r>
+    </w:p>
+    <w:p>
+      <w:pPr>
+        <w:pStyle w:val="Normal"/>
+        <w:rPr>
+          <w:rFonts w:ascii="Times New Roman" w:hAnsi="Times New Roman"/>
+          <w:sz w:val="24"/>
+          <w:szCs w:val="24"/>
+          <w:u w:val="none"/>
+        </w:rPr>
+      </w:pPr>
+      <w:r>
+        <w:rPr>
+          <w:rFonts w:ascii="Times New Roman" w:hAnsi="Times New Roman"/>
+          <w:sz w:val="24"/>
+          <w:szCs w:val="24"/>
+          <w:u w:val="none"/>
+        </w:rPr>
+      </w:r>
+    </w:p>
+    <w:p>
+      <w:pPr>
+        <w:pStyle w:val="Normal"/>
+        <w:rPr>
+          <w:rFonts w:ascii="Times New Roman" w:hAnsi="Times New Roman"/>
+          <w:sz w:val="24"/>
+          <w:szCs w:val="24"/>
+          <w:u w:val="none"/>
+        </w:rPr>
+      </w:pPr>
+      <w:r>
+        <w:rPr>
+          <w:rFonts w:ascii="Times New Roman" w:hAnsi="Times New Roman"/>
+          <w:sz w:val="24"/>
+          <w:szCs w:val="24"/>
+          <w:u w:val="none"/>
+        </w:rPr>
+        <w:t>The system can be navigated in two ways: scrolling or the navigation bar. Since the whole program exists within a single window, one can access any part of the system just by scrolling to it. Also, at the top of the window, as shown, there is a navigation bar. This bar contains shortcuts to each section of the window as shown. By clicking on one of the options, the window will automatically scroll to the correct place.</w:t>
+      </w:r>
+    </w:p>
+    <w:p>
+      <w:pPr>
+        <w:pStyle w:val="Normal"/>
+        <w:rPr>
+          <w:rFonts w:ascii="Times New Roman" w:hAnsi="Times New Roman"/>
+          <w:sz w:val="24"/>
+          <w:szCs w:val="24"/>
+          <w:u w:val="none"/>
+        </w:rPr>
+      </w:pPr>
+      <w:r>
+        <w:rPr>
+          <w:rFonts w:ascii="Times New Roman" w:hAnsi="Times New Roman"/>
+          <w:sz w:val="24"/>
+          <w:szCs w:val="24"/>
+          <w:u w:val="none"/>
+        </w:rPr>
         <w:drawing>
-          <wp:anchor behindDoc="0" distT="0" distB="0" distL="0" distR="0" simplePos="0" locked="0" layoutInCell="1" allowOverlap="1" relativeHeight="2">
+          <wp:anchor behindDoc="0" distT="0" distB="0" distL="0" distR="0" simplePos="0" locked="0" layoutInCell="1" allowOverlap="1" relativeHeight="9">
             <wp:simplePos x="0" y="0"/>
             <wp:positionH relativeFrom="column">
-              <wp:posOffset>1389380</wp:posOffset>
+              <wp:posOffset>64135</wp:posOffset>
             </wp:positionH>
             <wp:positionV relativeFrom="paragraph">
-              <wp:posOffset>55880</wp:posOffset>
+              <wp:posOffset>194310</wp:posOffset>
             </wp:positionV>
-            <wp:extent cx="3439160" cy="1156335"/>
+            <wp:extent cx="4078605" cy="2724150"/>
             <wp:effectExtent l="0" t="0" r="0" b="0"/>
             <wp:wrapTopAndBottom/>
-            <wp:docPr id="7" name="Image1" descr=""/>
+            <wp:docPr id="8" name="Image2" descr=""/>
             <wp:cNvGraphicFramePr>
               <a:graphicFrameLocks xmlns:a="http://schemas.openxmlformats.org/drawingml/2006/main" noChangeAspect="1"/>
             </wp:cNvGraphicFramePr>
@@ -1329,13 +1439,14 @@
               <a:graphicData uri="http://schemas.openxmlformats.org/drawingml/2006/picture">
                 <pic:pic xmlns:pic="http://schemas.openxmlformats.org/drawingml/2006/picture">
                   <pic:nvPicPr>
-                    <pic:cNvPr id="7" name="Image1" descr=""/>
+                    <pic:cNvPr id="8" name="Image2" descr=""/>
                     <pic:cNvPicPr>
                       <a:picLocks noChangeAspect="1" noChangeArrowheads="1"/>
                     </pic:cNvPicPr>
                   </pic:nvPicPr>
                   <pic:blipFill>
-                    <a:blip r:embed="rId2"/>
+                    <a:blip r:embed="rId3"/>
+                    <a:srcRect l="1944" t="3052" r="2084" b="3475"/>
                     <a:stretch>
                       <a:fillRect/>
                     </a:stretch>
@@ -1343,7 +1454,449 @@
                   <pic:spPr bwMode="auto">
                     <a:xfrm>
                       <a:off x="0" y="0"/>
-                      <a:ext cx="3439160" cy="1156335"/>
+                      <a:ext cx="4078605" cy="2724150"/>
+                    </a:xfrm>
+                    <a:prstGeom prst="rect">
+                      <a:avLst/>
+                    </a:prstGeom>
+                    <a:ln w="12700">
+                      <a:solidFill>
+                        <a:srgbClr val="000000"/>
+                      </a:solidFill>
+                    </a:ln>
+                  </pic:spPr>
+                </pic:pic>
+              </a:graphicData>
+            </a:graphic>
+          </wp:anchor>
+        </w:drawing>
+      </w:r>
+    </w:p>
+    <w:p>
+      <w:pPr>
+        <w:pStyle w:val="Normal"/>
+        <w:rPr>
+          <w:rFonts w:ascii="Times New Roman" w:hAnsi="Times New Roman"/>
+          <w:sz w:val="24"/>
+          <w:szCs w:val="24"/>
+          <w:u w:val="none"/>
+        </w:rPr>
+      </w:pPr>
+      <w:r>
+        <w:rPr>
+          <w:rFonts w:ascii="Times New Roman" w:hAnsi="Times New Roman"/>
+          <w:sz w:val="24"/>
+          <w:szCs w:val="24"/>
+          <w:u w:val="none"/>
+        </w:rPr>
+        <w:drawing>
+          <wp:anchor behindDoc="0" distT="0" distB="0" distL="0" distR="0" simplePos="0" locked="0" layoutInCell="1" allowOverlap="1" relativeHeight="10">
+            <wp:simplePos x="0" y="0"/>
+            <wp:positionH relativeFrom="column">
+              <wp:posOffset>5066030</wp:posOffset>
+            </wp:positionH>
+            <wp:positionV relativeFrom="paragraph">
+              <wp:posOffset>16510</wp:posOffset>
+            </wp:positionV>
+            <wp:extent cx="1029335" cy="2651125"/>
+            <wp:effectExtent l="0" t="0" r="0" b="0"/>
+            <wp:wrapSquare wrapText="largest"/>
+            <wp:docPr id="9" name="Image3" descr=""/>
+            <wp:cNvGraphicFramePr>
+              <a:graphicFrameLocks xmlns:a="http://schemas.openxmlformats.org/drawingml/2006/main" noChangeAspect="1"/>
+            </wp:cNvGraphicFramePr>
+            <a:graphic xmlns:a="http://schemas.openxmlformats.org/drawingml/2006/main">
+              <a:graphicData uri="http://schemas.openxmlformats.org/drawingml/2006/picture">
+                <pic:pic xmlns:pic="http://schemas.openxmlformats.org/drawingml/2006/picture">
+                  <pic:nvPicPr>
+                    <pic:cNvPr id="9" name="Image3" descr=""/>
+                    <pic:cNvPicPr>
+                      <a:picLocks noChangeAspect="1" noChangeArrowheads="1"/>
+                    </pic:cNvPicPr>
+                  </pic:nvPicPr>
+                  <pic:blipFill>
+                    <a:blip r:embed="rId4"/>
+                    <a:srcRect l="8868" t="2457" r="4032" b="3273"/>
+                    <a:stretch>
+                      <a:fillRect/>
+                    </a:stretch>
+                  </pic:blipFill>
+                  <pic:spPr bwMode="auto">
+                    <a:xfrm>
+                      <a:off x="0" y="0"/>
+                      <a:ext cx="1029335" cy="2651125"/>
+                    </a:xfrm>
+                    <a:prstGeom prst="rect">
+                      <a:avLst/>
+                    </a:prstGeom>
+                    <a:ln w="12700">
+                      <a:solidFill>
+                        <a:srgbClr val="000000"/>
+                      </a:solidFill>
+                    </a:ln>
+                  </pic:spPr>
+                </pic:pic>
+              </a:graphicData>
+            </a:graphic>
+          </wp:anchor>
+        </w:drawing>
+        <mc:AlternateContent>
+          <mc:Choice Requires="wps">
+            <w:drawing>
+              <wp:anchor behindDoc="0" distT="0" distB="0" distL="0" distR="0" simplePos="0" locked="0" layoutInCell="1" allowOverlap="1" relativeHeight="11">
+                <wp:simplePos x="0" y="0"/>
+                <wp:positionH relativeFrom="column">
+                  <wp:posOffset>3761105</wp:posOffset>
+                </wp:positionH>
+                <wp:positionV relativeFrom="paragraph">
+                  <wp:posOffset>333375</wp:posOffset>
+                </wp:positionV>
+                <wp:extent cx="1305560" cy="635"/>
+                <wp:effectExtent l="0" t="0" r="0" b="0"/>
+                <wp:wrapNone/>
+                <wp:docPr id="10" name="Shape4"/>
+                <a:graphic xmlns:a="http://schemas.openxmlformats.org/drawingml/2006/main">
+                  <a:graphicData uri="http://schemas.microsoft.com/office/word/2010/wordprocessingShape">
+                    <wps:wsp>
+                      <wps:cNvSpPr/>
+                      <wps:spPr>
+                        <a:xfrm>
+                          <a:off x="0" y="0"/>
+                          <a:ext cx="1305000" cy="0"/>
+                        </a:xfrm>
+                        <a:prstGeom prst="line">
+                          <a:avLst/>
+                        </a:prstGeom>
+                        <a:ln>
+                          <a:solidFill>
+                            <a:srgbClr val="000000"/>
+                          </a:solidFill>
+                          <a:tailEnd len="med" type="triangle" w="med"/>
+                        </a:ln>
+                      </wps:spPr>
+                      <wps:style>
+                        <a:lnRef idx="0"/>
+                        <a:fillRef idx="0"/>
+                        <a:effectRef idx="0"/>
+                        <a:fontRef idx="minor"/>
+                      </wps:style>
+                      <wps:bodyPr/>
+                    </wps:wsp>
+                  </a:graphicData>
+                </a:graphic>
+              </wp:anchor>
+            </w:drawing>
+          </mc:Choice>
+          <mc:Fallback>
+            <w:pict>
+              <v:line id="shape_0" from="296.15pt,26.25pt" to="398.85pt,26.25pt" ID="Shape4" stroked="t" style="position:absolute">
+                <v:stroke color="black" endarrow="block" endarrowwidth="medium" endarrowlength="medium" joinstyle="round" endcap="flat"/>
+                <v:fill o:detectmouseclick="t" on="false"/>
+              </v:line>
+            </w:pict>
+          </mc:Fallback>
+        </mc:AlternateContent>
+        <mc:AlternateContent>
+          <mc:Choice Requires="wps">
+            <w:drawing>
+              <wp:anchor behindDoc="0" distT="0" distB="0" distL="0" distR="0" simplePos="0" locked="0" layoutInCell="1" allowOverlap="1" relativeHeight="12">
+                <wp:simplePos x="0" y="0"/>
+                <wp:positionH relativeFrom="column">
+                  <wp:posOffset>4208780</wp:posOffset>
+                </wp:positionH>
+                <wp:positionV relativeFrom="paragraph">
+                  <wp:posOffset>409575</wp:posOffset>
+                </wp:positionV>
+                <wp:extent cx="857885" cy="702310"/>
+                <wp:effectExtent l="0" t="0" r="0" b="0"/>
+                <wp:wrapNone/>
+                <wp:docPr id="11" name="Shape5"/>
+                <a:graphic xmlns:a="http://schemas.openxmlformats.org/drawingml/2006/main">
+                  <a:graphicData uri="http://schemas.microsoft.com/office/word/2010/wordprocessingShape">
+                    <wps:wsp>
+                      <wps:cNvSpPr txBox="1"/>
+                      <wps:spPr>
+                        <a:xfrm>
+                          <a:off x="0" y="0"/>
+                          <a:ext cx="857160" cy="701640"/>
+                        </a:xfrm>
+                        <a:prstGeom prst="rect">
+                          <a:avLst/>
+                        </a:prstGeom>
+                        <a:noFill/>
+                        <a:ln>
+                          <a:noFill/>
+                        </a:ln>
+                      </wps:spPr>
+                      <wps:txbx>
+                        <w:txbxContent>
+                          <w:p>
+                            <w:pPr>
+                              <w:overflowPunct w:val="false"/>
+                              <w:rPr/>
+                            </w:pPr>
+                            <w:r>
+                              <w:rPr>
+                                <w:sz w:val="24"/>
+                                <w:szCs w:val="24"/>
+                                <w:color w:val="auto"/>
+                              </w:rPr>
+                              <w:t>Clicking on dropdown opens this menu</w:t>
+                            </w:r>
+                          </w:p>
+                        </w:txbxContent>
+                      </wps:txbx>
+                      <wps:bodyPr wrap="square" lIns="0" rIns="0" tIns="0" bIns="0">
+                        <a:spAutoFit/>
+                      </wps:bodyPr>
+                    </wps:wsp>
+                  </a:graphicData>
+                </a:graphic>
+              </wp:anchor>
+            </w:drawing>
+          </mc:Choice>
+          <mc:Fallback>
+            <w:pict>
+              <v:shapetype id="shapetype_202" coordsize="21600,21600" o:spt="202" path="m,l,21600l21600,21600l21600,xe">
+                <v:stroke joinstyle="miter"/>
+                <v:path gradientshapeok="t" o:connecttype="rect"/>
+              </v:shapetype>
+              <v:shape id="shape_0" ID="Shape5" stroked="f" style="position:absolute;margin-left:331.4pt;margin-top:32.25pt;width:67.45pt;height:55.2pt" type="shapetype_202">
+                <v:textbox>
+                  <w:txbxContent>
+                    <w:p>
+                      <w:pPr>
+                        <w:overflowPunct w:val="false"/>
+                        <w:rPr/>
+                      </w:pPr>
+                      <w:r>
+                        <w:rPr>
+                          <w:sz w:val="24"/>
+                          <w:szCs w:val="24"/>
+                          <w:color w:val="auto"/>
+                        </w:rPr>
+                        <w:t>Clicking on dropdown opens this menu</w:t>
+                      </w:r>
+                    </w:p>
+                  </w:txbxContent>
+                </v:textbox>
+                <w10:wrap type="square"/>
+                <v:fill o:detectmouseclick="t" on="false"/>
+                <v:stroke color="black" endarrow="block" endarrowwidth="medium" endarrowlength="medium" joinstyle="round" endcap="flat"/>
+              </v:shape>
+            </w:pict>
+          </mc:Fallback>
+        </mc:AlternateContent>
+      </w:r>
+    </w:p>
+    <w:p>
+      <w:pPr>
+        <w:pStyle w:val="Normal"/>
+        <w:rPr>
+          <w:rFonts w:ascii="Times New Roman" w:hAnsi="Times New Roman"/>
+          <w:sz w:val="28"/>
+          <w:szCs w:val="28"/>
+          <w:u w:val="single"/>
+        </w:rPr>
+      </w:pPr>
+      <w:r>
+        <w:rPr>
+          <w:rFonts w:ascii="Times New Roman" w:hAnsi="Times New Roman"/>
+          <w:sz w:val="28"/>
+          <w:szCs w:val="28"/>
+          <w:u w:val="single"/>
+        </w:rPr>
+      </w:r>
+    </w:p>
+    <w:p>
+      <w:pPr>
+        <w:pStyle w:val="Normal"/>
+        <w:rPr>
+          <w:rFonts w:ascii="Times New Roman" w:hAnsi="Times New Roman"/>
+          <w:sz w:val="28"/>
+          <w:szCs w:val="28"/>
+          <w:u w:val="single"/>
+        </w:rPr>
+      </w:pPr>
+      <w:r>
+        <w:rPr>
+          <w:rFonts w:ascii="Times New Roman" w:hAnsi="Times New Roman"/>
+          <w:sz w:val="28"/>
+          <w:szCs w:val="28"/>
+          <w:u w:val="single"/>
+        </w:rPr>
+        <w:t>Data Entry</w:t>
+      </w:r>
+    </w:p>
+    <w:p>
+      <w:pPr>
+        <w:pStyle w:val="Normal"/>
+        <w:rPr>
+          <w:rFonts w:ascii="Times New Roman" w:hAnsi="Times New Roman"/>
+          <w:sz w:val="24"/>
+          <w:szCs w:val="24"/>
+          <w:u w:val="none"/>
+        </w:rPr>
+      </w:pPr>
+      <w:r>
+        <w:rPr>
+          <w:rFonts w:ascii="Times New Roman" w:hAnsi="Times New Roman"/>
+          <w:sz w:val="24"/>
+          <w:szCs w:val="24"/>
+          <w:u w:val="none"/>
+        </w:rPr>
+      </w:r>
+    </w:p>
+    <w:p>
+      <w:pPr>
+        <w:pStyle w:val="Normal"/>
+        <w:rPr>
+          <w:rFonts w:ascii="Times New Roman" w:hAnsi="Times New Roman"/>
+          <w:sz w:val="24"/>
+          <w:szCs w:val="24"/>
+          <w:u w:val="none"/>
+        </w:rPr>
+      </w:pPr>
+      <w:r>
+        <w:rPr>
+          <w:rFonts w:ascii="Times New Roman" w:hAnsi="Times New Roman"/>
+          <w:sz w:val="24"/>
+          <w:szCs w:val="24"/>
+          <w:u w:val="none"/>
+        </w:rPr>
+        <w:t>The system requires data to be entered before any timetabling can begin. This data will be: staff data, subject data, set data, year group data, class data, lesson data and the layout of the school. In the system, lesson is a class with a classroom to be taught in, a member of staff to teach the class and period of time for the class to be taught in. The layout data will be entered only through importing map files, but all other data can be entered through the on screen wizard or from files. All the file format will be defined later in the manual.</w:t>
+      </w:r>
+    </w:p>
+    <w:p>
+      <w:pPr>
+        <w:pStyle w:val="Normal"/>
+        <w:rPr>
+          <w:rFonts w:ascii="Times New Roman" w:hAnsi="Times New Roman"/>
+          <w:sz w:val="24"/>
+          <w:szCs w:val="24"/>
+          <w:u w:val="single"/>
+        </w:rPr>
+      </w:pPr>
+      <w:r>
+        <w:rPr>
+          <w:rFonts w:ascii="Times New Roman" w:hAnsi="Times New Roman"/>
+          <w:sz w:val="24"/>
+          <w:szCs w:val="24"/>
+          <w:u w:val="single"/>
+        </w:rPr>
+        <w:t>Staff Data</w:t>
+      </w:r>
+    </w:p>
+    <w:p>
+      <w:pPr>
+        <w:pStyle w:val="Normal"/>
+        <w:rPr>
+          <w:rFonts w:ascii="Times New Roman" w:hAnsi="Times New Roman"/>
+          <w:sz w:val="24"/>
+          <w:szCs w:val="24"/>
+          <w:u w:val="none"/>
+        </w:rPr>
+      </w:pPr>
+      <w:r>
+        <w:rPr>
+          <w:rFonts w:ascii="Times New Roman" w:hAnsi="Times New Roman"/>
+          <w:sz w:val="24"/>
+          <w:szCs w:val="24"/>
+          <w:u w:val="none"/>
+        </w:rPr>
+      </w:r>
+    </w:p>
+    <w:p>
+      <w:pPr>
+        <w:pStyle w:val="Normal"/>
+        <w:rPr>
+          <w:rFonts w:ascii="Times New Roman" w:hAnsi="Times New Roman"/>
+          <w:sz w:val="24"/>
+          <w:szCs w:val="24"/>
+          <w:u w:val="none"/>
+        </w:rPr>
+      </w:pPr>
+      <w:r>
+        <w:rPr>
+          <w:rFonts w:ascii="Times New Roman" w:hAnsi="Times New Roman"/>
+          <w:sz w:val="24"/>
+          <w:szCs w:val="24"/>
+          <w:u w:val="none"/>
+        </w:rPr>
+        <w:t>Each member of staff stored by the system will be displayed in the table below. Therefore each member of staff must be defined with a name, subject and maximum hours per week. The table states ‘Subject ID’ rather than Subject, this is because the table shows the unique ID of the subject taught by the member of staff as this allows the system to access and process the staff data faster. Also, the structure of the file used to import staff data will also use ‘Subject ID’ as it allows the system to read the data faster and more accurately. To add a new member of staff, click the ‘+’ icon to open the ‘</w:t>
+      </w:r>
+      <w:r>
+        <w:rPr>
+          <w:rFonts w:ascii="Times New Roman" w:hAnsi="Times New Roman"/>
+          <w:sz w:val="24"/>
+          <w:szCs w:val="24"/>
+          <w:u w:val="none"/>
+        </w:rPr>
+        <w:t>Add Staff’</w:t>
+      </w:r>
+      <w:r>
+        <w:rPr>
+          <w:rFonts w:ascii="Times New Roman" w:hAnsi="Times New Roman"/>
+          <w:sz w:val="24"/>
+          <w:szCs w:val="24"/>
+          <w:u w:val="none"/>
+        </w:rPr>
+        <w:t xml:space="preserve"> wizard.</w:t>
+      </w:r>
+    </w:p>
+    <w:p>
+      <w:pPr>
+        <w:pStyle w:val="Normal"/>
+        <w:rPr>
+          <w:rFonts w:ascii="Times New Roman" w:hAnsi="Times New Roman"/>
+          <w:sz w:val="24"/>
+          <w:szCs w:val="24"/>
+          <w:u w:val="none"/>
+        </w:rPr>
+      </w:pPr>
+      <w:r>
+        <w:rPr>
+          <w:rFonts w:ascii="Times New Roman" w:hAnsi="Times New Roman"/>
+          <w:sz w:val="24"/>
+          <w:szCs w:val="24"/>
+          <w:u w:val="none"/>
+        </w:rPr>
+        <w:drawing>
+          <wp:anchor behindDoc="0" distT="0" distB="0" distL="0" distR="0" simplePos="0" locked="0" layoutInCell="1" allowOverlap="1" relativeHeight="13">
+            <wp:simplePos x="0" y="0"/>
+            <wp:positionH relativeFrom="column">
+              <wp:posOffset>2005330</wp:posOffset>
+            </wp:positionH>
+            <wp:positionV relativeFrom="paragraph">
+              <wp:posOffset>78740</wp:posOffset>
+            </wp:positionV>
+            <wp:extent cx="3957955" cy="2479675"/>
+            <wp:effectExtent l="0" t="0" r="0" b="0"/>
+            <wp:wrapTopAndBottom/>
+            <wp:docPr id="12" name="Image4" descr=""/>
+            <wp:cNvGraphicFramePr>
+              <a:graphicFrameLocks xmlns:a="http://schemas.openxmlformats.org/drawingml/2006/main" noChangeAspect="1"/>
+            </wp:cNvGraphicFramePr>
+            <a:graphic xmlns:a="http://schemas.openxmlformats.org/drawingml/2006/main">
+              <a:graphicData uri="http://schemas.openxmlformats.org/drawingml/2006/picture">
+                <pic:pic xmlns:pic="http://schemas.openxmlformats.org/drawingml/2006/picture">
+                  <pic:nvPicPr>
+                    <pic:cNvPr id="12" name="Image4" descr=""/>
+                    <pic:cNvPicPr>
+                      <a:picLocks noChangeAspect="1" noChangeArrowheads="1"/>
+                    </pic:cNvPicPr>
+                  </pic:nvPicPr>
+                  <pic:blipFill>
+                    <a:blip r:embed="rId5"/>
+                    <a:srcRect l="1110" t="1697" r="1332" b="2955"/>
+                    <a:stretch>
+                      <a:fillRect/>
+                    </a:stretch>
+                  </pic:blipFill>
+                  <pic:spPr bwMode="auto">
+                    <a:xfrm>
+                      <a:off x="0" y="0"/>
+                      <a:ext cx="3957955" cy="2479675"/>
                     </a:xfrm>
                     <a:prstGeom prst="rect">
                       <a:avLst/>
@@ -1354,20 +1907,460 @@
             </a:graphic>
           </wp:anchor>
         </w:drawing>
-      </w:r>
-    </w:p>
-    <w:p>
-      <w:pPr>
-        <w:pStyle w:val="Normal"/>
-        <w:rPr/>
-      </w:pPr>
-      <w:r>
-        <w:rPr/>
+        <mc:AlternateContent>
+          <mc:Choice Requires="wps">
+            <w:drawing>
+              <wp:anchor behindDoc="0" distT="0" distB="0" distL="0" distR="0" simplePos="0" locked="0" layoutInCell="1" allowOverlap="1" relativeHeight="14">
+                <wp:simplePos x="0" y="0"/>
+                <wp:positionH relativeFrom="column">
+                  <wp:posOffset>113030</wp:posOffset>
+                </wp:positionH>
+                <wp:positionV relativeFrom="paragraph">
+                  <wp:posOffset>125095</wp:posOffset>
+                </wp:positionV>
+                <wp:extent cx="1019810" cy="286385"/>
+                <wp:effectExtent l="0" t="0" r="0" b="0"/>
+                <wp:wrapNone/>
+                <wp:docPr id="13" name="Shape6"/>
+                <a:graphic xmlns:a="http://schemas.openxmlformats.org/drawingml/2006/main">
+                  <a:graphicData uri="http://schemas.microsoft.com/office/word/2010/wordprocessingShape">
+                    <wps:wsp>
+                      <wps:cNvSpPr txBox="1"/>
+                      <wps:spPr>
+                        <a:xfrm>
+                          <a:off x="0" y="0"/>
+                          <a:ext cx="1019160" cy="285840"/>
+                        </a:xfrm>
+                        <a:prstGeom prst="rect">
+                          <a:avLst/>
+                        </a:prstGeom>
+                        <a:noFill/>
+                        <a:ln>
+                          <a:noFill/>
+                        </a:ln>
+                      </wps:spPr>
+                      <wps:txbx>
+                        <w:txbxContent>
+                          <w:p>
+                            <w:pPr>
+                              <w:overflowPunct w:val="false"/>
+                              <w:rPr/>
+                            </w:pPr>
+                            <w:r>
+                              <w:rPr>
+                                <w:sz w:val="24"/>
+                                <w:szCs w:val="24"/>
+                                <w:color w:val="auto"/>
+                              </w:rPr>
+                              <w:t>Navigation bar</w:t>
+                            </w:r>
+                          </w:p>
+                        </w:txbxContent>
+                      </wps:txbx>
+                      <wps:bodyPr wrap="square" lIns="0" rIns="0" tIns="0" bIns="0">
+                        <a:spAutoFit/>
+                      </wps:bodyPr>
+                    </wps:wsp>
+                  </a:graphicData>
+                </a:graphic>
+              </wp:anchor>
+            </w:drawing>
+          </mc:Choice>
+          <mc:Fallback>
+            <w:pict>
+              <v:shape id="shape_0" ID="Shape6" stroked="f" style="position:absolute;margin-left:8.9pt;margin-top:9.85pt;width:80.2pt;height:22.45pt" type="shapetype_202">
+                <v:textbox>
+                  <w:txbxContent>
+                    <w:p>
+                      <w:pPr>
+                        <w:overflowPunct w:val="false"/>
+                        <w:rPr/>
+                      </w:pPr>
+                      <w:r>
+                        <w:rPr>
+                          <w:sz w:val="24"/>
+                          <w:szCs w:val="24"/>
+                          <w:color w:val="auto"/>
+                        </w:rPr>
+                        <w:t>Navigation bar</w:t>
+                      </w:r>
+                    </w:p>
+                  </w:txbxContent>
+                </v:textbox>
+                <w10:wrap type="square"/>
+                <v:fill o:detectmouseclick="t" on="false"/>
+                <v:stroke color="black" endarrow="block" endarrowwidth="medium" endarrowlength="medium" joinstyle="round" endcap="flat"/>
+              </v:shape>
+            </w:pict>
+          </mc:Fallback>
+        </mc:AlternateContent>
+        <mc:AlternateContent>
+          <mc:Choice Requires="wps">
+            <w:drawing>
+              <wp:anchor behindDoc="0" distT="0" distB="0" distL="0" distR="0" simplePos="0" locked="0" layoutInCell="1" allowOverlap="1" relativeHeight="15">
+                <wp:simplePos x="0" y="0"/>
+                <wp:positionH relativeFrom="column">
+                  <wp:posOffset>17780</wp:posOffset>
+                </wp:positionH>
+                <wp:positionV relativeFrom="paragraph">
+                  <wp:posOffset>2192020</wp:posOffset>
+                </wp:positionV>
+                <wp:extent cx="1248410" cy="372110"/>
+                <wp:effectExtent l="0" t="0" r="0" b="0"/>
+                <wp:wrapNone/>
+                <wp:docPr id="14" name="Shape7"/>
+                <a:graphic xmlns:a="http://schemas.openxmlformats.org/drawingml/2006/main">
+                  <a:graphicData uri="http://schemas.microsoft.com/office/word/2010/wordprocessingShape">
+                    <wps:wsp>
+                      <wps:cNvSpPr txBox="1"/>
+                      <wps:spPr>
+                        <a:xfrm>
+                          <a:off x="0" y="0"/>
+                          <a:ext cx="1247760" cy="371520"/>
+                        </a:xfrm>
+                        <a:prstGeom prst="rect">
+                          <a:avLst/>
+                        </a:prstGeom>
+                        <a:noFill/>
+                        <a:ln>
+                          <a:noFill/>
+                        </a:ln>
+                      </wps:spPr>
+                      <wps:txbx>
+                        <w:txbxContent>
+                          <w:p>
+                            <w:pPr>
+                              <w:overflowPunct w:val="false"/>
+                              <w:rPr/>
+                            </w:pPr>
+                            <w:r>
+                              <w:rPr>
+                                <w:sz w:val="24"/>
+                                <w:szCs w:val="24"/>
+                                <w:color w:val="auto"/>
+                              </w:rPr>
+                              <w:t>Table containg the staff members</w:t>
+                            </w:r>
+                          </w:p>
+                        </w:txbxContent>
+                      </wps:txbx>
+                      <wps:bodyPr wrap="square" lIns="0" rIns="0" tIns="0" bIns="0">
+                        <a:spAutoFit/>
+                      </wps:bodyPr>
+                    </wps:wsp>
+                  </a:graphicData>
+                </a:graphic>
+              </wp:anchor>
+            </w:drawing>
+          </mc:Choice>
+          <mc:Fallback>
+            <w:pict>
+              <v:shape id="shape_0" ID="Shape7" stroked="f" style="position:absolute;margin-left:1.4pt;margin-top:172.6pt;width:98.2pt;height:29.2pt" type="shapetype_202">
+                <v:textbox>
+                  <w:txbxContent>
+                    <w:p>
+                      <w:pPr>
+                        <w:overflowPunct w:val="false"/>
+                        <w:rPr/>
+                      </w:pPr>
+                      <w:r>
+                        <w:rPr>
+                          <w:sz w:val="24"/>
+                          <w:szCs w:val="24"/>
+                          <w:color w:val="auto"/>
+                        </w:rPr>
+                        <w:t>Table containg the staff members</w:t>
+                      </w:r>
+                    </w:p>
+                  </w:txbxContent>
+                </v:textbox>
+                <w10:wrap type="square"/>
+                <v:fill o:detectmouseclick="t" on="false"/>
+                <v:stroke color="black" endarrow="block" endarrowwidth="medium" endarrowlength="medium" joinstyle="round" endcap="flat"/>
+              </v:shape>
+            </w:pict>
+          </mc:Fallback>
+        </mc:AlternateContent>
+        <mc:AlternateContent>
+          <mc:Choice Requires="wps">
+            <w:drawing>
+              <wp:anchor behindDoc="0" distT="0" distB="0" distL="0" distR="0" simplePos="0" locked="0" layoutInCell="1" allowOverlap="1" relativeHeight="16">
+                <wp:simplePos x="0" y="0"/>
+                <wp:positionH relativeFrom="column">
+                  <wp:posOffset>74930</wp:posOffset>
+                </wp:positionH>
+                <wp:positionV relativeFrom="paragraph">
+                  <wp:posOffset>1382395</wp:posOffset>
+                </wp:positionV>
+                <wp:extent cx="1229360" cy="372110"/>
+                <wp:effectExtent l="0" t="0" r="0" b="0"/>
+                <wp:wrapNone/>
+                <wp:docPr id="15" name="Shape8"/>
+                <a:graphic xmlns:a="http://schemas.openxmlformats.org/drawingml/2006/main">
+                  <a:graphicData uri="http://schemas.microsoft.com/office/word/2010/wordprocessingShape">
+                    <wps:wsp>
+                      <wps:cNvSpPr txBox="1"/>
+                      <wps:spPr>
+                        <a:xfrm>
+                          <a:off x="0" y="0"/>
+                          <a:ext cx="1228680" cy="371520"/>
+                        </a:xfrm>
+                        <a:prstGeom prst="rect">
+                          <a:avLst/>
+                        </a:prstGeom>
+                        <a:noFill/>
+                        <a:ln>
+                          <a:noFill/>
+                        </a:ln>
+                      </wps:spPr>
+                      <wps:txbx>
+                        <w:txbxContent>
+                          <w:p>
+                            <w:pPr>
+                              <w:overflowPunct w:val="false"/>
+                              <w:rPr/>
+                            </w:pPr>
+                            <w:r>
+                              <w:rPr>
+                                <w:sz w:val="24"/>
+                                <w:szCs w:val="24"/>
+                                <w:color w:val="auto"/>
+                              </w:rPr>
+                              <w:t>Opens the ‘Add Staff’ wizard</w:t>
+                            </w:r>
+                          </w:p>
+                        </w:txbxContent>
+                      </wps:txbx>
+                      <wps:bodyPr wrap="square" lIns="0" rIns="0" tIns="0" bIns="0">
+                        <a:spAutoFit/>
+                      </wps:bodyPr>
+                    </wps:wsp>
+                  </a:graphicData>
+                </a:graphic>
+              </wp:anchor>
+            </w:drawing>
+          </mc:Choice>
+          <mc:Fallback>
+            <w:pict>
+              <v:shape id="shape_0" ID="Shape8" stroked="f" style="position:absolute;margin-left:5.9pt;margin-top:108.85pt;width:96.7pt;height:29.2pt" type="shapetype_202">
+                <v:textbox>
+                  <w:txbxContent>
+                    <w:p>
+                      <w:pPr>
+                        <w:overflowPunct w:val="false"/>
+                        <w:rPr/>
+                      </w:pPr>
+                      <w:r>
+                        <w:rPr>
+                          <w:sz w:val="24"/>
+                          <w:szCs w:val="24"/>
+                          <w:color w:val="auto"/>
+                        </w:rPr>
+                        <w:t>Opens the ‘Add Staff’ wizard</w:t>
+                      </w:r>
+                    </w:p>
+                  </w:txbxContent>
+                </v:textbox>
+                <w10:wrap type="square"/>
+                <v:fill o:detectmouseclick="t" on="false"/>
+                <v:stroke color="black" endarrow="block" endarrowwidth="medium" endarrowlength="medium" joinstyle="round" endcap="flat"/>
+              </v:shape>
+            </w:pict>
+          </mc:Fallback>
+        </mc:AlternateContent>
+        <mc:AlternateContent>
+          <mc:Choice Requires="wps">
+            <w:drawing>
+              <wp:anchor behindDoc="0" distT="0" distB="0" distL="0" distR="0" simplePos="0" locked="0" layoutInCell="1" allowOverlap="1" relativeHeight="17">
+                <wp:simplePos x="0" y="0"/>
+                <wp:positionH relativeFrom="column">
+                  <wp:posOffset>1133475</wp:posOffset>
+                </wp:positionH>
+                <wp:positionV relativeFrom="paragraph">
+                  <wp:posOffset>276860</wp:posOffset>
+                </wp:positionV>
+                <wp:extent cx="873760" cy="76835"/>
+                <wp:effectExtent l="0" t="0" r="0" b="0"/>
+                <wp:wrapNone/>
+                <wp:docPr id="16" name="Shape9"/>
+                <a:graphic xmlns:a="http://schemas.openxmlformats.org/drawingml/2006/main">
+                  <a:graphicData uri="http://schemas.microsoft.com/office/word/2010/wordprocessingShape">
+                    <wps:wsp>
+                      <wps:cNvSpPr/>
+                      <wps:spPr>
+                        <a:xfrm>
+                          <a:off x="0" y="0"/>
+                          <a:ext cx="873000" cy="76320"/>
+                        </a:xfrm>
+                        <a:prstGeom prst="line">
+                          <a:avLst/>
+                        </a:prstGeom>
+                        <a:ln>
+                          <a:solidFill>
+                            <a:srgbClr val="000000"/>
+                          </a:solidFill>
+                          <a:tailEnd len="med" type="triangle" w="med"/>
+                        </a:ln>
+                      </wps:spPr>
+                      <wps:style>
+                        <a:lnRef idx="0"/>
+                        <a:fillRef idx="0"/>
+                        <a:effectRef idx="0"/>
+                        <a:fontRef idx="minor"/>
+                      </wps:style>
+                      <wps:bodyPr/>
+                    </wps:wsp>
+                  </a:graphicData>
+                </a:graphic>
+              </wp:anchor>
+            </w:drawing>
+          </mc:Choice>
+          <mc:Fallback>
+            <w:pict>
+              <v:line id="shape_0" from="89.15pt,18.85pt" to="157.85pt,24.8pt" ID="Shape9" stroked="t" style="position:absolute">
+                <v:stroke color="black" endarrow="block" endarrowwidth="medium" endarrowlength="medium" joinstyle="round" endcap="flat"/>
+                <v:fill o:detectmouseclick="t" on="false"/>
+              </v:line>
+            </w:pict>
+          </mc:Fallback>
+        </mc:AlternateContent>
+        <mc:AlternateContent>
+          <mc:Choice Requires="wps">
+            <w:drawing>
+              <wp:anchor behindDoc="0" distT="0" distB="0" distL="0" distR="0" simplePos="0" locked="0" layoutInCell="1" allowOverlap="1" relativeHeight="18">
+                <wp:simplePos x="0" y="0"/>
+                <wp:positionH relativeFrom="column">
+                  <wp:posOffset>1152525</wp:posOffset>
+                </wp:positionH>
+                <wp:positionV relativeFrom="paragraph">
+                  <wp:posOffset>1687195</wp:posOffset>
+                </wp:positionV>
+                <wp:extent cx="1067435" cy="219710"/>
+                <wp:effectExtent l="0" t="0" r="0" b="0"/>
+                <wp:wrapNone/>
+                <wp:docPr id="17" name="Shape10"/>
+                <a:graphic xmlns:a="http://schemas.openxmlformats.org/drawingml/2006/main">
+                  <a:graphicData uri="http://schemas.microsoft.com/office/word/2010/wordprocessingShape">
+                    <wps:wsp>
+                      <wps:cNvSpPr/>
+                      <wps:spPr>
+                        <a:xfrm>
+                          <a:off x="0" y="0"/>
+                          <a:ext cx="1066680" cy="219240"/>
+                        </a:xfrm>
+                        <a:prstGeom prst="line">
+                          <a:avLst/>
+                        </a:prstGeom>
+                        <a:ln>
+                          <a:solidFill>
+                            <a:srgbClr val="000000"/>
+                          </a:solidFill>
+                          <a:tailEnd len="med" type="triangle" w="med"/>
+                        </a:ln>
+                      </wps:spPr>
+                      <wps:style>
+                        <a:lnRef idx="0"/>
+                        <a:fillRef idx="0"/>
+                        <a:effectRef idx="0"/>
+                        <a:fontRef idx="minor"/>
+                      </wps:style>
+                      <wps:bodyPr/>
+                    </wps:wsp>
+                  </a:graphicData>
+                </a:graphic>
+              </wp:anchor>
+            </w:drawing>
+          </mc:Choice>
+          <mc:Fallback>
+            <w:pict>
+              <v:line id="shape_0" from="89.9pt,124.6pt" to="173.85pt,141.8pt" ID="Shape10" stroked="t" style="position:absolute">
+                <v:stroke color="black" endarrow="block" endarrowwidth="medium" endarrowlength="medium" joinstyle="round" endcap="flat"/>
+                <v:fill o:detectmouseclick="t" on="false"/>
+              </v:line>
+            </w:pict>
+          </mc:Fallback>
+        </mc:AlternateContent>
+        <mc:AlternateContent>
+          <mc:Choice Requires="wps">
+            <w:drawing>
+              <wp:anchor behindDoc="0" distT="0" distB="0" distL="0" distR="0" simplePos="0" locked="0" layoutInCell="1" allowOverlap="1" relativeHeight="19">
+                <wp:simplePos x="0" y="0"/>
+                <wp:positionH relativeFrom="column">
+                  <wp:posOffset>1186815</wp:posOffset>
+                </wp:positionH>
+                <wp:positionV relativeFrom="paragraph">
+                  <wp:posOffset>2317750</wp:posOffset>
+                </wp:positionV>
+                <wp:extent cx="905510" cy="162560"/>
+                <wp:effectExtent l="0" t="0" r="0" b="0"/>
+                <wp:wrapNone/>
+                <wp:docPr id="18" name="Shape11"/>
+                <a:graphic xmlns:a="http://schemas.openxmlformats.org/drawingml/2006/main">
+                  <a:graphicData uri="http://schemas.microsoft.com/office/word/2010/wordprocessingShape">
+                    <wps:wsp>
+                      <wps:cNvSpPr/>
+                      <wps:spPr>
+                        <a:xfrm flipV="1">
+                          <a:off x="0" y="0"/>
+                          <a:ext cx="905040" cy="162000"/>
+                        </a:xfrm>
+                        <a:prstGeom prst="line">
+                          <a:avLst/>
+                        </a:prstGeom>
+                        <a:ln>
+                          <a:solidFill>
+                            <a:srgbClr val="000000"/>
+                          </a:solidFill>
+                          <a:tailEnd len="med" type="triangle" w="med"/>
+                        </a:ln>
+                      </wps:spPr>
+                      <wps:style>
+                        <a:lnRef idx="0"/>
+                        <a:fillRef idx="0"/>
+                        <a:effectRef idx="0"/>
+                        <a:fontRef idx="minor"/>
+                      </wps:style>
+                      <wps:bodyPr/>
+                    </wps:wsp>
+                  </a:graphicData>
+                </a:graphic>
+              </wp:anchor>
+            </w:drawing>
+          </mc:Choice>
+          <mc:Fallback>
+            <w:pict>
+              <v:line id="shape_0" from="92.9pt,176.35pt" to="164.1pt,189.05pt" ID="Shape11" stroked="t" style="position:absolute;flip:y">
+                <v:stroke color="black" endarrow="block" endarrowwidth="medium" endarrowlength="medium" joinstyle="round" endcap="flat"/>
+                <v:fill o:detectmouseclick="t" on="false"/>
+              </v:line>
+            </w:pict>
+          </mc:Fallback>
+        </mc:AlternateContent>
+      </w:r>
+    </w:p>
+    <w:p>
+      <w:pPr>
+        <w:pStyle w:val="Normal"/>
+        <w:rPr>
+          <w:rFonts w:ascii="Times New Roman" w:hAnsi="Times New Roman"/>
+          <w:sz w:val="24"/>
+          <w:szCs w:val="24"/>
+          <w:u w:val="none"/>
+        </w:rPr>
+      </w:pPr>
+      <w:r>
+        <w:rPr>
+          <w:rFonts w:ascii="Times New Roman" w:hAnsi="Times New Roman"/>
+          <w:sz w:val="24"/>
+          <w:szCs w:val="24"/>
+          <w:u w:val="none"/>
+        </w:rPr>
+        <w:t>This is the ‘Add Staff’ wizard. This allows for a simple way to add a single member of staff to the system. The wizard allows for the selection of subjects by name for the subjects already added to the system.</w:t>
       </w:r>
     </w:p>
     <w:sectPr>
-      <w:headerReference w:type="default" r:id="rId3"/>
-      <w:footerReference w:type="default" r:id="rId4"/>
+      <w:headerReference w:type="default" r:id="rId6"/>
+      <w:footerReference w:type="default" r:id="rId7"/>
       <w:type w:val="nextPage"/>
       <w:pgSz w:w="12240" w:h="15840"/>
       <w:pgMar w:left="1134" w:right="1134" w:header="1134" w:top="1693" w:footer="1134" w:bottom="1693" w:gutter="0"/>
@@ -1402,7 +2395,7 @@
       <w:fldChar w:fldCharType="separate"/>
     </w:r>
     <w:r>
-      <w:t>2</w:t>
+      <w:t>3</w:t>
     </w:r>
     <w:r>
       <w:fldChar w:fldCharType="end"/>
@@ -2006,6 +2999,140 @@
       <w:rFonts w:cs="OpenSymbol"/>
     </w:rPr>
   </w:style>
+  <w:style w:type="character" w:styleId="ListLabel19">
+    <w:name w:val="ListLabel 19"/>
+    <w:qFormat/>
+    <w:rPr>
+      <w:rFonts w:cs="OpenSymbol"/>
+      <w:b w:val="false"/>
+      <w:sz w:val="24"/>
+    </w:rPr>
+  </w:style>
+  <w:style w:type="character" w:styleId="ListLabel20">
+    <w:name w:val="ListLabel 20"/>
+    <w:qFormat/>
+    <w:rPr>
+      <w:rFonts w:cs="OpenSymbol"/>
+      <w:b w:val="false"/>
+      <w:sz w:val="24"/>
+    </w:rPr>
+  </w:style>
+  <w:style w:type="character" w:styleId="ListLabel21">
+    <w:name w:val="ListLabel 21"/>
+    <w:qFormat/>
+    <w:rPr>
+      <w:rFonts w:cs="OpenSymbol"/>
+    </w:rPr>
+  </w:style>
+  <w:style w:type="character" w:styleId="ListLabel22">
+    <w:name w:val="ListLabel 22"/>
+    <w:qFormat/>
+    <w:rPr>
+      <w:rFonts w:cs="OpenSymbol"/>
+    </w:rPr>
+  </w:style>
+  <w:style w:type="character" w:styleId="ListLabel23">
+    <w:name w:val="ListLabel 23"/>
+    <w:qFormat/>
+    <w:rPr>
+      <w:rFonts w:cs="OpenSymbol"/>
+    </w:rPr>
+  </w:style>
+  <w:style w:type="character" w:styleId="ListLabel24">
+    <w:name w:val="ListLabel 24"/>
+    <w:qFormat/>
+    <w:rPr>
+      <w:rFonts w:cs="OpenSymbol"/>
+    </w:rPr>
+  </w:style>
+  <w:style w:type="character" w:styleId="ListLabel25">
+    <w:name w:val="ListLabel 25"/>
+    <w:qFormat/>
+    <w:rPr>
+      <w:rFonts w:cs="OpenSymbol"/>
+    </w:rPr>
+  </w:style>
+  <w:style w:type="character" w:styleId="ListLabel26">
+    <w:name w:val="ListLabel 26"/>
+    <w:qFormat/>
+    <w:rPr>
+      <w:rFonts w:cs="OpenSymbol"/>
+    </w:rPr>
+  </w:style>
+  <w:style w:type="character" w:styleId="ListLabel27">
+    <w:name w:val="ListLabel 27"/>
+    <w:qFormat/>
+    <w:rPr>
+      <w:rFonts w:cs="OpenSymbol"/>
+    </w:rPr>
+  </w:style>
+  <w:style w:type="character" w:styleId="ListLabel28">
+    <w:name w:val="ListLabel 28"/>
+    <w:qFormat/>
+    <w:rPr>
+      <w:rFonts w:cs="OpenSymbol"/>
+      <w:b w:val="false"/>
+      <w:sz w:val="24"/>
+    </w:rPr>
+  </w:style>
+  <w:style w:type="character" w:styleId="ListLabel29">
+    <w:name w:val="ListLabel 29"/>
+    <w:qFormat/>
+    <w:rPr>
+      <w:rFonts w:cs="OpenSymbol"/>
+      <w:b w:val="false"/>
+      <w:sz w:val="24"/>
+    </w:rPr>
+  </w:style>
+  <w:style w:type="character" w:styleId="ListLabel30">
+    <w:name w:val="ListLabel 30"/>
+    <w:qFormat/>
+    <w:rPr>
+      <w:rFonts w:cs="OpenSymbol"/>
+    </w:rPr>
+  </w:style>
+  <w:style w:type="character" w:styleId="ListLabel31">
+    <w:name w:val="ListLabel 31"/>
+    <w:qFormat/>
+    <w:rPr>
+      <w:rFonts w:cs="OpenSymbol"/>
+    </w:rPr>
+  </w:style>
+  <w:style w:type="character" w:styleId="ListLabel32">
+    <w:name w:val="ListLabel 32"/>
+    <w:qFormat/>
+    <w:rPr>
+      <w:rFonts w:cs="OpenSymbol"/>
+    </w:rPr>
+  </w:style>
+  <w:style w:type="character" w:styleId="ListLabel33">
+    <w:name w:val="ListLabel 33"/>
+    <w:qFormat/>
+    <w:rPr>
+      <w:rFonts w:cs="OpenSymbol"/>
+    </w:rPr>
+  </w:style>
+  <w:style w:type="character" w:styleId="ListLabel34">
+    <w:name w:val="ListLabel 34"/>
+    <w:qFormat/>
+    <w:rPr>
+      <w:rFonts w:cs="OpenSymbol"/>
+    </w:rPr>
+  </w:style>
+  <w:style w:type="character" w:styleId="ListLabel35">
+    <w:name w:val="ListLabel 35"/>
+    <w:qFormat/>
+    <w:rPr>
+      <w:rFonts w:cs="OpenSymbol"/>
+    </w:rPr>
+  </w:style>
+  <w:style w:type="character" w:styleId="ListLabel36">
+    <w:name w:val="ListLabel 36"/>
+    <w:qFormat/>
+    <w:rPr>
+      <w:rFonts w:cs="OpenSymbol"/>
+    </w:rPr>
+  </w:style>
   <w:style w:type="paragraph" w:styleId="Heading">
     <w:name w:val="Heading"/>
     <w:basedOn w:val="Normal"/>
@@ -2022,7 +3149,7 @@
     </w:rPr>
   </w:style>
   <w:style w:type="paragraph" w:styleId="TextBody">
-    <w:name w:val="Text Body"/>
+    <w:name w:val="Body Text"/>
     <w:basedOn w:val="Normal"/>
     <w:pPr>
       <w:spacing w:lineRule="auto" w:line="288" w:before="0" w:after="140"/>

</xml_diff>

<commit_message>
Continue write up and user manual Add more comments Add uml for installer classes
</commit_message>
<xml_diff>
--- a/UserManual.docx
+++ b/UserManual.docx
@@ -1031,7 +1031,7 @@
                 <wp:positionV relativeFrom="paragraph">
                   <wp:posOffset>143510</wp:posOffset>
                 </wp:positionV>
-                <wp:extent cx="840740" cy="525145"/>
+                <wp:extent cx="841375" cy="525145"/>
                 <wp:effectExtent l="0" t="0" r="0" b="0"/>
                 <wp:wrapNone/>
                 <wp:docPr id="2" name="Shape1"/>
@@ -1042,7 +1042,7 @@
                       <wps:spPr>
                         <a:xfrm>
                           <a:off x="0" y="0"/>
-                          <a:ext cx="840240" cy="524520"/>
+                          <a:ext cx="840600" cy="524520"/>
                         </a:xfrm>
                         <a:prstGeom prst="rect">
                           <a:avLst/>
@@ -1063,7 +1063,7 @@
                           <w:p>
                             <w:pPr>
                               <w:pStyle w:val="FrameContents"/>
-                              <w:overflowPunct w:val="true"/>
+                              <w:overflowPunct w:val="false"/>
                               <w:rPr/>
                             </w:pPr>
                             <w:r>
@@ -1086,7 +1086,7 @@
           </mc:Choice>
           <mc:Fallback>
             <w:pict>
-              <v:rect id="shape_0" ID="Shape1" stroked="f" style="position:absolute;margin-left:421.8pt;margin-top:11.3pt;width:66.1pt;height:41.25pt">
+              <v:rect id="shape_0" ID="Shape1" stroked="f" style="position:absolute;margin-left:421.8pt;margin-top:11.3pt;width:66.15pt;height:41.25pt">
                 <w10:wrap type="square"/>
                 <v:fill o:detectmouseclick="t" on="false"/>
                 <v:stroke color="#3465a4" joinstyle="round" endcap="flat"/>
@@ -1095,7 +1095,7 @@
                     <w:p>
                       <w:pPr>
                         <w:pStyle w:val="FrameContents"/>
-                        <w:overflowPunct w:val="true"/>
+                        <w:overflowPunct w:val="false"/>
                         <w:rPr/>
                       </w:pPr>
                       <w:r>
@@ -1122,7 +1122,7 @@
                 <wp:positionV relativeFrom="paragraph">
                   <wp:posOffset>1353185</wp:posOffset>
                 </wp:positionV>
-                <wp:extent cx="1040765" cy="349885"/>
+                <wp:extent cx="1041400" cy="349885"/>
                 <wp:effectExtent l="0" t="0" r="0" b="0"/>
                 <wp:wrapNone/>
                 <wp:docPr id="4" name="Shape3"/>
@@ -1133,7 +1133,7 @@
                       <wps:spPr>
                         <a:xfrm>
                           <a:off x="0" y="0"/>
-                          <a:ext cx="1040040" cy="349200"/>
+                          <a:ext cx="1040760" cy="349200"/>
                         </a:xfrm>
                         <a:prstGeom prst="rect">
                           <a:avLst/>
@@ -1154,7 +1154,7 @@
                           <w:p>
                             <w:pPr>
                               <w:pStyle w:val="FrameContents"/>
-                              <w:overflowPunct w:val="true"/>
+                              <w:overflowPunct w:val="false"/>
                               <w:rPr/>
                             </w:pPr>
                             <w:r>
@@ -1177,7 +1177,7 @@
           </mc:Choice>
           <mc:Fallback>
             <w:pict>
-              <v:rect id="shape_0" ID="Shape3" stroked="f" style="position:absolute;margin-left:259.8pt;margin-top:106.55pt;width:81.85pt;height:27.45pt">
+              <v:rect id="shape_0" ID="Shape3" stroked="f" style="position:absolute;margin-left:259.8pt;margin-top:106.55pt;width:81.9pt;height:27.45pt">
                 <w10:wrap type="square"/>
                 <v:fill o:detectmouseclick="t" on="false"/>
                 <v:stroke color="#3465a4" joinstyle="round" endcap="flat"/>
@@ -1186,7 +1186,7 @@
                     <w:p>
                       <w:pPr>
                         <w:pStyle w:val="FrameContents"/>
-                        <w:overflowPunct w:val="true"/>
+                        <w:overflowPunct w:val="false"/>
                         <w:rPr/>
                       </w:pPr>
                       <w:r>
@@ -1208,12 +1208,12 @@
               <wp:anchor behindDoc="0" distT="0" distB="0" distL="0" distR="0" simplePos="0" locked="0" layoutInCell="1" allowOverlap="1" relativeHeight="4">
                 <wp:simplePos x="0" y="0"/>
                 <wp:positionH relativeFrom="column">
-                  <wp:posOffset>2891155</wp:posOffset>
+                  <wp:posOffset>2832100</wp:posOffset>
                 </wp:positionH>
                 <wp:positionV relativeFrom="paragraph">
-                  <wp:posOffset>1390015</wp:posOffset>
+                  <wp:posOffset>1316990</wp:posOffset>
                 </wp:positionV>
-                <wp:extent cx="526415" cy="372110"/>
+                <wp:extent cx="527050" cy="372745"/>
                 <wp:effectExtent l="0" t="0" r="0" b="0"/>
                 <wp:wrapNone/>
                 <wp:docPr id="6" name="Shape2"/>
@@ -1251,7 +1251,7 @@
           </mc:Choice>
           <mc:Fallback>
             <w:pict>
-              <v:line id="shape_0" from="223pt,100.2pt" to="264.4pt,129.45pt" ID="Shape2" stroked="t" style="position:absolute;flip:xy">
+              <v:line id="shape_0" from="218.35pt,94.45pt" to="259.75pt,123.7pt" ID="Shape2" stroked="t" style="position:absolute;flip:xy">
                 <v:stroke color="black" endarrow="block" endarrowwidth="medium" endarrowlength="medium" joinstyle="round" endcap="flat"/>
                 <v:fill o:detectmouseclick="t" on="false"/>
               </v:line>
@@ -1267,9 +1267,9 @@
                   <wp:posOffset>4785360</wp:posOffset>
                 </wp:positionH>
                 <wp:positionV relativeFrom="paragraph">
-                  <wp:posOffset>420370</wp:posOffset>
+                  <wp:posOffset>421640</wp:posOffset>
                 </wp:positionV>
-                <wp:extent cx="526415" cy="2540"/>
+                <wp:extent cx="527050" cy="3175"/>
                 <wp:effectExtent l="0" t="0" r="0" b="0"/>
                 <wp:wrapNone/>
                 <wp:docPr id="7" name="Shape2"/>
@@ -1280,7 +1280,7 @@
                       <wps:spPr>
                         <a:xfrm flipH="1">
                           <a:off x="0" y="0"/>
-                          <a:ext cx="525960" cy="1800"/>
+                          <a:ext cx="526320" cy="1440"/>
                         </a:xfrm>
                         <a:prstGeom prst="line">
                           <a:avLst/>
@@ -1307,7 +1307,7 @@
           </mc:Choice>
           <mc:Fallback>
             <w:pict>
-              <v:line id="shape_0" from="376.8pt,33.05pt" to="418.15pt,33.15pt" ID="Shape2" stroked="t" style="position:absolute;flip:x">
+              <v:line id="shape_0" from="376.8pt,33.15pt" to="418.2pt,33.2pt" ID="Shape2" stroked="t" style="position:absolute;flip:x">
                 <v:stroke color="black" endarrow="block" endarrowwidth="medium" endarrowlength="medium" joinstyle="round" endcap="flat"/>
                 <v:fill o:detectmouseclick="t" on="false"/>
               </v:line>
@@ -1340,7 +1340,12 @@
         <w:rPr/>
       </w:pPr>
       <w:r>
-        <w:rPr/>
+        <w:rPr>
+          <w:sz w:val="28"/>
+          <w:szCs w:val="28"/>
+          <w:u w:val="single"/>
+        </w:rPr>
+        <w:t>Starting</w:t>
       </w:r>
     </w:p>
     <w:p>
@@ -1354,13 +1359,58 @@
         </w:rPr>
       </w:pPr>
       <w:r>
+        <w:rPr/>
+      </w:r>
+    </w:p>
+    <w:p>
+      <w:pPr>
+        <w:pStyle w:val="Normal"/>
+        <w:rPr>
+          <w:sz w:val="24"/>
+          <w:szCs w:val="24"/>
+          <w:u w:val="none"/>
+        </w:rPr>
+      </w:pPr>
+      <w:r>
+        <w:rPr>
+          <w:sz w:val="24"/>
+          <w:szCs w:val="24"/>
+          <w:u w:val="none"/>
+        </w:rPr>
+        <w:t>The program should be able ran by clicking on the ‘Timetabler.jar’ file in the installation folder. This method does require Java to be configured as the default program for jar files and have Java’s path variable configured. Both of these requirements are for filled by the Java installer, but if it does not run by clicking on it, ensure Java is installed and run ‘Timetabler.bat’ or ‘Timeabler.sh’ if you are running Windows or Linux respectively.</w:t>
+      </w:r>
+    </w:p>
+    <w:p>
+      <w:pPr>
+        <w:pStyle w:val="Normal"/>
         <w:rPr>
           <w:rFonts w:ascii="Times New Roman" w:hAnsi="Times New Roman"/>
+        </w:rPr>
+      </w:pPr>
+      <w:r>
+        <w:rPr>
+          <w:sz w:val="24"/>
+          <w:szCs w:val="24"/>
+          <w:u w:val="none"/>
+        </w:rPr>
+      </w:r>
+    </w:p>
+    <w:p>
+      <w:pPr>
+        <w:pStyle w:val="Normal"/>
+        <w:rPr>
           <w:sz w:val="28"/>
           <w:szCs w:val="28"/>
           <w:u w:val="single"/>
         </w:rPr>
-        <w:t>Navigation</w:t>
+      </w:pPr>
+      <w:r>
+        <w:rPr>
+          <w:sz w:val="28"/>
+          <w:szCs w:val="28"/>
+          <w:u w:val="single"/>
+        </w:rPr>
+        <w:t>Login</w:t>
       </w:r>
     </w:p>
     <w:p>
@@ -1368,14 +1418,43 @@
         <w:pStyle w:val="Normal"/>
         <w:rPr>
           <w:rFonts w:ascii="Times New Roman" w:hAnsi="Times New Roman"/>
-          <w:sz w:val="24"/>
-          <w:szCs w:val="24"/>
-          <w:u w:val="none"/>
-        </w:rPr>
-      </w:pPr>
-      <w:r>
+        </w:rPr>
+      </w:pPr>
+      <w:r>
+        <w:rPr>
+          <w:sz w:val="28"/>
+          <w:szCs w:val="28"/>
+          <w:u w:val="none"/>
+        </w:rPr>
+      </w:r>
+    </w:p>
+    <w:p>
+      <w:pPr>
+        <w:pStyle w:val="Normal"/>
+        <w:rPr>
+          <w:sz w:val="24"/>
+          <w:szCs w:val="24"/>
+          <w:u w:val="none"/>
+        </w:rPr>
+      </w:pPr>
+      <w:r>
+        <w:rPr>
+          <w:sz w:val="24"/>
+          <w:szCs w:val="24"/>
+          <w:u w:val="none"/>
+        </w:rPr>
+        <w:t>Upon opening the program, you will be greeted with a login window. The login window, shown below, requires you to enter the password specified when the program was installed. If you cannot provide the correct password, you will not be granted access to the program for data protection.</w:t>
+      </w:r>
+    </w:p>
+    <w:p>
+      <w:pPr>
+        <w:pStyle w:val="Normal"/>
         <w:rPr>
           <w:rFonts w:ascii="Times New Roman" w:hAnsi="Times New Roman"/>
+        </w:rPr>
+      </w:pPr>
+      <w:r>
+        <w:rPr>
           <w:sz w:val="24"/>
           <w:szCs w:val="24"/>
           <w:u w:val="none"/>
@@ -1387,51 +1466,27 @@
         <w:pStyle w:val="Normal"/>
         <w:rPr>
           <w:rFonts w:ascii="Times New Roman" w:hAnsi="Times New Roman"/>
-          <w:sz w:val="24"/>
-          <w:szCs w:val="24"/>
-          <w:u w:val="none"/>
-        </w:rPr>
-      </w:pPr>
-      <w:r>
-        <w:rPr>
-          <w:rFonts w:ascii="Times New Roman" w:hAnsi="Times New Roman"/>
-          <w:sz w:val="24"/>
-          <w:szCs w:val="24"/>
-          <w:u w:val="none"/>
-        </w:rPr>
-        <w:t>The system can be navigated in two ways: scrolling or the navigation bar. Since the whole program exists within a single window, one can access any part of the system just by scrolling to it. Also, at the top of the window, as shown, there is a navigation bar. This bar contains shortcuts to each section of the window as shown. By clicking on one of the options, the window will automatically scroll to the correct place.</w:t>
-      </w:r>
-    </w:p>
-    <w:p>
-      <w:pPr>
-        <w:pStyle w:val="Normal"/>
-        <w:rPr>
-          <w:rFonts w:ascii="Times New Roman" w:hAnsi="Times New Roman"/>
-          <w:sz w:val="24"/>
-          <w:szCs w:val="24"/>
-          <w:u w:val="none"/>
-        </w:rPr>
-      </w:pPr>
-      <w:r>
-        <w:rPr>
-          <w:rFonts w:ascii="Times New Roman" w:hAnsi="Times New Roman"/>
+        </w:rPr>
+      </w:pPr>
+      <w:r>
+        <w:rPr>
           <w:sz w:val="24"/>
           <w:szCs w:val="24"/>
           <w:u w:val="none"/>
         </w:rPr>
         <w:drawing>
-          <wp:anchor behindDoc="0" distT="0" distB="0" distL="0" distR="0" simplePos="0" locked="0" layoutInCell="1" allowOverlap="1" relativeHeight="9">
+          <wp:anchor behindDoc="0" distT="0" distB="0" distL="0" distR="0" simplePos="0" locked="0" layoutInCell="1" allowOverlap="1" relativeHeight="15">
             <wp:simplePos x="0" y="0"/>
             <wp:positionH relativeFrom="column">
-              <wp:posOffset>64135</wp:posOffset>
+              <wp:align>center</wp:align>
             </wp:positionH>
             <wp:positionV relativeFrom="paragraph">
-              <wp:posOffset>194310</wp:posOffset>
+              <wp:posOffset>635</wp:posOffset>
             </wp:positionV>
-            <wp:extent cx="4078605" cy="2724150"/>
+            <wp:extent cx="2767330" cy="1075690"/>
             <wp:effectExtent l="0" t="0" r="0" b="0"/>
             <wp:wrapTopAndBottom/>
-            <wp:docPr id="8" name="Image2" descr=""/>
+            <wp:docPr id="8" name="Image5" descr=""/>
             <wp:cNvGraphicFramePr>
               <a:graphicFrameLocks xmlns:a="http://schemas.openxmlformats.org/drawingml/2006/main" noChangeAspect="1"/>
             </wp:cNvGraphicFramePr>
@@ -1439,14 +1494,14 @@
               <a:graphicData uri="http://schemas.openxmlformats.org/drawingml/2006/picture">
                 <pic:pic xmlns:pic="http://schemas.openxmlformats.org/drawingml/2006/picture">
                   <pic:nvPicPr>
-                    <pic:cNvPr id="8" name="Image2" descr=""/>
+                    <pic:cNvPr id="8" name="Image5" descr=""/>
                     <pic:cNvPicPr>
                       <a:picLocks noChangeAspect="1" noChangeArrowheads="1"/>
                     </pic:cNvPicPr>
                   </pic:nvPicPr>
                   <pic:blipFill>
                     <a:blip r:embed="rId3"/>
-                    <a:srcRect l="1944" t="3052" r="2084" b="3475"/>
+                    <a:srcRect l="1785" t="9312" r="3582" b="8846"/>
                     <a:stretch>
                       <a:fillRect/>
                     </a:stretch>
@@ -1454,86 +1509,11 @@
                   <pic:spPr bwMode="auto">
                     <a:xfrm>
                       <a:off x="0" y="0"/>
-                      <a:ext cx="4078605" cy="2724150"/>
+                      <a:ext cx="2767330" cy="1075690"/>
                     </a:xfrm>
                     <a:prstGeom prst="rect">
                       <a:avLst/>
                     </a:prstGeom>
-                    <a:ln w="12700">
-                      <a:solidFill>
-                        <a:srgbClr val="000000"/>
-                      </a:solidFill>
-                    </a:ln>
-                  </pic:spPr>
-                </pic:pic>
-              </a:graphicData>
-            </a:graphic>
-          </wp:anchor>
-        </w:drawing>
-      </w:r>
-    </w:p>
-    <w:p>
-      <w:pPr>
-        <w:pStyle w:val="Normal"/>
-        <w:rPr>
-          <w:rFonts w:ascii="Times New Roman" w:hAnsi="Times New Roman"/>
-          <w:sz w:val="24"/>
-          <w:szCs w:val="24"/>
-          <w:u w:val="none"/>
-        </w:rPr>
-      </w:pPr>
-      <w:r>
-        <w:rPr>
-          <w:rFonts w:ascii="Times New Roman" w:hAnsi="Times New Roman"/>
-          <w:sz w:val="24"/>
-          <w:szCs w:val="24"/>
-          <w:u w:val="none"/>
-        </w:rPr>
-        <w:drawing>
-          <wp:anchor behindDoc="0" distT="0" distB="0" distL="0" distR="0" simplePos="0" locked="0" layoutInCell="1" allowOverlap="1" relativeHeight="10">
-            <wp:simplePos x="0" y="0"/>
-            <wp:positionH relativeFrom="column">
-              <wp:posOffset>5066030</wp:posOffset>
-            </wp:positionH>
-            <wp:positionV relativeFrom="paragraph">
-              <wp:posOffset>16510</wp:posOffset>
-            </wp:positionV>
-            <wp:extent cx="1029335" cy="2651125"/>
-            <wp:effectExtent l="0" t="0" r="0" b="0"/>
-            <wp:wrapSquare wrapText="largest"/>
-            <wp:docPr id="9" name="Image3" descr=""/>
-            <wp:cNvGraphicFramePr>
-              <a:graphicFrameLocks xmlns:a="http://schemas.openxmlformats.org/drawingml/2006/main" noChangeAspect="1"/>
-            </wp:cNvGraphicFramePr>
-            <a:graphic xmlns:a="http://schemas.openxmlformats.org/drawingml/2006/main">
-              <a:graphicData uri="http://schemas.openxmlformats.org/drawingml/2006/picture">
-                <pic:pic xmlns:pic="http://schemas.openxmlformats.org/drawingml/2006/picture">
-                  <pic:nvPicPr>
-                    <pic:cNvPr id="9" name="Image3" descr=""/>
-                    <pic:cNvPicPr>
-                      <a:picLocks noChangeAspect="1" noChangeArrowheads="1"/>
-                    </pic:cNvPicPr>
-                  </pic:nvPicPr>
-                  <pic:blipFill>
-                    <a:blip r:embed="rId4"/>
-                    <a:srcRect l="8868" t="2457" r="4032" b="3273"/>
-                    <a:stretch>
-                      <a:fillRect/>
-                    </a:stretch>
-                  </pic:blipFill>
-                  <pic:spPr bwMode="auto">
-                    <a:xfrm>
-                      <a:off x="0" y="0"/>
-                      <a:ext cx="1029335" cy="2651125"/>
-                    </a:xfrm>
-                    <a:prstGeom prst="rect">
-                      <a:avLst/>
-                    </a:prstGeom>
-                    <a:ln w="12700">
-                      <a:solidFill>
-                        <a:srgbClr val="000000"/>
-                      </a:solidFill>
-                    </a:ln>
                   </pic:spPr>
                 </pic:pic>
               </a:graphicData>
@@ -1543,26 +1523,117 @@
         <mc:AlternateContent>
           <mc:Choice Requires="wps">
             <w:drawing>
-              <wp:anchor behindDoc="0" distT="0" distB="0" distL="0" distR="0" simplePos="0" locked="0" layoutInCell="1" allowOverlap="1" relativeHeight="11">
+              <wp:anchor behindDoc="0" distT="0" distB="0" distL="0" distR="0" simplePos="0" locked="0" layoutInCell="1" allowOverlap="1" relativeHeight="16">
                 <wp:simplePos x="0" y="0"/>
                 <wp:positionH relativeFrom="column">
-                  <wp:posOffset>3761105</wp:posOffset>
+                  <wp:posOffset>2875280</wp:posOffset>
                 </wp:positionH>
                 <wp:positionV relativeFrom="paragraph">
-                  <wp:posOffset>333375</wp:posOffset>
+                  <wp:posOffset>1236980</wp:posOffset>
                 </wp:positionV>
-                <wp:extent cx="1305560" cy="635"/>
+                <wp:extent cx="2248535" cy="527050"/>
                 <wp:effectExtent l="0" t="0" r="0" b="0"/>
                 <wp:wrapNone/>
-                <wp:docPr id="10" name="Shape4"/>
+                <wp:docPr id="9" name="Shape12"/>
+                <a:graphic xmlns:a="http://schemas.openxmlformats.org/drawingml/2006/main">
+                  <a:graphicData uri="http://schemas.microsoft.com/office/word/2010/wordprocessingShape">
+                    <wps:wsp>
+                      <wps:cNvSpPr txBox="1"/>
+                      <wps:spPr>
+                        <a:xfrm>
+                          <a:off x="0" y="0"/>
+                          <a:ext cx="2247840" cy="526320"/>
+                        </a:xfrm>
+                        <a:prstGeom prst="rect">
+                          <a:avLst/>
+                        </a:prstGeom>
+                        <a:noFill/>
+                        <a:ln>
+                          <a:noFill/>
+                        </a:ln>
+                      </wps:spPr>
+                      <wps:txbx>
+                        <w:txbxContent>
+                          <w:p>
+                            <w:pPr>
+                              <w:overflowPunct w:val="false"/>
+                              <w:rPr/>
+                            </w:pPr>
+                            <w:r>
+                              <w:rPr>
+                                <w:sz w:val="24"/>
+                                <w:szCs w:val="24"/>
+                                <w:color w:val="auto"/>
+                              </w:rPr>
+                              <w:t>Authenticates password and continues if the password is correct</w:t>
+                            </w:r>
+                          </w:p>
+                        </w:txbxContent>
+                      </wps:txbx>
+                      <wps:bodyPr wrap="square" lIns="0" rIns="0" tIns="0" bIns="0">
+                        <a:spAutoFit/>
+                      </wps:bodyPr>
+                    </wps:wsp>
+                  </a:graphicData>
+                </a:graphic>
+              </wp:anchor>
+            </w:drawing>
+          </mc:Choice>
+          <mc:Fallback>
+            <w:pict>
+              <v:shapetype id="shapetype_202" coordsize="21600,21600" o:spt="202" path="m,l,21600l21600,21600l21600,xe">
+                <v:stroke joinstyle="miter"/>
+                <v:path gradientshapeok="t" o:connecttype="rect"/>
+              </v:shapetype>
+              <v:shape id="shape_0" ID="Shape12" stroked="f" style="position:absolute;margin-left:226.4pt;margin-top:97.4pt;width:176.95pt;height:41.4pt" type="shapetype_202">
+                <v:textbox>
+                  <w:txbxContent>
+                    <w:p>
+                      <w:pPr>
+                        <w:overflowPunct w:val="false"/>
+                        <w:rPr/>
+                      </w:pPr>
+                      <w:r>
+                        <w:rPr>
+                          <w:sz w:val="24"/>
+                          <w:szCs w:val="24"/>
+                          <w:color w:val="auto"/>
+                        </w:rPr>
+                        <w:t>Authenticates password and continues if the password is correct</w:t>
+                      </w:r>
+                    </w:p>
+                  </w:txbxContent>
+                </v:textbox>
+                <w10:wrap type="square"/>
+                <v:fill o:detectmouseclick="t" on="false"/>
+                <v:stroke color="black" joinstyle="round" endcap="flat"/>
+              </v:shape>
+            </w:pict>
+          </mc:Fallback>
+        </mc:AlternateContent>
+        <mc:AlternateContent>
+          <mc:Choice Requires="wps">
+            <w:drawing>
+              <wp:anchor behindDoc="0" distT="0" distB="0" distL="0" distR="0" simplePos="0" locked="0" layoutInCell="1" allowOverlap="1" relativeHeight="17">
+                <wp:simplePos x="0" y="0"/>
+                <wp:positionH relativeFrom="column">
+                  <wp:posOffset>3352165</wp:posOffset>
+                </wp:positionH>
+                <wp:positionV relativeFrom="paragraph">
+                  <wp:posOffset>1136650</wp:posOffset>
+                </wp:positionV>
+                <wp:extent cx="305435" cy="162560"/>
+                <wp:effectExtent l="0" t="0" r="0" b="0"/>
+                <wp:wrapNone/>
+                <wp:docPr id="10" name="Shape13"/>
                 <a:graphic xmlns:a="http://schemas.openxmlformats.org/drawingml/2006/main">
                   <a:graphicData uri="http://schemas.microsoft.com/office/word/2010/wordprocessingShape">
                     <wps:wsp>
                       <wps:cNvSpPr/>
                       <wps:spPr>
-                        <a:xfrm>
+                        <a:xfrm flipH="1" flipV="1">
                           <a:off x="0" y="0"/>
-                          <a:ext cx="1305000" cy="0"/>
+                          <a:ext cx="304920" cy="162000"/>
                         </a:xfrm>
                         <a:prstGeom prst="line">
                           <a:avLst/>
@@ -1589,7 +1660,7 @@
           </mc:Choice>
           <mc:Fallback>
             <w:pict>
-              <v:line id="shape_0" from="296.15pt,26.25pt" to="398.85pt,26.25pt" ID="Shape4" stroked="t" style="position:absolute">
+              <v:line id="shape_0" from="262.4pt,84.65pt" to="286.35pt,97.35pt" ID="Shape13" stroked="t" style="position:absolute;flip:xy">
                 <v:stroke color="black" endarrow="block" endarrowwidth="medium" endarrowlength="medium" joinstyle="round" endcap="flat"/>
                 <v:fill o:detectmouseclick="t" on="false"/>
               </v:line>
@@ -1599,18 +1670,18 @@
         <mc:AlternateContent>
           <mc:Choice Requires="wps">
             <w:drawing>
-              <wp:anchor behindDoc="0" distT="0" distB="0" distL="0" distR="0" simplePos="0" locked="0" layoutInCell="1" allowOverlap="1" relativeHeight="12">
+              <wp:anchor behindDoc="0" distT="0" distB="0" distL="0" distR="0" simplePos="0" locked="0" layoutInCell="1" allowOverlap="1" relativeHeight="18">
                 <wp:simplePos x="0" y="0"/>
                 <wp:positionH relativeFrom="column">
-                  <wp:posOffset>4208780</wp:posOffset>
+                  <wp:posOffset>5046980</wp:posOffset>
                 </wp:positionH>
                 <wp:positionV relativeFrom="paragraph">
-                  <wp:posOffset>409575</wp:posOffset>
+                  <wp:posOffset>332105</wp:posOffset>
                 </wp:positionV>
-                <wp:extent cx="857885" cy="702310"/>
+                <wp:extent cx="1238885" cy="351790"/>
                 <wp:effectExtent l="0" t="0" r="0" b="0"/>
                 <wp:wrapNone/>
-                <wp:docPr id="11" name="Shape5"/>
+                <wp:docPr id="11" name="Shape14"/>
                 <a:graphic xmlns:a="http://schemas.openxmlformats.org/drawingml/2006/main">
                   <a:graphicData uri="http://schemas.microsoft.com/office/word/2010/wordprocessingShape">
                     <wps:wsp>
@@ -1618,7 +1689,7 @@
                       <wps:spPr>
                         <a:xfrm>
                           <a:off x="0" y="0"/>
-                          <a:ext cx="857160" cy="701640"/>
+                          <a:ext cx="1238400" cy="351000"/>
                         </a:xfrm>
                         <a:prstGeom prst="rect">
                           <a:avLst/>
@@ -1641,7 +1712,7 @@
                                 <w:szCs w:val="24"/>
                                 <w:color w:val="auto"/>
                               </w:rPr>
-                              <w:t>Clicking on dropdown opens this menu</w:t>
+                              <w:t>Enter the password given at installation</w:t>
                             </w:r>
                           </w:p>
                         </w:txbxContent>
@@ -1657,11 +1728,7 @@
           </mc:Choice>
           <mc:Fallback>
             <w:pict>
-              <v:shapetype id="shapetype_202" coordsize="21600,21600" o:spt="202" path="m,l,21600l21600,21600l21600,xe">
-                <v:stroke joinstyle="miter"/>
-                <v:path gradientshapeok="t" o:connecttype="rect"/>
-              </v:shapetype>
-              <v:shape id="shape_0" ID="Shape5" stroked="f" style="position:absolute;margin-left:331.4pt;margin-top:32.25pt;width:67.45pt;height:55.2pt" type="shapetype_202">
+              <v:shape id="shape_0" ID="Shape14" stroked="f" style="position:absolute;margin-left:397.4pt;margin-top:26.15pt;width:97.45pt;height:27.6pt" type="shapetype_202">
                 <v:textbox>
                   <w:txbxContent>
                     <w:p>
@@ -1675,321 +1742,14 @@
                           <w:szCs w:val="24"/>
                           <w:color w:val="auto"/>
                         </w:rPr>
-                        <w:t>Clicking on dropdown opens this menu</w:t>
+                        <w:t>Enter the password given at installation</w:t>
                       </w:r>
                     </w:p>
                   </w:txbxContent>
                 </v:textbox>
                 <w10:wrap type="square"/>
                 <v:fill o:detectmouseclick="t" on="false"/>
-                <v:stroke color="black" endarrow="block" endarrowwidth="medium" endarrowlength="medium" joinstyle="round" endcap="flat"/>
-              </v:shape>
-            </w:pict>
-          </mc:Fallback>
-        </mc:AlternateContent>
-      </w:r>
-    </w:p>
-    <w:p>
-      <w:pPr>
-        <w:pStyle w:val="Normal"/>
-        <w:rPr>
-          <w:rFonts w:ascii="Times New Roman" w:hAnsi="Times New Roman"/>
-          <w:sz w:val="28"/>
-          <w:szCs w:val="28"/>
-          <w:u w:val="single"/>
-        </w:rPr>
-      </w:pPr>
-      <w:r>
-        <w:rPr>
-          <w:rFonts w:ascii="Times New Roman" w:hAnsi="Times New Roman"/>
-          <w:sz w:val="28"/>
-          <w:szCs w:val="28"/>
-          <w:u w:val="single"/>
-        </w:rPr>
-      </w:r>
-    </w:p>
-    <w:p>
-      <w:pPr>
-        <w:pStyle w:val="Normal"/>
-        <w:rPr>
-          <w:rFonts w:ascii="Times New Roman" w:hAnsi="Times New Roman"/>
-          <w:sz w:val="28"/>
-          <w:szCs w:val="28"/>
-          <w:u w:val="single"/>
-        </w:rPr>
-      </w:pPr>
-      <w:r>
-        <w:rPr>
-          <w:rFonts w:ascii="Times New Roman" w:hAnsi="Times New Roman"/>
-          <w:sz w:val="28"/>
-          <w:szCs w:val="28"/>
-          <w:u w:val="single"/>
-        </w:rPr>
-        <w:t>Data Entry</w:t>
-      </w:r>
-    </w:p>
-    <w:p>
-      <w:pPr>
-        <w:pStyle w:val="Normal"/>
-        <w:rPr>
-          <w:rFonts w:ascii="Times New Roman" w:hAnsi="Times New Roman"/>
-          <w:sz w:val="24"/>
-          <w:szCs w:val="24"/>
-          <w:u w:val="none"/>
-        </w:rPr>
-      </w:pPr>
-      <w:r>
-        <w:rPr>
-          <w:rFonts w:ascii="Times New Roman" w:hAnsi="Times New Roman"/>
-          <w:sz w:val="24"/>
-          <w:szCs w:val="24"/>
-          <w:u w:val="none"/>
-        </w:rPr>
-      </w:r>
-    </w:p>
-    <w:p>
-      <w:pPr>
-        <w:pStyle w:val="Normal"/>
-        <w:rPr>
-          <w:rFonts w:ascii="Times New Roman" w:hAnsi="Times New Roman"/>
-          <w:sz w:val="24"/>
-          <w:szCs w:val="24"/>
-          <w:u w:val="none"/>
-        </w:rPr>
-      </w:pPr>
-      <w:r>
-        <w:rPr>
-          <w:rFonts w:ascii="Times New Roman" w:hAnsi="Times New Roman"/>
-          <w:sz w:val="24"/>
-          <w:szCs w:val="24"/>
-          <w:u w:val="none"/>
-        </w:rPr>
-        <w:t>The system requires data to be entered before any timetabling can begin. This data will be: staff data, subject data, set data, year group data, class data, lesson data and the layout of the school. In the system, lesson is a class with a classroom to be taught in, a member of staff to teach the class and period of time for the class to be taught in. The layout data will be entered only through importing map files, but all other data can be entered through the on screen wizard or from files. All the file format will be defined later in the manual.</w:t>
-      </w:r>
-    </w:p>
-    <w:p>
-      <w:pPr>
-        <w:pStyle w:val="Normal"/>
-        <w:rPr>
-          <w:rFonts w:ascii="Times New Roman" w:hAnsi="Times New Roman"/>
-          <w:sz w:val="24"/>
-          <w:szCs w:val="24"/>
-          <w:u w:val="single"/>
-        </w:rPr>
-      </w:pPr>
-      <w:r>
-        <w:rPr>
-          <w:rFonts w:ascii="Times New Roman" w:hAnsi="Times New Roman"/>
-          <w:sz w:val="24"/>
-          <w:szCs w:val="24"/>
-          <w:u w:val="single"/>
-        </w:rPr>
-        <w:t>Staff Data</w:t>
-      </w:r>
-    </w:p>
-    <w:p>
-      <w:pPr>
-        <w:pStyle w:val="Normal"/>
-        <w:rPr>
-          <w:rFonts w:ascii="Times New Roman" w:hAnsi="Times New Roman"/>
-          <w:sz w:val="24"/>
-          <w:szCs w:val="24"/>
-          <w:u w:val="none"/>
-        </w:rPr>
-      </w:pPr>
-      <w:r>
-        <w:rPr>
-          <w:rFonts w:ascii="Times New Roman" w:hAnsi="Times New Roman"/>
-          <w:sz w:val="24"/>
-          <w:szCs w:val="24"/>
-          <w:u w:val="none"/>
-        </w:rPr>
-      </w:r>
-    </w:p>
-    <w:p>
-      <w:pPr>
-        <w:pStyle w:val="Normal"/>
-        <w:rPr>
-          <w:rFonts w:ascii="Times New Roman" w:hAnsi="Times New Roman"/>
-          <w:sz w:val="24"/>
-          <w:szCs w:val="24"/>
-          <w:u w:val="none"/>
-        </w:rPr>
-      </w:pPr>
-      <w:r>
-        <w:rPr>
-          <w:rFonts w:ascii="Times New Roman" w:hAnsi="Times New Roman"/>
-          <w:sz w:val="24"/>
-          <w:szCs w:val="24"/>
-          <w:u w:val="none"/>
-        </w:rPr>
-        <w:t>Each member of staff stored by the system will be displayed in the table below. Therefore each member of staff must be defined with a name, subject and maximum hours per week. The table states ‘Subject ID’ rather than Subject, this is because the table shows the unique ID of the subject taught by the member of staff as this allows the system to access and process the staff data faster. Also, the structure of the file used to import staff data will also use ‘Subject ID’ as it allows the system to read the data faster and more accurately. To add a new member of staff, click the ‘+’ icon to open the ‘</w:t>
-      </w:r>
-      <w:r>
-        <w:rPr>
-          <w:rFonts w:ascii="Times New Roman" w:hAnsi="Times New Roman"/>
-          <w:sz w:val="24"/>
-          <w:szCs w:val="24"/>
-          <w:u w:val="none"/>
-        </w:rPr>
-        <w:t>Add Staff’</w:t>
-      </w:r>
-      <w:r>
-        <w:rPr>
-          <w:rFonts w:ascii="Times New Roman" w:hAnsi="Times New Roman"/>
-          <w:sz w:val="24"/>
-          <w:szCs w:val="24"/>
-          <w:u w:val="none"/>
-        </w:rPr>
-        <w:t xml:space="preserve"> wizard.</w:t>
-      </w:r>
-    </w:p>
-    <w:p>
-      <w:pPr>
-        <w:pStyle w:val="Normal"/>
-        <w:rPr>
-          <w:rFonts w:ascii="Times New Roman" w:hAnsi="Times New Roman"/>
-          <w:sz w:val="24"/>
-          <w:szCs w:val="24"/>
-          <w:u w:val="none"/>
-        </w:rPr>
-      </w:pPr>
-      <w:r>
-        <w:rPr>
-          <w:rFonts w:ascii="Times New Roman" w:hAnsi="Times New Roman"/>
-          <w:sz w:val="24"/>
-          <w:szCs w:val="24"/>
-          <w:u w:val="none"/>
-        </w:rPr>
-        <w:drawing>
-          <wp:anchor behindDoc="0" distT="0" distB="0" distL="0" distR="0" simplePos="0" locked="0" layoutInCell="1" allowOverlap="1" relativeHeight="13">
-            <wp:simplePos x="0" y="0"/>
-            <wp:positionH relativeFrom="column">
-              <wp:posOffset>2005330</wp:posOffset>
-            </wp:positionH>
-            <wp:positionV relativeFrom="paragraph">
-              <wp:posOffset>78740</wp:posOffset>
-            </wp:positionV>
-            <wp:extent cx="3957955" cy="2479675"/>
-            <wp:effectExtent l="0" t="0" r="0" b="0"/>
-            <wp:wrapTopAndBottom/>
-            <wp:docPr id="12" name="Image4" descr=""/>
-            <wp:cNvGraphicFramePr>
-              <a:graphicFrameLocks xmlns:a="http://schemas.openxmlformats.org/drawingml/2006/main" noChangeAspect="1"/>
-            </wp:cNvGraphicFramePr>
-            <a:graphic xmlns:a="http://schemas.openxmlformats.org/drawingml/2006/main">
-              <a:graphicData uri="http://schemas.openxmlformats.org/drawingml/2006/picture">
-                <pic:pic xmlns:pic="http://schemas.openxmlformats.org/drawingml/2006/picture">
-                  <pic:nvPicPr>
-                    <pic:cNvPr id="12" name="Image4" descr=""/>
-                    <pic:cNvPicPr>
-                      <a:picLocks noChangeAspect="1" noChangeArrowheads="1"/>
-                    </pic:cNvPicPr>
-                  </pic:nvPicPr>
-                  <pic:blipFill>
-                    <a:blip r:embed="rId5"/>
-                    <a:srcRect l="1110" t="1697" r="1332" b="2955"/>
-                    <a:stretch>
-                      <a:fillRect/>
-                    </a:stretch>
-                  </pic:blipFill>
-                  <pic:spPr bwMode="auto">
-                    <a:xfrm>
-                      <a:off x="0" y="0"/>
-                      <a:ext cx="3957955" cy="2479675"/>
-                    </a:xfrm>
-                    <a:prstGeom prst="rect">
-                      <a:avLst/>
-                    </a:prstGeom>
-                  </pic:spPr>
-                </pic:pic>
-              </a:graphicData>
-            </a:graphic>
-          </wp:anchor>
-        </w:drawing>
-        <mc:AlternateContent>
-          <mc:Choice Requires="wps">
-            <w:drawing>
-              <wp:anchor behindDoc="0" distT="0" distB="0" distL="0" distR="0" simplePos="0" locked="0" layoutInCell="1" allowOverlap="1" relativeHeight="14">
-                <wp:simplePos x="0" y="0"/>
-                <wp:positionH relativeFrom="column">
-                  <wp:posOffset>113030</wp:posOffset>
-                </wp:positionH>
-                <wp:positionV relativeFrom="paragraph">
-                  <wp:posOffset>125095</wp:posOffset>
-                </wp:positionV>
-                <wp:extent cx="1019810" cy="286385"/>
-                <wp:effectExtent l="0" t="0" r="0" b="0"/>
-                <wp:wrapNone/>
-                <wp:docPr id="13" name="Shape6"/>
-                <a:graphic xmlns:a="http://schemas.openxmlformats.org/drawingml/2006/main">
-                  <a:graphicData uri="http://schemas.microsoft.com/office/word/2010/wordprocessingShape">
-                    <wps:wsp>
-                      <wps:cNvSpPr txBox="1"/>
-                      <wps:spPr>
-                        <a:xfrm>
-                          <a:off x="0" y="0"/>
-                          <a:ext cx="1019160" cy="285840"/>
-                        </a:xfrm>
-                        <a:prstGeom prst="rect">
-                          <a:avLst/>
-                        </a:prstGeom>
-                        <a:noFill/>
-                        <a:ln>
-                          <a:noFill/>
-                        </a:ln>
-                      </wps:spPr>
-                      <wps:txbx>
-                        <w:txbxContent>
-                          <w:p>
-                            <w:pPr>
-                              <w:overflowPunct w:val="false"/>
-                              <w:rPr/>
-                            </w:pPr>
-                            <w:r>
-                              <w:rPr>
-                                <w:sz w:val="24"/>
-                                <w:szCs w:val="24"/>
-                                <w:color w:val="auto"/>
-                              </w:rPr>
-                              <w:t>Navigation bar</w:t>
-                            </w:r>
-                          </w:p>
-                        </w:txbxContent>
-                      </wps:txbx>
-                      <wps:bodyPr wrap="square" lIns="0" rIns="0" tIns="0" bIns="0">
-                        <a:spAutoFit/>
-                      </wps:bodyPr>
-                    </wps:wsp>
-                  </a:graphicData>
-                </a:graphic>
-              </wp:anchor>
-            </w:drawing>
-          </mc:Choice>
-          <mc:Fallback>
-            <w:pict>
-              <v:shape id="shape_0" ID="Shape6" stroked="f" style="position:absolute;margin-left:8.9pt;margin-top:9.85pt;width:80.2pt;height:22.45pt" type="shapetype_202">
-                <v:textbox>
-                  <w:txbxContent>
-                    <w:p>
-                      <w:pPr>
-                        <w:overflowPunct w:val="false"/>
-                        <w:rPr/>
-                      </w:pPr>
-                      <w:r>
-                        <w:rPr>
-                          <w:sz w:val="24"/>
-                          <w:szCs w:val="24"/>
-                          <w:color w:val="auto"/>
-                        </w:rPr>
-                        <w:t>Navigation bar</w:t>
-                      </w:r>
-                    </w:p>
-                  </w:txbxContent>
-                </v:textbox>
-                <w10:wrap type="square"/>
-                <v:fill o:detectmouseclick="t" on="false"/>
-                <v:stroke color="black" endarrow="block" endarrowwidth="medium" endarrowlength="medium" joinstyle="round" endcap="flat"/>
+                <v:stroke color="black" joinstyle="round" endcap="flat"/>
               </v:shape>
             </w:pict>
           </mc:Fallback>
@@ -1997,200 +1757,26 @@
         <mc:AlternateContent>
           <mc:Choice Requires="wps">
             <w:drawing>
-              <wp:anchor behindDoc="0" distT="0" distB="0" distL="0" distR="0" simplePos="0" locked="0" layoutInCell="1" allowOverlap="1" relativeHeight="15">
+              <wp:anchor behindDoc="0" distT="0" distB="0" distL="0" distR="0" simplePos="0" locked="0" layoutInCell="1" allowOverlap="1" relativeHeight="19">
                 <wp:simplePos x="0" y="0"/>
                 <wp:positionH relativeFrom="column">
-                  <wp:posOffset>17780</wp:posOffset>
+                  <wp:posOffset>4498340</wp:posOffset>
                 </wp:positionH>
                 <wp:positionV relativeFrom="paragraph">
-                  <wp:posOffset>2192020</wp:posOffset>
+                  <wp:posOffset>573405</wp:posOffset>
                 </wp:positionV>
-                <wp:extent cx="1248410" cy="372110"/>
+                <wp:extent cx="476885" cy="86360"/>
                 <wp:effectExtent l="0" t="0" r="0" b="0"/>
                 <wp:wrapNone/>
-                <wp:docPr id="14" name="Shape7"/>
-                <a:graphic xmlns:a="http://schemas.openxmlformats.org/drawingml/2006/main">
-                  <a:graphicData uri="http://schemas.microsoft.com/office/word/2010/wordprocessingShape">
-                    <wps:wsp>
-                      <wps:cNvSpPr txBox="1"/>
-                      <wps:spPr>
-                        <a:xfrm>
-                          <a:off x="0" y="0"/>
-                          <a:ext cx="1247760" cy="371520"/>
-                        </a:xfrm>
-                        <a:prstGeom prst="rect">
-                          <a:avLst/>
-                        </a:prstGeom>
-                        <a:noFill/>
-                        <a:ln>
-                          <a:noFill/>
-                        </a:ln>
-                      </wps:spPr>
-                      <wps:txbx>
-                        <w:txbxContent>
-                          <w:p>
-                            <w:pPr>
-                              <w:overflowPunct w:val="false"/>
-                              <w:rPr/>
-                            </w:pPr>
-                            <w:r>
-                              <w:rPr>
-                                <w:sz w:val="24"/>
-                                <w:szCs w:val="24"/>
-                                <w:color w:val="auto"/>
-                              </w:rPr>
-                              <w:t>Table containg the staff members</w:t>
-                            </w:r>
-                          </w:p>
-                        </w:txbxContent>
-                      </wps:txbx>
-                      <wps:bodyPr wrap="square" lIns="0" rIns="0" tIns="0" bIns="0">
-                        <a:spAutoFit/>
-                      </wps:bodyPr>
-                    </wps:wsp>
-                  </a:graphicData>
-                </a:graphic>
-              </wp:anchor>
-            </w:drawing>
-          </mc:Choice>
-          <mc:Fallback>
-            <w:pict>
-              <v:shape id="shape_0" ID="Shape7" stroked="f" style="position:absolute;margin-left:1.4pt;margin-top:172.6pt;width:98.2pt;height:29.2pt" type="shapetype_202">
-                <v:textbox>
-                  <w:txbxContent>
-                    <w:p>
-                      <w:pPr>
-                        <w:overflowPunct w:val="false"/>
-                        <w:rPr/>
-                      </w:pPr>
-                      <w:r>
-                        <w:rPr>
-                          <w:sz w:val="24"/>
-                          <w:szCs w:val="24"/>
-                          <w:color w:val="auto"/>
-                        </w:rPr>
-                        <w:t>Table containg the staff members</w:t>
-                      </w:r>
-                    </w:p>
-                  </w:txbxContent>
-                </v:textbox>
-                <w10:wrap type="square"/>
-                <v:fill o:detectmouseclick="t" on="false"/>
-                <v:stroke color="black" endarrow="block" endarrowwidth="medium" endarrowlength="medium" joinstyle="round" endcap="flat"/>
-              </v:shape>
-            </w:pict>
-          </mc:Fallback>
-        </mc:AlternateContent>
-        <mc:AlternateContent>
-          <mc:Choice Requires="wps">
-            <w:drawing>
-              <wp:anchor behindDoc="0" distT="0" distB="0" distL="0" distR="0" simplePos="0" locked="0" layoutInCell="1" allowOverlap="1" relativeHeight="16">
-                <wp:simplePos x="0" y="0"/>
-                <wp:positionH relativeFrom="column">
-                  <wp:posOffset>74930</wp:posOffset>
-                </wp:positionH>
-                <wp:positionV relativeFrom="paragraph">
-                  <wp:posOffset>1382395</wp:posOffset>
-                </wp:positionV>
-                <wp:extent cx="1229360" cy="372110"/>
-                <wp:effectExtent l="0" t="0" r="0" b="0"/>
-                <wp:wrapNone/>
-                <wp:docPr id="15" name="Shape8"/>
-                <a:graphic xmlns:a="http://schemas.openxmlformats.org/drawingml/2006/main">
-                  <a:graphicData uri="http://schemas.microsoft.com/office/word/2010/wordprocessingShape">
-                    <wps:wsp>
-                      <wps:cNvSpPr txBox="1"/>
-                      <wps:spPr>
-                        <a:xfrm>
-                          <a:off x="0" y="0"/>
-                          <a:ext cx="1228680" cy="371520"/>
-                        </a:xfrm>
-                        <a:prstGeom prst="rect">
-                          <a:avLst/>
-                        </a:prstGeom>
-                        <a:noFill/>
-                        <a:ln>
-                          <a:noFill/>
-                        </a:ln>
-                      </wps:spPr>
-                      <wps:txbx>
-                        <w:txbxContent>
-                          <w:p>
-                            <w:pPr>
-                              <w:overflowPunct w:val="false"/>
-                              <w:rPr/>
-                            </w:pPr>
-                            <w:r>
-                              <w:rPr>
-                                <w:sz w:val="24"/>
-                                <w:szCs w:val="24"/>
-                                <w:color w:val="auto"/>
-                              </w:rPr>
-                              <w:t>Opens the ‘Add Staff’ wizard</w:t>
-                            </w:r>
-                          </w:p>
-                        </w:txbxContent>
-                      </wps:txbx>
-                      <wps:bodyPr wrap="square" lIns="0" rIns="0" tIns="0" bIns="0">
-                        <a:spAutoFit/>
-                      </wps:bodyPr>
-                    </wps:wsp>
-                  </a:graphicData>
-                </a:graphic>
-              </wp:anchor>
-            </w:drawing>
-          </mc:Choice>
-          <mc:Fallback>
-            <w:pict>
-              <v:shape id="shape_0" ID="Shape8" stroked="f" style="position:absolute;margin-left:5.9pt;margin-top:108.85pt;width:96.7pt;height:29.2pt" type="shapetype_202">
-                <v:textbox>
-                  <w:txbxContent>
-                    <w:p>
-                      <w:pPr>
-                        <w:overflowPunct w:val="false"/>
-                        <w:rPr/>
-                      </w:pPr>
-                      <w:r>
-                        <w:rPr>
-                          <w:sz w:val="24"/>
-                          <w:szCs w:val="24"/>
-                          <w:color w:val="auto"/>
-                        </w:rPr>
-                        <w:t>Opens the ‘Add Staff’ wizard</w:t>
-                      </w:r>
-                    </w:p>
-                  </w:txbxContent>
-                </v:textbox>
-                <w10:wrap type="square"/>
-                <v:fill o:detectmouseclick="t" on="false"/>
-                <v:stroke color="black" endarrow="block" endarrowwidth="medium" endarrowlength="medium" joinstyle="round" endcap="flat"/>
-              </v:shape>
-            </w:pict>
-          </mc:Fallback>
-        </mc:AlternateContent>
-        <mc:AlternateContent>
-          <mc:Choice Requires="wps">
-            <w:drawing>
-              <wp:anchor behindDoc="0" distT="0" distB="0" distL="0" distR="0" simplePos="0" locked="0" layoutInCell="1" allowOverlap="1" relativeHeight="17">
-                <wp:simplePos x="0" y="0"/>
-                <wp:positionH relativeFrom="column">
-                  <wp:posOffset>1133475</wp:posOffset>
-                </wp:positionH>
-                <wp:positionV relativeFrom="paragraph">
-                  <wp:posOffset>276860</wp:posOffset>
-                </wp:positionV>
-                <wp:extent cx="873760" cy="76835"/>
-                <wp:effectExtent l="0" t="0" r="0" b="0"/>
-                <wp:wrapNone/>
-                <wp:docPr id="16" name="Shape9"/>
+                <wp:docPr id="12" name="Shape15"/>
                 <a:graphic xmlns:a="http://schemas.openxmlformats.org/drawingml/2006/main">
                   <a:graphicData uri="http://schemas.microsoft.com/office/word/2010/wordprocessingShape">
                     <wps:wsp>
                       <wps:cNvSpPr/>
                       <wps:spPr>
-                        <a:xfrm>
+                        <a:xfrm flipH="1">
                           <a:off x="0" y="0"/>
-                          <a:ext cx="873000" cy="76320"/>
+                          <a:ext cx="476280" cy="85680"/>
                         </a:xfrm>
                         <a:prstGeom prst="line">
                           <a:avLst/>
@@ -2217,28 +1803,185 @@
           </mc:Choice>
           <mc:Fallback>
             <w:pict>
-              <v:line id="shape_0" from="89.15pt,18.85pt" to="157.85pt,24.8pt" ID="Shape9" stroked="t" style="position:absolute">
+              <v:line id="shape_0" from="353.9pt,41.9pt" to="391.35pt,48.6pt" ID="Shape15" stroked="t" style="position:absolute;flip:x">
                 <v:stroke color="black" endarrow="block" endarrowwidth="medium" endarrowlength="medium" joinstyle="round" endcap="flat"/>
                 <v:fill o:detectmouseclick="t" on="false"/>
               </v:line>
             </w:pict>
           </mc:Fallback>
         </mc:AlternateContent>
+      </w:r>
+    </w:p>
+    <w:p>
+      <w:pPr>
+        <w:pStyle w:val="Normal"/>
+        <w:rPr>
+          <w:rFonts w:ascii="Times New Roman" w:hAnsi="Times New Roman"/>
+          <w:sz w:val="28"/>
+          <w:szCs w:val="28"/>
+          <w:u w:val="single"/>
+        </w:rPr>
+      </w:pPr>
+      <w:r>
+        <w:rPr/>
+      </w:r>
+    </w:p>
+    <w:p>
+      <w:pPr>
+        <w:pStyle w:val="Normal"/>
+        <w:rPr>
+          <w:rFonts w:ascii="Times New Roman" w:hAnsi="Times New Roman"/>
+          <w:sz w:val="28"/>
+          <w:szCs w:val="28"/>
+          <w:u w:val="single"/>
+        </w:rPr>
+      </w:pPr>
+      <w:r>
+        <w:rPr>
+          <w:sz w:val="28"/>
+          <w:szCs w:val="28"/>
+          <w:u w:val="single"/>
+        </w:rPr>
+        <w:t>Navigation</w:t>
+      </w:r>
+    </w:p>
+    <w:p>
+      <w:pPr>
+        <w:pStyle w:val="Normal"/>
+        <w:rPr>
+          <w:rFonts w:ascii="Times New Roman" w:hAnsi="Times New Roman"/>
+          <w:sz w:val="24"/>
+          <w:szCs w:val="24"/>
+          <w:u w:val="none"/>
+        </w:rPr>
+      </w:pPr>
+      <w:r>
+        <w:rPr>
+          <w:sz w:val="24"/>
+          <w:szCs w:val="24"/>
+          <w:u w:val="none"/>
+        </w:rPr>
+      </w:r>
+    </w:p>
+    <w:p>
+      <w:pPr>
+        <w:pStyle w:val="Normal"/>
+        <w:rPr>
+          <w:rFonts w:ascii="Times New Roman" w:hAnsi="Times New Roman"/>
+          <w:sz w:val="24"/>
+          <w:szCs w:val="24"/>
+          <w:u w:val="none"/>
+        </w:rPr>
+      </w:pPr>
+      <w:r>
+        <w:rPr>
+          <w:sz w:val="24"/>
+          <w:szCs w:val="24"/>
+          <w:u w:val="none"/>
+        </w:rPr>
+        <w:t>The system can be navigated in two ways: scrolling or the navigation bar. Since the whole program exists within a single window, one can access any part of the system just by scrolling to it. Also, at the top of the window, as shown, there is a navigation bar. This bar contains shortcuts to each section of the window as shown. By clicking on one of the options, the window will automatically scroll to the correct place.</w:t>
+      </w:r>
+    </w:p>
+    <w:p>
+      <w:pPr>
+        <w:pStyle w:val="Normal"/>
+        <w:rPr>
+          <w:rFonts w:ascii="Times New Roman" w:hAnsi="Times New Roman"/>
+          <w:sz w:val="24"/>
+          <w:szCs w:val="24"/>
+          <w:u w:val="none"/>
+        </w:rPr>
+      </w:pPr>
+      <w:r>
+        <w:rPr>
+          <w:sz w:val="24"/>
+          <w:szCs w:val="24"/>
+          <w:u w:val="none"/>
+        </w:rPr>
+        <w:drawing>
+          <wp:anchor behindDoc="0" distT="0" distB="0" distL="0" distR="0" simplePos="0" locked="0" layoutInCell="1" allowOverlap="1" relativeHeight="7">
+            <wp:simplePos x="0" y="0"/>
+            <wp:positionH relativeFrom="column">
+              <wp:posOffset>64135</wp:posOffset>
+            </wp:positionH>
+            <wp:positionV relativeFrom="paragraph">
+              <wp:posOffset>194310</wp:posOffset>
+            </wp:positionV>
+            <wp:extent cx="4078605" cy="2724150"/>
+            <wp:effectExtent l="0" t="0" r="0" b="0"/>
+            <wp:wrapTopAndBottom/>
+            <wp:docPr id="13" name="Image2" descr=""/>
+            <wp:cNvGraphicFramePr>
+              <a:graphicFrameLocks xmlns:a="http://schemas.openxmlformats.org/drawingml/2006/main" noChangeAspect="1"/>
+            </wp:cNvGraphicFramePr>
+            <a:graphic xmlns:a="http://schemas.openxmlformats.org/drawingml/2006/main">
+              <a:graphicData uri="http://schemas.openxmlformats.org/drawingml/2006/picture">
+                <pic:pic xmlns:pic="http://schemas.openxmlformats.org/drawingml/2006/picture">
+                  <pic:nvPicPr>
+                    <pic:cNvPr id="13" name="Image2" descr=""/>
+                    <pic:cNvPicPr>
+                      <a:picLocks noChangeAspect="1" noChangeArrowheads="1"/>
+                    </pic:cNvPicPr>
+                  </pic:nvPicPr>
+                  <pic:blipFill>
+                    <a:blip r:embed="rId4"/>
+                    <a:srcRect l="1944" t="3052" r="2084" b="3475"/>
+                    <a:stretch>
+                      <a:fillRect/>
+                    </a:stretch>
+                  </pic:blipFill>
+                  <pic:spPr bwMode="auto">
+                    <a:xfrm>
+                      <a:off x="0" y="0"/>
+                      <a:ext cx="4078605" cy="2724150"/>
+                    </a:xfrm>
+                    <a:prstGeom prst="rect">
+                      <a:avLst/>
+                    </a:prstGeom>
+                    <a:ln w="12700">
+                      <a:solidFill>
+                        <a:srgbClr val="000000"/>
+                      </a:solidFill>
+                    </a:ln>
+                  </pic:spPr>
+                </pic:pic>
+              </a:graphicData>
+            </a:graphic>
+          </wp:anchor>
+        </w:drawing>
+      </w:r>
+    </w:p>
+    <w:p>
+      <w:pPr>
+        <w:pStyle w:val="Normal"/>
+        <w:rPr>
+          <w:rFonts w:ascii="Times New Roman" w:hAnsi="Times New Roman"/>
+          <w:sz w:val="24"/>
+          <w:szCs w:val="24"/>
+          <w:u w:val="none"/>
+        </w:rPr>
+      </w:pPr>
+      <w:r>
+        <w:rPr>
+          <w:sz w:val="24"/>
+          <w:szCs w:val="24"/>
+          <w:u w:val="none"/>
+        </w:rPr>
         <mc:AlternateContent>
           <mc:Choice Requires="wps">
             <w:drawing>
-              <wp:anchor behindDoc="0" distT="0" distB="0" distL="0" distR="0" simplePos="0" locked="0" layoutInCell="1" allowOverlap="1" relativeHeight="18">
+              <wp:anchor behindDoc="0" distT="0" distB="0" distL="0" distR="0" simplePos="0" locked="0" layoutInCell="1" allowOverlap="1" relativeHeight="9">
                 <wp:simplePos x="0" y="0"/>
                 <wp:positionH relativeFrom="column">
-                  <wp:posOffset>1152525</wp:posOffset>
+                  <wp:posOffset>3761105</wp:posOffset>
                 </wp:positionH>
                 <wp:positionV relativeFrom="paragraph">
-                  <wp:posOffset>1687195</wp:posOffset>
+                  <wp:posOffset>333375</wp:posOffset>
                 </wp:positionV>
-                <wp:extent cx="1067435" cy="219710"/>
+                <wp:extent cx="1306195" cy="1270"/>
                 <wp:effectExtent l="0" t="0" r="0" b="0"/>
                 <wp:wrapNone/>
-                <wp:docPr id="17" name="Shape10"/>
+                <wp:docPr id="14" name="Shape4"/>
                 <a:graphic xmlns:a="http://schemas.openxmlformats.org/drawingml/2006/main">
                   <a:graphicData uri="http://schemas.microsoft.com/office/word/2010/wordprocessingShape">
                     <wps:wsp>
@@ -2246,7 +1989,7 @@
                       <wps:spPr>
                         <a:xfrm>
                           <a:off x="0" y="0"/>
-                          <a:ext cx="1066680" cy="219240"/>
+                          <a:ext cx="1305720" cy="720"/>
                         </a:xfrm>
                         <a:prstGeom prst="line">
                           <a:avLst/>
@@ -2273,7 +2016,7 @@
           </mc:Choice>
           <mc:Fallback>
             <w:pict>
-              <v:line id="shape_0" from="89.9pt,124.6pt" to="173.85pt,141.8pt" ID="Shape10" stroked="t" style="position:absolute">
+              <v:line id="shape_0" from="296.15pt,26.25pt" to="398.9pt,26.25pt" ID="Shape4" stroked="t" style="position:absolute">
                 <v:stroke color="black" endarrow="block" endarrowwidth="medium" endarrowlength="medium" joinstyle="round" endcap="flat"/>
                 <v:fill o:detectmouseclick="t" on="false"/>
               </v:line>
@@ -2283,26 +2026,709 @@
         <mc:AlternateContent>
           <mc:Choice Requires="wps">
             <w:drawing>
-              <wp:anchor behindDoc="0" distT="0" distB="0" distL="0" distR="0" simplePos="0" locked="0" layoutInCell="1" allowOverlap="1" relativeHeight="19">
+              <wp:anchor behindDoc="0" distT="0" distB="0" distL="0" distR="0" simplePos="0" locked="0" layoutInCell="1" allowOverlap="1" relativeHeight="10">
                 <wp:simplePos x="0" y="0"/>
                 <wp:positionH relativeFrom="column">
-                  <wp:posOffset>1186815</wp:posOffset>
+                  <wp:posOffset>4208780</wp:posOffset>
                 </wp:positionH>
                 <wp:positionV relativeFrom="paragraph">
-                  <wp:posOffset>2317750</wp:posOffset>
+                  <wp:posOffset>409575</wp:posOffset>
                 </wp:positionV>
-                <wp:extent cx="905510" cy="162560"/>
+                <wp:extent cx="858520" cy="700405"/>
                 <wp:effectExtent l="0" t="0" r="0" b="0"/>
                 <wp:wrapNone/>
-                <wp:docPr id="18" name="Shape11"/>
+                <wp:docPr id="15" name="Shape5"/>
                 <a:graphic xmlns:a="http://schemas.openxmlformats.org/drawingml/2006/main">
                   <a:graphicData uri="http://schemas.microsoft.com/office/word/2010/wordprocessingShape">
                     <wps:wsp>
                       <wps:cNvSpPr/>
                       <wps:spPr>
-                        <a:xfrm flipV="1">
+                        <a:xfrm>
                           <a:off x="0" y="0"/>
-                          <a:ext cx="905040" cy="162000"/>
+                          <a:ext cx="857880" cy="699840"/>
+                        </a:xfrm>
+                        <a:prstGeom prst="rect">
+                          <a:avLst/>
+                        </a:prstGeom>
+                        <a:noFill/>
+                        <a:ln>
+                          <a:noFill/>
+                        </a:ln>
+                      </wps:spPr>
+                      <wps:style>
+                        <a:lnRef idx="0"/>
+                        <a:fillRef idx="0"/>
+                        <a:effectRef idx="0"/>
+                        <a:fontRef idx="minor"/>
+                      </wps:style>
+                      <wps:txbx>
+                        <w:txbxContent>
+                          <w:p>
+                            <w:pPr>
+                              <w:pStyle w:val="FrameContents"/>
+                              <w:overflowPunct w:val="true"/>
+                              <w:rPr/>
+                            </w:pPr>
+                            <w:r>
+                              <w:rPr>
+                                <w:color w:val="00000A"/>
+                                <w:sz w:val="24"/>
+                                <w:szCs w:val="24"/>
+                              </w:rPr>
+                              <w:t>Clicking on dropdown opens this menu</w:t>
+                            </w:r>
+                          </w:p>
+                        </w:txbxContent>
+                      </wps:txbx>
+                      <wps:bodyPr lIns="0" rIns="0" tIns="0" bIns="0">
+                        <a:spAutoFit/>
+                      </wps:bodyPr>
+                    </wps:wsp>
+                  </a:graphicData>
+                </a:graphic>
+              </wp:anchor>
+            </w:drawing>
+          </mc:Choice>
+          <mc:Fallback>
+            <w:pict>
+              <v:rect id="shape_0" ID="Shape5" stroked="f" style="position:absolute;margin-left:331.4pt;margin-top:32.25pt;width:67.5pt;height:55.05pt">
+                <w10:wrap type="square"/>
+                <v:fill o:detectmouseclick="t" on="false"/>
+                <v:stroke color="#3465a4" joinstyle="round" endcap="flat"/>
+                <v:textbox>
+                  <w:txbxContent>
+                    <w:p>
+                      <w:pPr>
+                        <w:pStyle w:val="FrameContents"/>
+                        <w:overflowPunct w:val="true"/>
+                        <w:rPr/>
+                      </w:pPr>
+                      <w:r>
+                        <w:rPr>
+                          <w:color w:val="00000A"/>
+                          <w:sz w:val="24"/>
+                          <w:szCs w:val="24"/>
+                        </w:rPr>
+                        <w:t>Clicking on dropdown opens this menu</w:t>
+                      </w:r>
+                    </w:p>
+                  </w:txbxContent>
+                </v:textbox>
+              </v:rect>
+            </w:pict>
+          </mc:Fallback>
+        </mc:AlternateContent>
+        <w:drawing>
+          <wp:anchor behindDoc="0" distT="0" distB="0" distL="0" distR="0" simplePos="0" locked="0" layoutInCell="1" allowOverlap="1" relativeHeight="8">
+            <wp:simplePos x="0" y="0"/>
+            <wp:positionH relativeFrom="column">
+              <wp:posOffset>5066030</wp:posOffset>
+            </wp:positionH>
+            <wp:positionV relativeFrom="paragraph">
+              <wp:posOffset>16510</wp:posOffset>
+            </wp:positionV>
+            <wp:extent cx="1029335" cy="2651125"/>
+            <wp:effectExtent l="0" t="0" r="0" b="0"/>
+            <wp:wrapSquare wrapText="largest"/>
+            <wp:docPr id="17" name="Image3" descr=""/>
+            <wp:cNvGraphicFramePr>
+              <a:graphicFrameLocks xmlns:a="http://schemas.openxmlformats.org/drawingml/2006/main" noChangeAspect="1"/>
+            </wp:cNvGraphicFramePr>
+            <a:graphic xmlns:a="http://schemas.openxmlformats.org/drawingml/2006/main">
+              <a:graphicData uri="http://schemas.openxmlformats.org/drawingml/2006/picture">
+                <pic:pic xmlns:pic="http://schemas.openxmlformats.org/drawingml/2006/picture">
+                  <pic:nvPicPr>
+                    <pic:cNvPr id="17" name="Image3" descr=""/>
+                    <pic:cNvPicPr>
+                      <a:picLocks noChangeAspect="1" noChangeArrowheads="1"/>
+                    </pic:cNvPicPr>
+                  </pic:nvPicPr>
+                  <pic:blipFill>
+                    <a:blip r:embed="rId5"/>
+                    <a:srcRect l="8868" t="2457" r="4032" b="3273"/>
+                    <a:stretch>
+                      <a:fillRect/>
+                    </a:stretch>
+                  </pic:blipFill>
+                  <pic:spPr bwMode="auto">
+                    <a:xfrm>
+                      <a:off x="0" y="0"/>
+                      <a:ext cx="1029335" cy="2651125"/>
+                    </a:xfrm>
+                    <a:prstGeom prst="rect">
+                      <a:avLst/>
+                    </a:prstGeom>
+                    <a:ln w="12700">
+                      <a:solidFill>
+                        <a:srgbClr val="000000"/>
+                      </a:solidFill>
+                    </a:ln>
+                  </pic:spPr>
+                </pic:pic>
+              </a:graphicData>
+            </a:graphic>
+          </wp:anchor>
+        </w:drawing>
+      </w:r>
+    </w:p>
+    <w:p>
+      <w:pPr>
+        <w:pStyle w:val="Normal"/>
+        <w:rPr>
+          <w:rFonts w:ascii="Times New Roman" w:hAnsi="Times New Roman"/>
+          <w:sz w:val="28"/>
+          <w:szCs w:val="28"/>
+          <w:u w:val="single"/>
+        </w:rPr>
+      </w:pPr>
+      <w:r>
+        <w:rPr>
+          <w:sz w:val="28"/>
+          <w:szCs w:val="28"/>
+          <w:u w:val="single"/>
+        </w:rPr>
+      </w:r>
+    </w:p>
+    <w:p>
+      <w:pPr>
+        <w:pStyle w:val="Normal"/>
+        <w:rPr>
+          <w:rFonts w:ascii="Times New Roman" w:hAnsi="Times New Roman"/>
+          <w:sz w:val="28"/>
+          <w:szCs w:val="28"/>
+          <w:u w:val="single"/>
+        </w:rPr>
+      </w:pPr>
+      <w:r>
+        <w:rPr>
+          <w:sz w:val="28"/>
+          <w:szCs w:val="28"/>
+          <w:u w:val="single"/>
+        </w:rPr>
+        <w:t>Data Entry</w:t>
+      </w:r>
+    </w:p>
+    <w:p>
+      <w:pPr>
+        <w:pStyle w:val="Normal"/>
+        <w:rPr>
+          <w:rFonts w:ascii="Times New Roman" w:hAnsi="Times New Roman"/>
+          <w:sz w:val="24"/>
+          <w:szCs w:val="24"/>
+          <w:u w:val="none"/>
+        </w:rPr>
+      </w:pPr>
+      <w:r>
+        <w:rPr>
+          <w:sz w:val="24"/>
+          <w:szCs w:val="24"/>
+          <w:u w:val="none"/>
+        </w:rPr>
+      </w:r>
+    </w:p>
+    <w:p>
+      <w:pPr>
+        <w:pStyle w:val="Normal"/>
+        <w:rPr/>
+      </w:pPr>
+      <w:r>
+        <w:rPr>
+          <w:sz w:val="24"/>
+          <w:szCs w:val="24"/>
+          <w:u w:val="none"/>
+        </w:rPr>
+        <w:t xml:space="preserve">The system requires data to be entered before any timetabling can begin. This data will be: staff data, subject data, set data, year group data, class data, lesson data and the layout of the school. In the system, lesson is a class with a classroom to be taught in, a member of staff to teach the class and </w:t>
+      </w:r>
+      <w:r>
+        <w:rPr>
+          <w:sz w:val="24"/>
+          <w:szCs w:val="24"/>
+          <w:u w:val="none"/>
+        </w:rPr>
+        <w:t xml:space="preserve">time </w:t>
+      </w:r>
+      <w:r>
+        <w:rPr>
+          <w:sz w:val="24"/>
+          <w:szCs w:val="24"/>
+          <w:u w:val="none"/>
+        </w:rPr>
+        <w:t>period for the class to be taught in. The layout data will be entered only through importing map files, but all other data can be entered through the on screen wizard or from files. All the file format</w:t>
+      </w:r>
+      <w:r>
+        <w:rPr>
+          <w:sz w:val="24"/>
+          <w:szCs w:val="24"/>
+          <w:u w:val="none"/>
+        </w:rPr>
+        <w:t>s</w:t>
+      </w:r>
+      <w:r>
+        <w:rPr>
+          <w:sz w:val="24"/>
+          <w:szCs w:val="24"/>
+          <w:u w:val="none"/>
+        </w:rPr>
+        <w:t xml:space="preserve"> will be defined later in the manual.</w:t>
+      </w:r>
+    </w:p>
+    <w:p>
+      <w:pPr>
+        <w:pStyle w:val="Normal"/>
+        <w:rPr>
+          <w:rFonts w:ascii="Times New Roman" w:hAnsi="Times New Roman"/>
+          <w:sz w:val="24"/>
+          <w:szCs w:val="24"/>
+          <w:u w:val="single"/>
+        </w:rPr>
+      </w:pPr>
+      <w:r>
+        <w:rPr/>
+      </w:r>
+    </w:p>
+    <w:p>
+      <w:pPr>
+        <w:pStyle w:val="Normal"/>
+        <w:rPr>
+          <w:rFonts w:ascii="Times New Roman" w:hAnsi="Times New Roman"/>
+          <w:sz w:val="24"/>
+          <w:szCs w:val="24"/>
+          <w:u w:val="single"/>
+        </w:rPr>
+      </w:pPr>
+      <w:r>
+        <w:rPr>
+          <w:sz w:val="24"/>
+          <w:szCs w:val="24"/>
+          <w:u w:val="single"/>
+        </w:rPr>
+        <w:t>Staff Data</w:t>
+      </w:r>
+    </w:p>
+    <w:p>
+      <w:pPr>
+        <w:pStyle w:val="Normal"/>
+        <w:rPr>
+          <w:rFonts w:ascii="Times New Roman" w:hAnsi="Times New Roman"/>
+          <w:sz w:val="24"/>
+          <w:szCs w:val="24"/>
+          <w:u w:val="none"/>
+        </w:rPr>
+      </w:pPr>
+      <w:r>
+        <w:rPr>
+          <w:sz w:val="24"/>
+          <w:szCs w:val="24"/>
+          <w:u w:val="none"/>
+        </w:rPr>
+      </w:r>
+    </w:p>
+    <w:p>
+      <w:pPr>
+        <w:pStyle w:val="Normal"/>
+        <w:rPr/>
+      </w:pPr>
+      <w:r>
+        <w:rPr>
+          <w:sz w:val="24"/>
+          <w:szCs w:val="24"/>
+          <w:u w:val="none"/>
+        </w:rPr>
+        <w:t xml:space="preserve">Each member of staff stored by the system will be displayed in the table below. Therefore, each member of staff must be defined with a name, subject and maximum hours per week. The table states ‘Subject ID’ rather than Subject, this is because the table shows the unique ID of the subject taught by the member of staff as this allows the system to access and process the staff data faster. Also, the structure of the file used to import staff data will also use ‘Subject ID’ as it allows the system to read the data faster and more accurately. To add a new member of staff, click the ‘+’ icon to open the ‘Add Staff’ wizard. </w:t>
+      </w:r>
+      <w:r>
+        <w:rPr>
+          <w:sz w:val="24"/>
+          <w:szCs w:val="24"/>
+          <w:u w:val="none"/>
+        </w:rPr>
+        <w:t>Each row will have an ‘X’ icon, which will remove the member of staff from the system when clicked.</w:t>
+      </w:r>
+    </w:p>
+    <w:p>
+      <w:pPr>
+        <w:pStyle w:val="Normal"/>
+        <w:rPr>
+          <w:rFonts w:ascii="Times New Roman" w:hAnsi="Times New Roman"/>
+          <w:sz w:val="24"/>
+          <w:szCs w:val="24"/>
+          <w:u w:val="none"/>
+        </w:rPr>
+      </w:pPr>
+      <w:r>
+        <w:rPr>
+          <w:sz w:val="24"/>
+          <w:szCs w:val="24"/>
+          <w:u w:val="none"/>
+        </w:rPr>
+        <w:drawing>
+          <wp:anchor behindDoc="0" distT="0" distB="0" distL="0" distR="0" simplePos="0" locked="0" layoutInCell="1" allowOverlap="1" relativeHeight="11">
+            <wp:simplePos x="0" y="0"/>
+            <wp:positionH relativeFrom="column">
+              <wp:posOffset>2300605</wp:posOffset>
+            </wp:positionH>
+            <wp:positionV relativeFrom="paragraph">
+              <wp:posOffset>97155</wp:posOffset>
+            </wp:positionV>
+            <wp:extent cx="3957955" cy="2479675"/>
+            <wp:effectExtent l="0" t="0" r="0" b="0"/>
+            <wp:wrapTopAndBottom/>
+            <wp:docPr id="18" name="Image4" descr=""/>
+            <wp:cNvGraphicFramePr>
+              <a:graphicFrameLocks xmlns:a="http://schemas.openxmlformats.org/drawingml/2006/main" noChangeAspect="1"/>
+            </wp:cNvGraphicFramePr>
+            <a:graphic xmlns:a="http://schemas.openxmlformats.org/drawingml/2006/main">
+              <a:graphicData uri="http://schemas.openxmlformats.org/drawingml/2006/picture">
+                <pic:pic xmlns:pic="http://schemas.openxmlformats.org/drawingml/2006/picture">
+                  <pic:nvPicPr>
+                    <pic:cNvPr id="18" name="Image4" descr=""/>
+                    <pic:cNvPicPr>
+                      <a:picLocks noChangeAspect="1" noChangeArrowheads="1"/>
+                    </pic:cNvPicPr>
+                  </pic:nvPicPr>
+                  <pic:blipFill>
+                    <a:blip r:embed="rId6"/>
+                    <a:srcRect l="1110" t="1697" r="1332" b="2955"/>
+                    <a:stretch>
+                      <a:fillRect/>
+                    </a:stretch>
+                  </pic:blipFill>
+                  <pic:spPr bwMode="auto">
+                    <a:xfrm>
+                      <a:off x="0" y="0"/>
+                      <a:ext cx="3957955" cy="2479675"/>
+                    </a:xfrm>
+                    <a:prstGeom prst="rect">
+                      <a:avLst/>
+                    </a:prstGeom>
+                  </pic:spPr>
+                </pic:pic>
+              </a:graphicData>
+            </a:graphic>
+          </wp:anchor>
+        </w:drawing>
+      </w:r>
+    </w:p>
+    <w:p>
+      <w:pPr>
+        <w:pStyle w:val="Normal"/>
+        <w:rPr>
+          <w:rFonts w:ascii="Times New Roman" w:hAnsi="Times New Roman"/>
+          <w:sz w:val="24"/>
+          <w:szCs w:val="24"/>
+          <w:u w:val="none"/>
+        </w:rPr>
+      </w:pPr>
+      <w:r>
+        <w:rPr/>
+        <mc:AlternateContent>
+          <mc:Choice Requires="wps">
+            <w:drawing>
+              <wp:anchor behindDoc="0" distT="0" distB="0" distL="0" distR="0" simplePos="0" locked="0" layoutInCell="1" allowOverlap="1" relativeHeight="20">
+                <wp:simplePos x="0" y="0"/>
+                <wp:positionH relativeFrom="column">
+                  <wp:posOffset>407035</wp:posOffset>
+                </wp:positionH>
+                <wp:positionV relativeFrom="paragraph">
+                  <wp:posOffset>125095</wp:posOffset>
+                </wp:positionV>
+                <wp:extent cx="1020445" cy="174625"/>
+                <wp:effectExtent l="0" t="0" r="0" b="0"/>
+                <wp:wrapNone/>
+                <wp:docPr id="19" name="Shape6"/>
+                <a:graphic xmlns:a="http://schemas.openxmlformats.org/drawingml/2006/main">
+                  <a:graphicData uri="http://schemas.microsoft.com/office/word/2010/wordprocessingShape">
+                    <wps:wsp>
+                      <wps:cNvSpPr/>
+                      <wps:spPr>
+                        <a:xfrm>
+                          <a:off x="0" y="0"/>
+                          <a:ext cx="1019880" cy="173880"/>
+                        </a:xfrm>
+                        <a:prstGeom prst="rect">
+                          <a:avLst/>
+                        </a:prstGeom>
+                        <a:noFill/>
+                        <a:ln>
+                          <a:noFill/>
+                        </a:ln>
+                      </wps:spPr>
+                      <wps:style>
+                        <a:lnRef idx="0"/>
+                        <a:fillRef idx="0"/>
+                        <a:effectRef idx="0"/>
+                        <a:fontRef idx="minor"/>
+                      </wps:style>
+                      <wps:txbx>
+                        <w:txbxContent>
+                          <w:p>
+                            <w:pPr>
+                              <w:pStyle w:val="FrameContents"/>
+                              <w:overflowPunct w:val="true"/>
+                              <w:rPr/>
+                            </w:pPr>
+                            <w:r>
+                              <w:rPr>
+                                <w:color w:val="00000A"/>
+                                <w:sz w:val="24"/>
+                                <w:szCs w:val="24"/>
+                              </w:rPr>
+                              <w:t>Navigation bar</w:t>
+                            </w:r>
+                          </w:p>
+                        </w:txbxContent>
+                      </wps:txbx>
+                      <wps:bodyPr lIns="0" rIns="0" tIns="0" bIns="0">
+                        <a:spAutoFit/>
+                      </wps:bodyPr>
+                    </wps:wsp>
+                  </a:graphicData>
+                </a:graphic>
+              </wp:anchor>
+            </w:drawing>
+          </mc:Choice>
+          <mc:Fallback>
+            <w:pict>
+              <v:rect id="shape_0" ID="Shape6" stroked="f" style="position:absolute;margin-left:32.05pt;margin-top:9.85pt;width:80.25pt;height:13.65pt">
+                <w10:wrap type="square"/>
+                <v:fill o:detectmouseclick="t" on="false"/>
+                <v:stroke color="#3465a4" joinstyle="round" endcap="flat"/>
+                <v:textbox>
+                  <w:txbxContent>
+                    <w:p>
+                      <w:pPr>
+                        <w:pStyle w:val="FrameContents"/>
+                        <w:overflowPunct w:val="true"/>
+                        <w:rPr/>
+                      </w:pPr>
+                      <w:r>
+                        <w:rPr>
+                          <w:color w:val="00000A"/>
+                          <w:sz w:val="24"/>
+                          <w:szCs w:val="24"/>
+                        </w:rPr>
+                        <w:t>Navigation bar</w:t>
+                      </w:r>
+                    </w:p>
+                  </w:txbxContent>
+                </v:textbox>
+              </v:rect>
+            </w:pict>
+          </mc:Fallback>
+        </mc:AlternateContent>
+        <mc:AlternateContent>
+          <mc:Choice Requires="wps">
+            <w:drawing>
+              <wp:anchor behindDoc="0" distT="0" distB="0" distL="0" distR="0" simplePos="0" locked="0" layoutInCell="1" allowOverlap="1" relativeHeight="22">
+                <wp:simplePos x="0" y="0"/>
+                <wp:positionH relativeFrom="column">
+                  <wp:posOffset>236855</wp:posOffset>
+                </wp:positionH>
+                <wp:positionV relativeFrom="paragraph">
+                  <wp:posOffset>2020570</wp:posOffset>
+                </wp:positionV>
+                <wp:extent cx="1249045" cy="349885"/>
+                <wp:effectExtent l="0" t="0" r="0" b="0"/>
+                <wp:wrapNone/>
+                <wp:docPr id="21" name="Shape7"/>
+                <a:graphic xmlns:a="http://schemas.openxmlformats.org/drawingml/2006/main">
+                  <a:graphicData uri="http://schemas.microsoft.com/office/word/2010/wordprocessingShape">
+                    <wps:wsp>
+                      <wps:cNvSpPr/>
+                      <wps:spPr>
+                        <a:xfrm>
+                          <a:off x="0" y="0"/>
+                          <a:ext cx="1248480" cy="349200"/>
+                        </a:xfrm>
+                        <a:prstGeom prst="rect">
+                          <a:avLst/>
+                        </a:prstGeom>
+                        <a:noFill/>
+                        <a:ln>
+                          <a:noFill/>
+                        </a:ln>
+                      </wps:spPr>
+                      <wps:style>
+                        <a:lnRef idx="0"/>
+                        <a:fillRef idx="0"/>
+                        <a:effectRef idx="0"/>
+                        <a:fontRef idx="minor"/>
+                      </wps:style>
+                      <wps:txbx>
+                        <w:txbxContent>
+                          <w:p>
+                            <w:pPr>
+                              <w:pStyle w:val="FrameContents"/>
+                              <w:overflowPunct w:val="true"/>
+                              <w:rPr/>
+                            </w:pPr>
+                            <w:r>
+                              <w:rPr>
+                                <w:color w:val="00000A"/>
+                                <w:sz w:val="24"/>
+                                <w:szCs w:val="24"/>
+                              </w:rPr>
+                              <w:t>Table containg the staff members</w:t>
+                            </w:r>
+                          </w:p>
+                        </w:txbxContent>
+                      </wps:txbx>
+                      <wps:bodyPr lIns="0" rIns="0" tIns="0" bIns="0">
+                        <a:spAutoFit/>
+                      </wps:bodyPr>
+                    </wps:wsp>
+                  </a:graphicData>
+                </a:graphic>
+              </wp:anchor>
+            </w:drawing>
+          </mc:Choice>
+          <mc:Fallback>
+            <w:pict>
+              <v:rect id="shape_0" ID="Shape7" stroked="f" style="position:absolute;margin-left:18.65pt;margin-top:159.1pt;width:98.25pt;height:27.45pt">
+                <w10:wrap type="square"/>
+                <v:fill o:detectmouseclick="t" on="false"/>
+                <v:stroke color="#3465a4" joinstyle="round" endcap="flat"/>
+                <v:textbox>
+                  <w:txbxContent>
+                    <w:p>
+                      <w:pPr>
+                        <w:pStyle w:val="FrameContents"/>
+                        <w:overflowPunct w:val="true"/>
+                        <w:rPr/>
+                      </w:pPr>
+                      <w:r>
+                        <w:rPr>
+                          <w:color w:val="00000A"/>
+                          <w:sz w:val="24"/>
+                          <w:szCs w:val="24"/>
+                        </w:rPr>
+                        <w:t>Table containg the staff members</w:t>
+                      </w:r>
+                    </w:p>
+                  </w:txbxContent>
+                </v:textbox>
+              </v:rect>
+            </w:pict>
+          </mc:Fallback>
+        </mc:AlternateContent>
+        <mc:AlternateContent>
+          <mc:Choice Requires="wps">
+            <w:drawing>
+              <wp:anchor behindDoc="0" distT="0" distB="0" distL="0" distR="0" simplePos="0" locked="0" layoutInCell="1" allowOverlap="1" relativeHeight="24">
+                <wp:simplePos x="0" y="0"/>
+                <wp:positionH relativeFrom="column">
+                  <wp:posOffset>141605</wp:posOffset>
+                </wp:positionH>
+                <wp:positionV relativeFrom="paragraph">
+                  <wp:posOffset>1220470</wp:posOffset>
+                </wp:positionV>
+                <wp:extent cx="1229995" cy="349885"/>
+                <wp:effectExtent l="0" t="0" r="0" b="0"/>
+                <wp:wrapNone/>
+                <wp:docPr id="23" name="Shape8"/>
+                <a:graphic xmlns:a="http://schemas.openxmlformats.org/drawingml/2006/main">
+                  <a:graphicData uri="http://schemas.microsoft.com/office/word/2010/wordprocessingShape">
+                    <wps:wsp>
+                      <wps:cNvSpPr/>
+                      <wps:spPr>
+                        <a:xfrm>
+                          <a:off x="0" y="0"/>
+                          <a:ext cx="1229400" cy="349200"/>
+                        </a:xfrm>
+                        <a:prstGeom prst="rect">
+                          <a:avLst/>
+                        </a:prstGeom>
+                        <a:noFill/>
+                        <a:ln>
+                          <a:noFill/>
+                        </a:ln>
+                      </wps:spPr>
+                      <wps:style>
+                        <a:lnRef idx="0"/>
+                        <a:fillRef idx="0"/>
+                        <a:effectRef idx="0"/>
+                        <a:fontRef idx="minor"/>
+                      </wps:style>
+                      <wps:txbx>
+                        <w:txbxContent>
+                          <w:p>
+                            <w:pPr>
+                              <w:pStyle w:val="FrameContents"/>
+                              <w:overflowPunct w:val="true"/>
+                              <w:rPr/>
+                            </w:pPr>
+                            <w:r>
+                              <w:rPr>
+                                <w:color w:val="00000A"/>
+                                <w:sz w:val="24"/>
+                                <w:szCs w:val="24"/>
+                              </w:rPr>
+                              <w:t>Opens the ‘Add Staff’ wizard</w:t>
+                            </w:r>
+                          </w:p>
+                        </w:txbxContent>
+                      </wps:txbx>
+                      <wps:bodyPr lIns="0" rIns="0" tIns="0" bIns="0">
+                        <a:spAutoFit/>
+                      </wps:bodyPr>
+                    </wps:wsp>
+                  </a:graphicData>
+                </a:graphic>
+              </wp:anchor>
+            </w:drawing>
+          </mc:Choice>
+          <mc:Fallback>
+            <w:pict>
+              <v:rect id="shape_0" ID="Shape8" stroked="f" style="position:absolute;margin-left:11.15pt;margin-top:96.1pt;width:96.75pt;height:27.45pt">
+                <w10:wrap type="square"/>
+                <v:fill o:detectmouseclick="t" on="false"/>
+                <v:stroke color="#3465a4" joinstyle="round" endcap="flat"/>
+                <v:textbox>
+                  <w:txbxContent>
+                    <w:p>
+                      <w:pPr>
+                        <w:pStyle w:val="FrameContents"/>
+                        <w:overflowPunct w:val="true"/>
+                        <w:rPr/>
+                      </w:pPr>
+                      <w:r>
+                        <w:rPr>
+                          <w:color w:val="00000A"/>
+                          <w:sz w:val="24"/>
+                          <w:szCs w:val="24"/>
+                        </w:rPr>
+                        <w:t>Opens the ‘Add Staff’ wizard</w:t>
+                      </w:r>
+                    </w:p>
+                  </w:txbxContent>
+                </v:textbox>
+              </v:rect>
+            </w:pict>
+          </mc:Fallback>
+        </mc:AlternateContent>
+        <mc:AlternateContent>
+          <mc:Choice Requires="wps">
+            <w:drawing>
+              <wp:anchor behindDoc="0" distT="0" distB="0" distL="0" distR="0" simplePos="0" locked="0" layoutInCell="1" allowOverlap="1" relativeHeight="26">
+                <wp:simplePos x="0" y="0"/>
+                <wp:positionH relativeFrom="column">
+                  <wp:posOffset>1428115</wp:posOffset>
+                </wp:positionH>
+                <wp:positionV relativeFrom="paragraph">
+                  <wp:posOffset>314325</wp:posOffset>
+                </wp:positionV>
+                <wp:extent cx="874395" cy="76835"/>
+                <wp:effectExtent l="0" t="0" r="0" b="0"/>
+                <wp:wrapNone/>
+                <wp:docPr id="25" name="Shape9"/>
+                <a:graphic xmlns:a="http://schemas.openxmlformats.org/drawingml/2006/main">
+                  <a:graphicData uri="http://schemas.microsoft.com/office/word/2010/wordprocessingShape">
+                    <wps:wsp>
+                      <wps:cNvSpPr/>
+                      <wps:spPr>
+                        <a:xfrm>
+                          <a:off x="0" y="0"/>
+                          <a:ext cx="873720" cy="76680"/>
                         </a:xfrm>
                         <a:prstGeom prst="line">
                           <a:avLst/>
@@ -2329,13 +2755,179 @@
           </mc:Choice>
           <mc:Fallback>
             <w:pict>
-              <v:line id="shape_0" from="92.9pt,176.35pt" to="164.1pt,189.05pt" ID="Shape11" stroked="t" style="position:absolute;flip:y">
+              <v:line id="shape_0" from="112.35pt,21.8pt" to="181.1pt,27.8pt" ID="Shape9" stroked="t" style="position:absolute">
                 <v:stroke color="black" endarrow="block" endarrowwidth="medium" endarrowlength="medium" joinstyle="round" endcap="flat"/>
                 <v:fill o:detectmouseclick="t" on="false"/>
               </v:line>
             </w:pict>
           </mc:Fallback>
         </mc:AlternateContent>
+        <mc:AlternateContent>
+          <mc:Choice Requires="wps">
+            <w:drawing>
+              <wp:anchor behindDoc="0" distT="0" distB="0" distL="0" distR="0" simplePos="0" locked="0" layoutInCell="1" allowOverlap="1" relativeHeight="27">
+                <wp:simplePos x="0" y="0"/>
+                <wp:positionH relativeFrom="column">
+                  <wp:posOffset>1420495</wp:posOffset>
+                </wp:positionH>
+                <wp:positionV relativeFrom="paragraph">
+                  <wp:posOffset>1610995</wp:posOffset>
+                </wp:positionV>
+                <wp:extent cx="1068070" cy="220345"/>
+                <wp:effectExtent l="0" t="0" r="0" b="0"/>
+                <wp:wrapNone/>
+                <wp:docPr id="26" name="Shape10"/>
+                <a:graphic xmlns:a="http://schemas.openxmlformats.org/drawingml/2006/main">
+                  <a:graphicData uri="http://schemas.microsoft.com/office/word/2010/wordprocessingShape">
+                    <wps:wsp>
+                      <wps:cNvSpPr/>
+                      <wps:spPr>
+                        <a:xfrm>
+                          <a:off x="0" y="0"/>
+                          <a:ext cx="1067400" cy="219600"/>
+                        </a:xfrm>
+                        <a:prstGeom prst="line">
+                          <a:avLst/>
+                        </a:prstGeom>
+                        <a:ln>
+                          <a:solidFill>
+                            <a:srgbClr val="000000"/>
+                          </a:solidFill>
+                          <a:tailEnd len="med" type="triangle" w="med"/>
+                        </a:ln>
+                      </wps:spPr>
+                      <wps:style>
+                        <a:lnRef idx="0"/>
+                        <a:fillRef idx="0"/>
+                        <a:effectRef idx="0"/>
+                        <a:fontRef idx="minor"/>
+                      </wps:style>
+                      <wps:bodyPr/>
+                    </wps:wsp>
+                  </a:graphicData>
+                </a:graphic>
+              </wp:anchor>
+            </w:drawing>
+          </mc:Choice>
+          <mc:Fallback>
+            <w:pict>
+              <v:line id="shape_0" from="111pt,118.6pt" to="195pt,135.85pt" ID="Shape10" stroked="t" style="position:absolute">
+                <v:stroke color="black" endarrow="block" endarrowwidth="medium" endarrowlength="medium" joinstyle="round" endcap="flat"/>
+                <v:fill o:detectmouseclick="t" on="false"/>
+              </v:line>
+            </w:pict>
+          </mc:Fallback>
+        </mc:AlternateContent>
+        <mc:AlternateContent>
+          <mc:Choice Requires="wps">
+            <w:drawing>
+              <wp:anchor behindDoc="0" distT="0" distB="0" distL="0" distR="0" simplePos="0" locked="0" layoutInCell="1" allowOverlap="1" relativeHeight="28">
+                <wp:simplePos x="0" y="0"/>
+                <wp:positionH relativeFrom="column">
+                  <wp:posOffset>1530350</wp:posOffset>
+                </wp:positionH>
+                <wp:positionV relativeFrom="paragraph">
+                  <wp:posOffset>2213610</wp:posOffset>
+                </wp:positionV>
+                <wp:extent cx="906145" cy="163195"/>
+                <wp:effectExtent l="0" t="0" r="0" b="0"/>
+                <wp:wrapNone/>
+                <wp:docPr id="27" name="Shape11"/>
+                <a:graphic xmlns:a="http://schemas.openxmlformats.org/drawingml/2006/main">
+                  <a:graphicData uri="http://schemas.microsoft.com/office/word/2010/wordprocessingShape">
+                    <wps:wsp>
+                      <wps:cNvSpPr/>
+                      <wps:spPr>
+                        <a:xfrm flipV="1">
+                          <a:off x="0" y="0"/>
+                          <a:ext cx="905400" cy="162720"/>
+                        </a:xfrm>
+                        <a:prstGeom prst="line">
+                          <a:avLst/>
+                        </a:prstGeom>
+                        <a:ln>
+                          <a:solidFill>
+                            <a:srgbClr val="000000"/>
+                          </a:solidFill>
+                          <a:tailEnd len="med" type="triangle" w="med"/>
+                        </a:ln>
+                      </wps:spPr>
+                      <wps:style>
+                        <a:lnRef idx="0"/>
+                        <a:fillRef idx="0"/>
+                        <a:effectRef idx="0"/>
+                        <a:fontRef idx="minor"/>
+                      </wps:style>
+                      <wps:bodyPr/>
+                    </wps:wsp>
+                  </a:graphicData>
+                </a:graphic>
+              </wp:anchor>
+            </w:drawing>
+          </mc:Choice>
+          <mc:Fallback>
+            <w:pict>
+              <v:line id="shape_0" from="119.95pt,168.15pt" to="191.2pt,180.9pt" ID="Shape11" stroked="t" style="position:absolute;flip:y">
+                <v:stroke color="black" endarrow="block" endarrowwidth="medium" endarrowlength="medium" joinstyle="round" endcap="flat"/>
+                <v:fill o:detectmouseclick="t" on="false"/>
+              </v:line>
+            </w:pict>
+          </mc:Fallback>
+        </mc:AlternateContent>
+      </w:r>
+    </w:p>
+    <w:p>
+      <w:pPr>
+        <w:pStyle w:val="Normal"/>
+        <w:rPr/>
+      </w:pPr>
+      <w:r>
+        <w:rPr>
+          <w:sz w:val="24"/>
+          <w:szCs w:val="24"/>
+          <w:u w:val="none"/>
+        </w:rPr>
+        <w:t>Th</w:t>
+      </w:r>
+      <w:r>
+        <w:rPr>
+          <w:sz w:val="24"/>
+          <w:szCs w:val="24"/>
+          <w:u w:val="none"/>
+        </w:rPr>
+        <w:t xml:space="preserve">e </w:t>
+      </w:r>
+      <w:r>
+        <w:rPr>
+          <w:sz w:val="24"/>
+          <w:szCs w:val="24"/>
+          <w:u w:val="none"/>
+        </w:rPr>
+        <w:t>popup</w:t>
+      </w:r>
+      <w:r>
+        <w:rPr>
+          <w:sz w:val="24"/>
+          <w:szCs w:val="24"/>
+          <w:u w:val="none"/>
+        </w:rPr>
+        <w:t xml:space="preserve"> below</w:t>
+      </w:r>
+      <w:r>
+        <w:rPr>
+          <w:sz w:val="24"/>
+          <w:szCs w:val="24"/>
+          <w:u w:val="none"/>
+        </w:rPr>
+        <w:t xml:space="preserve"> is the ‘Add Staff’ wizard. This allows for a simple way to add a single member of staff to the system. The wizard allows for the selection of subjects by name for the subjects already added to the system. </w:t>
+      </w:r>
+      <w:r>
+        <w:rPr>
+          <w:sz w:val="24"/>
+          <w:szCs w:val="24"/>
+          <w:u w:val="none"/>
+        </w:rPr>
+        <w:t>To add the member of staff, click the ‘Add’ button, and to cancel the addition, click off the popup.</w:t>
       </w:r>
     </w:p>
     <w:p>
@@ -2349,18 +2941,580 @@
         </w:rPr>
       </w:pPr>
       <w:r>
+        <w:rPr/>
+      </w:r>
+    </w:p>
+    <w:p>
+      <w:pPr>
+        <w:pStyle w:val="Normal"/>
+        <w:rPr>
+          <w:u w:val="single"/>
+        </w:rPr>
+      </w:pPr>
+      <w:r>
+        <w:rPr>
+          <w:sz w:val="24"/>
+          <w:szCs w:val="24"/>
+          <w:u w:val="single"/>
+        </w:rPr>
+        <w:t>S</w:t>
+      </w:r>
+      <w:r>
+        <w:rPr>
+          <w:sz w:val="24"/>
+          <w:szCs w:val="24"/>
+          <w:u w:val="single"/>
+        </w:rPr>
+        <w:t>ubject Data</w:t>
+      </w:r>
+    </w:p>
+    <w:p>
+      <w:pPr>
+        <w:pStyle w:val="Normal"/>
         <w:rPr>
           <w:rFonts w:ascii="Times New Roman" w:hAnsi="Times New Roman"/>
           <w:sz w:val="24"/>
           <w:szCs w:val="24"/>
-          <w:u w:val="none"/>
-        </w:rPr>
-        <w:t>This is the ‘Add Staff’ wizard. This allows for a simple way to add a single member of staff to the system. The wizard allows for the selection of subjects by name for the subjects already added to the system.</w:t>
+        </w:rPr>
+      </w:pPr>
+      <w:r>
+        <w:rPr>
+          <w:u w:val="none"/>
+        </w:rPr>
+      </w:r>
+    </w:p>
+    <w:p>
+      <w:pPr>
+        <w:pStyle w:val="Normal"/>
+        <w:rPr>
+          <w:u w:val="none"/>
+        </w:rPr>
+      </w:pPr>
+      <w:r>
+        <w:rPr>
+          <w:sz w:val="24"/>
+          <w:szCs w:val="24"/>
+          <w:u w:val="none"/>
+        </w:rPr>
+        <w:t xml:space="preserve">Each subject stored in the system will be displayed in the table below. Therefore, the only data required to define a subject is its name, which can be off any length, but cannot be empty. </w:t>
+      </w:r>
+      <w:r>
+        <w:rPr>
+          <w:sz w:val="24"/>
+          <w:szCs w:val="24"/>
+          <w:u w:val="none"/>
+        </w:rPr>
+        <w:t>In order to add a new subject, click on the ‘+’ icon to open the ‘Add Subject’ window. Each row will have a ‘X’ icon, which will remove the subject from the system when clicked.</w:t>
+      </w:r>
+    </w:p>
+    <w:p>
+      <w:pPr>
+        <w:pStyle w:val="Normal"/>
+        <w:rPr>
+          <w:rFonts w:ascii="Times New Roman" w:hAnsi="Times New Roman"/>
+          <w:sz w:val="24"/>
+          <w:szCs w:val="24"/>
+        </w:rPr>
+      </w:pPr>
+      <w:r>
+        <w:rPr>
+          <w:u w:val="none"/>
+        </w:rPr>
+      </w:r>
+    </w:p>
+    <w:p>
+      <w:pPr>
+        <w:pStyle w:val="Normal"/>
+        <w:rPr>
+          <w:rFonts w:ascii="Times New Roman" w:hAnsi="Times New Roman"/>
+          <w:sz w:val="24"/>
+          <w:szCs w:val="24"/>
+        </w:rPr>
+      </w:pPr>
+      <w:r>
+        <w:rPr>
+          <w:u w:val="none"/>
+        </w:rPr>
+        <w:drawing>
+          <wp:anchor behindDoc="0" distT="0" distB="0" distL="0" distR="0" simplePos="0" locked="0" layoutInCell="1" allowOverlap="1" relativeHeight="29">
+            <wp:simplePos x="0" y="0"/>
+            <wp:positionH relativeFrom="column">
+              <wp:posOffset>1627505</wp:posOffset>
+            </wp:positionH>
+            <wp:positionV relativeFrom="paragraph">
+              <wp:posOffset>95250</wp:posOffset>
+            </wp:positionV>
+            <wp:extent cx="4563110" cy="2510155"/>
+            <wp:effectExtent l="0" t="0" r="0" b="0"/>
+            <wp:wrapTopAndBottom/>
+            <wp:docPr id="28" name="Image6" descr=""/>
+            <wp:cNvGraphicFramePr>
+              <a:graphicFrameLocks xmlns:a="http://schemas.openxmlformats.org/drawingml/2006/main" noChangeAspect="1"/>
+            </wp:cNvGraphicFramePr>
+            <a:graphic xmlns:a="http://schemas.openxmlformats.org/drawingml/2006/main">
+              <a:graphicData uri="http://schemas.openxmlformats.org/drawingml/2006/picture">
+                <pic:pic xmlns:pic="http://schemas.openxmlformats.org/drawingml/2006/picture">
+                  <pic:nvPicPr>
+                    <pic:cNvPr id="28" name="Image6" descr=""/>
+                    <pic:cNvPicPr>
+                      <a:picLocks noChangeAspect="1" noChangeArrowheads="1"/>
+                    </pic:cNvPicPr>
+                  </pic:nvPicPr>
+                  <pic:blipFill>
+                    <a:blip r:embed="rId7"/>
+                    <a:srcRect l="1481" t="3040" r="750" b="2128"/>
+                    <a:stretch>
+                      <a:fillRect/>
+                    </a:stretch>
+                  </pic:blipFill>
+                  <pic:spPr bwMode="auto">
+                    <a:xfrm>
+                      <a:off x="0" y="0"/>
+                      <a:ext cx="4563110" cy="2510155"/>
+                    </a:xfrm>
+                    <a:prstGeom prst="rect">
+                      <a:avLst/>
+                    </a:prstGeom>
+                  </pic:spPr>
+                </pic:pic>
+              </a:graphicData>
+            </a:graphic>
+          </wp:anchor>
+        </w:drawing>
+        <mc:AlternateContent>
+          <mc:Choice Requires="wps">
+            <w:drawing>
+              <wp:anchor behindDoc="0" distT="0" distB="0" distL="0" distR="0" simplePos="0" locked="0" layoutInCell="1" allowOverlap="1" relativeHeight="30">
+                <wp:simplePos x="0" y="0"/>
+                <wp:positionH relativeFrom="column">
+                  <wp:posOffset>103505</wp:posOffset>
+                </wp:positionH>
+                <wp:positionV relativeFrom="paragraph">
+                  <wp:posOffset>113030</wp:posOffset>
+                </wp:positionV>
+                <wp:extent cx="1029335" cy="343535"/>
+                <wp:effectExtent l="0" t="0" r="0" b="0"/>
+                <wp:wrapNone/>
+                <wp:docPr id="29" name="Shape16"/>
+                <a:graphic xmlns:a="http://schemas.openxmlformats.org/drawingml/2006/main">
+                  <a:graphicData uri="http://schemas.microsoft.com/office/word/2010/wordprocessingShape">
+                    <wps:wsp>
+                      <wps:cNvSpPr txBox="1"/>
+                      <wps:spPr>
+                        <a:xfrm>
+                          <a:off x="0" y="0"/>
+                          <a:ext cx="1028880" cy="343080"/>
+                        </a:xfrm>
+                        <a:prstGeom prst="rect">
+                          <a:avLst/>
+                        </a:prstGeom>
+                        <a:noFill/>
+                        <a:ln>
+                          <a:noFill/>
+                        </a:ln>
+                      </wps:spPr>
+                      <wps:txbx>
+                        <w:txbxContent>
+                          <w:p>
+                            <w:pPr>
+                              <w:overflowPunct w:val="false"/>
+                              <w:rPr/>
+                            </w:pPr>
+                            <w:r>
+                              <w:rPr>
+                                <w:sz w:val="24"/>
+                                <w:szCs w:val="24"/>
+                                <w:color w:val="auto"/>
+                              </w:rPr>
+                              <w:t>Navigation Bar</w:t>
+                            </w:r>
+                          </w:p>
+                        </w:txbxContent>
+                      </wps:txbx>
+                      <wps:bodyPr wrap="square" lIns="0" rIns="0" tIns="0" bIns="0">
+                        <a:spAutoFit/>
+                      </wps:bodyPr>
+                    </wps:wsp>
+                  </a:graphicData>
+                </a:graphic>
+              </wp:anchor>
+            </w:drawing>
+          </mc:Choice>
+          <mc:Fallback>
+            <w:pict>
+              <v:shape id="shape_0" ID="Shape16" stroked="f" style="position:absolute;margin-left:8.15pt;margin-top:8.9pt;width:80.95pt;height:26.95pt" type="shapetype_202">
+                <v:textbox>
+                  <w:txbxContent>
+                    <w:p>
+                      <w:pPr>
+                        <w:overflowPunct w:val="false"/>
+                        <w:rPr/>
+                      </w:pPr>
+                      <w:r>
+                        <w:rPr>
+                          <w:sz w:val="24"/>
+                          <w:szCs w:val="24"/>
+                          <w:color w:val="auto"/>
+                        </w:rPr>
+                        <w:t>Navigation Bar</w:t>
+                      </w:r>
+                    </w:p>
+                  </w:txbxContent>
+                </v:textbox>
+                <w10:wrap type="square"/>
+                <v:fill o:detectmouseclick="t" on="false"/>
+                <v:stroke color="black" joinstyle="round" endcap="flat"/>
+              </v:shape>
+            </w:pict>
+          </mc:Fallback>
+        </mc:AlternateContent>
+        <mc:AlternateContent>
+          <mc:Choice Requires="wps">
+            <w:drawing>
+              <wp:anchor behindDoc="0" distT="0" distB="0" distL="0" distR="0" simplePos="0" locked="0" layoutInCell="1" allowOverlap="1" relativeHeight="31">
+                <wp:simplePos x="0" y="0"/>
+                <wp:positionH relativeFrom="column">
+                  <wp:posOffset>151130</wp:posOffset>
+                </wp:positionH>
+                <wp:positionV relativeFrom="paragraph">
+                  <wp:posOffset>1437005</wp:posOffset>
+                </wp:positionV>
+                <wp:extent cx="1076960" cy="527050"/>
+                <wp:effectExtent l="0" t="0" r="0" b="0"/>
+                <wp:wrapNone/>
+                <wp:docPr id="30" name="Shape17"/>
+                <a:graphic xmlns:a="http://schemas.openxmlformats.org/drawingml/2006/main">
+                  <a:graphicData uri="http://schemas.microsoft.com/office/word/2010/wordprocessingShape">
+                    <wps:wsp>
+                      <wps:cNvSpPr txBox="1"/>
+                      <wps:spPr>
+                        <a:xfrm>
+                          <a:off x="0" y="0"/>
+                          <a:ext cx="1076400" cy="526320"/>
+                        </a:xfrm>
+                        <a:prstGeom prst="rect">
+                          <a:avLst/>
+                        </a:prstGeom>
+                        <a:noFill/>
+                        <a:ln>
+                          <a:noFill/>
+                        </a:ln>
+                      </wps:spPr>
+                      <wps:txbx>
+                        <w:txbxContent>
+                          <w:p>
+                            <w:pPr>
+                              <w:overflowPunct w:val="false"/>
+                              <w:rPr/>
+                            </w:pPr>
+                            <w:r>
+                              <w:rPr>
+                                <w:sz w:val="24"/>
+                                <w:szCs w:val="24"/>
+                                <w:color w:val="auto"/>
+                              </w:rPr>
+                              <w:t>Opens the ‘Add Subject’ wizard</w:t>
+                            </w:r>
+                          </w:p>
+                        </w:txbxContent>
+                      </wps:txbx>
+                      <wps:bodyPr wrap="square" lIns="0" rIns="0" tIns="0" bIns="0">
+                        <a:spAutoFit/>
+                      </wps:bodyPr>
+                    </wps:wsp>
+                  </a:graphicData>
+                </a:graphic>
+              </wp:anchor>
+            </w:drawing>
+          </mc:Choice>
+          <mc:Fallback>
+            <w:pict>
+              <v:shape id="shape_0" ID="Shape17" stroked="f" style="position:absolute;margin-left:11.9pt;margin-top:113.15pt;width:84.7pt;height:41.4pt" type="shapetype_202">
+                <v:textbox>
+                  <w:txbxContent>
+                    <w:p>
+                      <w:pPr>
+                        <w:overflowPunct w:val="false"/>
+                        <w:rPr/>
+                      </w:pPr>
+                      <w:r>
+                        <w:rPr>
+                          <w:sz w:val="24"/>
+                          <w:szCs w:val="24"/>
+                          <w:color w:val="auto"/>
+                        </w:rPr>
+                        <w:t>Opens the ‘Add Subject’ wizard</w:t>
+                      </w:r>
+                    </w:p>
+                  </w:txbxContent>
+                </v:textbox>
+                <w10:wrap type="square"/>
+                <v:fill o:detectmouseclick="t" on="false"/>
+                <v:stroke color="black" joinstyle="round" endcap="flat"/>
+              </v:shape>
+            </w:pict>
+          </mc:Fallback>
+        </mc:AlternateContent>
+        <mc:AlternateContent>
+          <mc:Choice Requires="wps">
+            <w:drawing>
+              <wp:anchor behindDoc="0" distT="0" distB="0" distL="0" distR="0" simplePos="0" locked="0" layoutInCell="1" allowOverlap="1" relativeHeight="32">
+                <wp:simplePos x="0" y="0"/>
+                <wp:positionH relativeFrom="column">
+                  <wp:posOffset>103505</wp:posOffset>
+                </wp:positionH>
+                <wp:positionV relativeFrom="paragraph">
+                  <wp:posOffset>2065655</wp:posOffset>
+                </wp:positionV>
+                <wp:extent cx="1134110" cy="527050"/>
+                <wp:effectExtent l="0" t="0" r="0" b="0"/>
+                <wp:wrapNone/>
+                <wp:docPr id="31" name="Shape18"/>
+                <a:graphic xmlns:a="http://schemas.openxmlformats.org/drawingml/2006/main">
+                  <a:graphicData uri="http://schemas.microsoft.com/office/word/2010/wordprocessingShape">
+                    <wps:wsp>
+                      <wps:cNvSpPr txBox="1"/>
+                      <wps:spPr>
+                        <a:xfrm>
+                          <a:off x="0" y="0"/>
+                          <a:ext cx="1133640" cy="526320"/>
+                        </a:xfrm>
+                        <a:prstGeom prst="rect">
+                          <a:avLst/>
+                        </a:prstGeom>
+                        <a:noFill/>
+                        <a:ln>
+                          <a:noFill/>
+                        </a:ln>
+                      </wps:spPr>
+                      <wps:txbx>
+                        <w:txbxContent>
+                          <w:p>
+                            <w:pPr>
+                              <w:overflowPunct w:val="false"/>
+                              <w:rPr/>
+                            </w:pPr>
+                            <w:r>
+                              <w:rPr>
+                                <w:sz w:val="24"/>
+                                <w:szCs w:val="24"/>
+                                <w:color w:val="auto"/>
+                              </w:rPr>
+                              <w:t>Table containing the subjects</w:t>
+                            </w:r>
+                          </w:p>
+                        </w:txbxContent>
+                      </wps:txbx>
+                      <wps:bodyPr wrap="square" lIns="0" rIns="0" tIns="0" bIns="0">
+                        <a:spAutoFit/>
+                      </wps:bodyPr>
+                    </wps:wsp>
+                  </a:graphicData>
+                </a:graphic>
+              </wp:anchor>
+            </w:drawing>
+          </mc:Choice>
+          <mc:Fallback>
+            <w:pict>
+              <v:shape id="shape_0" ID="Shape18" stroked="f" style="position:absolute;margin-left:8.15pt;margin-top:162.65pt;width:89.2pt;height:41.4pt" type="shapetype_202">
+                <v:textbox>
+                  <w:txbxContent>
+                    <w:p>
+                      <w:pPr>
+                        <w:overflowPunct w:val="false"/>
+                        <w:rPr/>
+                      </w:pPr>
+                      <w:r>
+                        <w:rPr>
+                          <w:sz w:val="24"/>
+                          <w:szCs w:val="24"/>
+                          <w:color w:val="auto"/>
+                        </w:rPr>
+                        <w:t>Table containing the subjects</w:t>
+                      </w:r>
+                    </w:p>
+                  </w:txbxContent>
+                </v:textbox>
+                <w10:wrap type="square"/>
+                <v:fill o:detectmouseclick="t" on="false"/>
+                <v:stroke color="black" joinstyle="round" endcap="flat"/>
+              </v:shape>
+            </w:pict>
+          </mc:Fallback>
+        </mc:AlternateContent>
+        <mc:AlternateContent>
+          <mc:Choice Requires="wps">
+            <w:drawing>
+              <wp:anchor behindDoc="0" distT="0" distB="0" distL="0" distR="0" simplePos="0" locked="0" layoutInCell="1" allowOverlap="1" relativeHeight="33">
+                <wp:simplePos x="0" y="0"/>
+                <wp:positionH relativeFrom="column">
+                  <wp:posOffset>1148080</wp:posOffset>
+                </wp:positionH>
+                <wp:positionV relativeFrom="paragraph">
+                  <wp:posOffset>282575</wp:posOffset>
+                </wp:positionV>
+                <wp:extent cx="448310" cy="172085"/>
+                <wp:effectExtent l="0" t="0" r="0" b="0"/>
+                <wp:wrapNone/>
+                <wp:docPr id="32" name="Shape19"/>
+                <a:graphic xmlns:a="http://schemas.openxmlformats.org/drawingml/2006/main">
+                  <a:graphicData uri="http://schemas.microsoft.com/office/word/2010/wordprocessingShape">
+                    <wps:wsp>
+                      <wps:cNvSpPr/>
+                      <wps:spPr>
+                        <a:xfrm>
+                          <a:off x="0" y="0"/>
+                          <a:ext cx="447840" cy="171360"/>
+                        </a:xfrm>
+                        <a:prstGeom prst="line">
+                          <a:avLst/>
+                        </a:prstGeom>
+                        <a:ln>
+                          <a:solidFill>
+                            <a:srgbClr val="000000"/>
+                          </a:solidFill>
+                          <a:tailEnd len="med" type="triangle" w="med"/>
+                        </a:ln>
+                      </wps:spPr>
+                      <wps:style>
+                        <a:lnRef idx="0"/>
+                        <a:fillRef idx="0"/>
+                        <a:effectRef idx="0"/>
+                        <a:fontRef idx="minor"/>
+                      </wps:style>
+                      <wps:bodyPr/>
+                    </wps:wsp>
+                  </a:graphicData>
+                </a:graphic>
+              </wp:anchor>
+            </w:drawing>
+          </mc:Choice>
+          <mc:Fallback>
+            <w:pict>
+              <v:line id="shape_0" from="89.15pt,16.4pt" to="124.35pt,29.85pt" ID="Shape19" stroked="t" style="position:absolute">
+                <v:stroke color="black" endarrow="block" endarrowwidth="medium" endarrowlength="medium" joinstyle="round" endcap="flat"/>
+                <v:fill o:detectmouseclick="t" on="false"/>
+              </v:line>
+            </w:pict>
+          </mc:Fallback>
+        </mc:AlternateContent>
+        <mc:AlternateContent>
+          <mc:Choice Requires="wps">
+            <w:drawing>
+              <wp:anchor behindDoc="0" distT="0" distB="0" distL="0" distR="0" simplePos="0" locked="0" layoutInCell="1" allowOverlap="1" relativeHeight="34">
+                <wp:simplePos x="0" y="0"/>
+                <wp:positionH relativeFrom="column">
+                  <wp:posOffset>1182370</wp:posOffset>
+                </wp:positionH>
+                <wp:positionV relativeFrom="paragraph">
+                  <wp:posOffset>1650365</wp:posOffset>
+                </wp:positionV>
+                <wp:extent cx="600710" cy="86360"/>
+                <wp:effectExtent l="0" t="0" r="0" b="0"/>
+                <wp:wrapNone/>
+                <wp:docPr id="33" name="Shape20"/>
+                <a:graphic xmlns:a="http://schemas.openxmlformats.org/drawingml/2006/main">
+                  <a:graphicData uri="http://schemas.microsoft.com/office/word/2010/wordprocessingShape">
+                    <wps:wsp>
+                      <wps:cNvSpPr/>
+                      <wps:spPr>
+                        <a:xfrm>
+                          <a:off x="0" y="0"/>
+                          <a:ext cx="600120" cy="85680"/>
+                        </a:xfrm>
+                        <a:prstGeom prst="line">
+                          <a:avLst/>
+                        </a:prstGeom>
+                        <a:ln>
+                          <a:solidFill>
+                            <a:srgbClr val="000000"/>
+                          </a:solidFill>
+                          <a:tailEnd len="med" type="triangle" w="med"/>
+                        </a:ln>
+                      </wps:spPr>
+                      <wps:style>
+                        <a:lnRef idx="0"/>
+                        <a:fillRef idx="0"/>
+                        <a:effectRef idx="0"/>
+                        <a:fontRef idx="minor"/>
+                      </wps:style>
+                      <wps:bodyPr/>
+                    </wps:wsp>
+                  </a:graphicData>
+                </a:graphic>
+              </wp:anchor>
+            </w:drawing>
+          </mc:Choice>
+          <mc:Fallback>
+            <w:pict>
+              <v:line id="shape_0" from="92.9pt,126.65pt" to="140.1pt,133.35pt" ID="Shape20" stroked="t" style="position:absolute">
+                <v:stroke color="black" endarrow="block" endarrowwidth="medium" endarrowlength="medium" joinstyle="round" endcap="flat"/>
+                <v:fill o:detectmouseclick="t" on="false"/>
+              </v:line>
+            </w:pict>
+          </mc:Fallback>
+        </mc:AlternateContent>
+        <mc:AlternateContent>
+          <mc:Choice Requires="wps">
+            <w:drawing>
+              <wp:anchor behindDoc="0" distT="0" distB="0" distL="0" distR="0" simplePos="0" locked="0" layoutInCell="1" allowOverlap="1" relativeHeight="35">
+                <wp:simplePos x="0" y="0"/>
+                <wp:positionH relativeFrom="column">
+                  <wp:posOffset>1236980</wp:posOffset>
+                </wp:positionH>
+                <wp:positionV relativeFrom="paragraph">
+                  <wp:posOffset>2227580</wp:posOffset>
+                </wp:positionV>
+                <wp:extent cx="467360" cy="635"/>
+                <wp:effectExtent l="0" t="0" r="0" b="0"/>
+                <wp:wrapNone/>
+                <wp:docPr id="34" name="Shape21"/>
+                <a:graphic xmlns:a="http://schemas.openxmlformats.org/drawingml/2006/main">
+                  <a:graphicData uri="http://schemas.microsoft.com/office/word/2010/wordprocessingShape">
+                    <wps:wsp>
+                      <wps:cNvSpPr/>
+                      <wps:spPr>
+                        <a:xfrm>
+                          <a:off x="0" y="0"/>
+                          <a:ext cx="466560" cy="0"/>
+                        </a:xfrm>
+                        <a:prstGeom prst="line">
+                          <a:avLst/>
+                        </a:prstGeom>
+                        <a:ln>
+                          <a:solidFill>
+                            <a:srgbClr val="000000"/>
+                          </a:solidFill>
+                          <a:tailEnd len="med" type="triangle" w="med"/>
+                        </a:ln>
+                      </wps:spPr>
+                      <wps:style>
+                        <a:lnRef idx="0"/>
+                        <a:fillRef idx="0"/>
+                        <a:effectRef idx="0"/>
+                        <a:fontRef idx="minor"/>
+                      </wps:style>
+                      <wps:bodyPr/>
+                    </wps:wsp>
+                  </a:graphicData>
+                </a:graphic>
+              </wp:anchor>
+            </w:drawing>
+          </mc:Choice>
+          <mc:Fallback>
+            <w:pict>
+              <v:line id="shape_0" from="97.4pt,175.4pt" to="134.1pt,175.4pt" ID="Shape21" stroked="t" style="position:absolute">
+                <v:stroke color="black" endarrow="block" endarrowwidth="medium" endarrowlength="medium" joinstyle="round" endcap="flat"/>
+                <v:fill o:detectmouseclick="t" on="false"/>
+              </v:line>
+            </w:pict>
+          </mc:Fallback>
+        </mc:AlternateContent>
       </w:r>
     </w:p>
     <w:sectPr>
-      <w:headerReference w:type="default" r:id="rId6"/>
-      <w:footerReference w:type="default" r:id="rId7"/>
+      <w:headerReference w:type="default" r:id="rId8"/>
+      <w:footerReference w:type="default" r:id="rId9"/>
       <w:type w:val="nextPage"/>
       <w:pgSz w:w="12240" w:h="15840"/>
       <w:pgMar w:left="1134" w:right="1134" w:header="1134" w:top="1693" w:footer="1134" w:bottom="1693" w:gutter="0"/>
@@ -2395,7 +3549,7 @@
       <w:fldChar w:fldCharType="separate"/>
     </w:r>
     <w:r>
-      <w:t>3</w:t>
+      <w:t>4</w:t>
     </w:r>
     <w:r>
       <w:fldChar w:fldCharType="end"/>
@@ -3133,6 +4287,73 @@
       <w:rFonts w:cs="OpenSymbol"/>
     </w:rPr>
   </w:style>
+  <w:style w:type="character" w:styleId="ListLabel37">
+    <w:name w:val="ListLabel 37"/>
+    <w:qFormat/>
+    <w:rPr>
+      <w:rFonts w:cs="OpenSymbol"/>
+      <w:b w:val="false"/>
+      <w:sz w:val="24"/>
+    </w:rPr>
+  </w:style>
+  <w:style w:type="character" w:styleId="ListLabel38">
+    <w:name w:val="ListLabel 38"/>
+    <w:qFormat/>
+    <w:rPr>
+      <w:rFonts w:cs="OpenSymbol"/>
+      <w:b w:val="false"/>
+      <w:sz w:val="24"/>
+    </w:rPr>
+  </w:style>
+  <w:style w:type="character" w:styleId="ListLabel39">
+    <w:name w:val="ListLabel 39"/>
+    <w:qFormat/>
+    <w:rPr>
+      <w:rFonts w:cs="OpenSymbol"/>
+    </w:rPr>
+  </w:style>
+  <w:style w:type="character" w:styleId="ListLabel40">
+    <w:name w:val="ListLabel 40"/>
+    <w:qFormat/>
+    <w:rPr>
+      <w:rFonts w:cs="OpenSymbol"/>
+    </w:rPr>
+  </w:style>
+  <w:style w:type="character" w:styleId="ListLabel41">
+    <w:name w:val="ListLabel 41"/>
+    <w:qFormat/>
+    <w:rPr>
+      <w:rFonts w:cs="OpenSymbol"/>
+    </w:rPr>
+  </w:style>
+  <w:style w:type="character" w:styleId="ListLabel42">
+    <w:name w:val="ListLabel 42"/>
+    <w:qFormat/>
+    <w:rPr>
+      <w:rFonts w:cs="OpenSymbol"/>
+    </w:rPr>
+  </w:style>
+  <w:style w:type="character" w:styleId="ListLabel43">
+    <w:name w:val="ListLabel 43"/>
+    <w:qFormat/>
+    <w:rPr>
+      <w:rFonts w:cs="OpenSymbol"/>
+    </w:rPr>
+  </w:style>
+  <w:style w:type="character" w:styleId="ListLabel44">
+    <w:name w:val="ListLabel 44"/>
+    <w:qFormat/>
+    <w:rPr>
+      <w:rFonts w:cs="OpenSymbol"/>
+    </w:rPr>
+  </w:style>
+  <w:style w:type="character" w:styleId="ListLabel45">
+    <w:name w:val="ListLabel 45"/>
+    <w:qFormat/>
+    <w:rPr>
+      <w:rFonts w:cs="OpenSymbol"/>
+    </w:rPr>
+  </w:style>
   <w:style w:type="paragraph" w:styleId="Heading">
     <w:name w:val="Heading"/>
     <w:basedOn w:val="Normal"/>
@@ -3149,7 +4370,7 @@
     </w:rPr>
   </w:style>
   <w:style w:type="paragraph" w:styleId="TextBody">
-    <w:name w:val="Body Text"/>
+    <w:name w:val="Text Body"/>
     <w:basedOn w:val="Normal"/>
     <w:pPr>
       <w:spacing w:lineRule="auto" w:line="288" w:before="0" w:after="140"/>

</xml_diff>

<commit_message>
Continue writeup Add classUML diagrams Remove 7zip Change Installer to use tar.gz
</commit_message>
<xml_diff>
--- a/UserManual.docx
+++ b/UserManual.docx
@@ -1031,7 +1031,7 @@
                 <wp:positionV relativeFrom="paragraph">
                   <wp:posOffset>143510</wp:posOffset>
                 </wp:positionV>
-                <wp:extent cx="841375" cy="525145"/>
+                <wp:extent cx="842010" cy="525145"/>
                 <wp:effectExtent l="0" t="0" r="0" b="0"/>
                 <wp:wrapNone/>
                 <wp:docPr id="2" name="Shape1"/>
@@ -1042,7 +1042,7 @@
                       <wps:spPr>
                         <a:xfrm>
                           <a:off x="0" y="0"/>
-                          <a:ext cx="840600" cy="524520"/>
+                          <a:ext cx="841320" cy="524520"/>
                         </a:xfrm>
                         <a:prstGeom prst="rect">
                           <a:avLst/>
@@ -1063,7 +1063,7 @@
                           <w:p>
                             <w:pPr>
                               <w:pStyle w:val="FrameContents"/>
-                              <w:overflowPunct w:val="false"/>
+                              <w:overflowPunct w:val="true"/>
                               <w:rPr/>
                             </w:pPr>
                             <w:r>
@@ -1086,7 +1086,7 @@
           </mc:Choice>
           <mc:Fallback>
             <w:pict>
-              <v:rect id="shape_0" ID="Shape1" stroked="f" style="position:absolute;margin-left:421.8pt;margin-top:11.3pt;width:66.15pt;height:41.25pt">
+              <v:rect id="shape_0" ID="Shape1" stroked="f" style="position:absolute;margin-left:421.8pt;margin-top:11.3pt;width:66.2pt;height:41.25pt">
                 <w10:wrap type="square"/>
                 <v:fill o:detectmouseclick="t" on="false"/>
                 <v:stroke color="#3465a4" joinstyle="round" endcap="flat"/>
@@ -1095,7 +1095,7 @@
                     <w:p>
                       <w:pPr>
                         <w:pStyle w:val="FrameContents"/>
-                        <w:overflowPunct w:val="false"/>
+                        <w:overflowPunct w:val="true"/>
                         <w:rPr/>
                       </w:pPr>
                       <w:r>
@@ -1122,7 +1122,7 @@
                 <wp:positionV relativeFrom="paragraph">
                   <wp:posOffset>1353185</wp:posOffset>
                 </wp:positionV>
-                <wp:extent cx="1041400" cy="349885"/>
+                <wp:extent cx="1042035" cy="349885"/>
                 <wp:effectExtent l="0" t="0" r="0" b="0"/>
                 <wp:wrapNone/>
                 <wp:docPr id="4" name="Shape3"/>
@@ -1133,7 +1133,7 @@
                       <wps:spPr>
                         <a:xfrm>
                           <a:off x="0" y="0"/>
-                          <a:ext cx="1040760" cy="349200"/>
+                          <a:ext cx="1041480" cy="349200"/>
                         </a:xfrm>
                         <a:prstGeom prst="rect">
                           <a:avLst/>
@@ -1154,7 +1154,7 @@
                           <w:p>
                             <w:pPr>
                               <w:pStyle w:val="FrameContents"/>
-                              <w:overflowPunct w:val="false"/>
+                              <w:overflowPunct w:val="true"/>
                               <w:rPr/>
                             </w:pPr>
                             <w:r>
@@ -1177,7 +1177,7 @@
           </mc:Choice>
           <mc:Fallback>
             <w:pict>
-              <v:rect id="shape_0" ID="Shape3" stroked="f" style="position:absolute;margin-left:259.8pt;margin-top:106.55pt;width:81.9pt;height:27.45pt">
+              <v:rect id="shape_0" ID="Shape3" stroked="f" style="position:absolute;margin-left:259.8pt;margin-top:106.55pt;width:81.95pt;height:27.45pt">
                 <w10:wrap type="square"/>
                 <v:fill o:detectmouseclick="t" on="false"/>
                 <v:stroke color="#3465a4" joinstyle="round" endcap="flat"/>
@@ -1186,7 +1186,7 @@
                     <w:p>
                       <w:pPr>
                         <w:pStyle w:val="FrameContents"/>
-                        <w:overflowPunct w:val="false"/>
+                        <w:overflowPunct w:val="true"/>
                         <w:rPr/>
                       </w:pPr>
                       <w:r>
@@ -1208,12 +1208,12 @@
               <wp:anchor behindDoc="0" distT="0" distB="0" distL="0" distR="0" simplePos="0" locked="0" layoutInCell="1" allowOverlap="1" relativeHeight="4">
                 <wp:simplePos x="0" y="0"/>
                 <wp:positionH relativeFrom="column">
-                  <wp:posOffset>2832100</wp:posOffset>
+                  <wp:posOffset>2891155</wp:posOffset>
                 </wp:positionH>
                 <wp:positionV relativeFrom="paragraph">
-                  <wp:posOffset>1316990</wp:posOffset>
+                  <wp:posOffset>1434465</wp:posOffset>
                 </wp:positionV>
-                <wp:extent cx="527050" cy="372745"/>
+                <wp:extent cx="527685" cy="373380"/>
                 <wp:effectExtent l="0" t="0" r="0" b="0"/>
                 <wp:wrapNone/>
                 <wp:docPr id="6" name="Shape2"/>
@@ -1224,7 +1224,7 @@
                       <wps:spPr>
                         <a:xfrm flipH="1" flipV="1">
                           <a:off x="0" y="0"/>
-                          <a:ext cx="526320" cy="372240"/>
+                          <a:ext cx="527040" cy="372600"/>
                         </a:xfrm>
                         <a:prstGeom prst="line">
                           <a:avLst/>
@@ -1251,7 +1251,7 @@
           </mc:Choice>
           <mc:Fallback>
             <w:pict>
-              <v:line id="shape_0" from="218.35pt,94.45pt" to="259.75pt,123.7pt" ID="Shape2" stroked="t" style="position:absolute;flip:xy">
+              <v:line id="shape_0" from="223pt,103.7pt" to="264.45pt,133pt" ID="Shape2" stroked="t" style="position:absolute;flip:xy">
                 <v:stroke color="black" endarrow="block" endarrowwidth="medium" endarrowlength="medium" joinstyle="round" endcap="flat"/>
                 <v:fill o:detectmouseclick="t" on="false"/>
               </v:line>
@@ -1267,9 +1267,9 @@
                   <wp:posOffset>4785360</wp:posOffset>
                 </wp:positionH>
                 <wp:positionV relativeFrom="paragraph">
-                  <wp:posOffset>421640</wp:posOffset>
+                  <wp:posOffset>422910</wp:posOffset>
                 </wp:positionV>
-                <wp:extent cx="527050" cy="3175"/>
+                <wp:extent cx="527685" cy="3810"/>
                 <wp:effectExtent l="0" t="0" r="0" b="0"/>
                 <wp:wrapNone/>
                 <wp:docPr id="7" name="Shape2"/>
@@ -1280,7 +1280,7 @@
                       <wps:spPr>
                         <a:xfrm flipH="1">
                           <a:off x="0" y="0"/>
-                          <a:ext cx="526320" cy="1440"/>
+                          <a:ext cx="527040" cy="1800"/>
                         </a:xfrm>
                         <a:prstGeom prst="line">
                           <a:avLst/>
@@ -1307,7 +1307,7 @@
           </mc:Choice>
           <mc:Fallback>
             <w:pict>
-              <v:line id="shape_0" from="376.8pt,33.15pt" to="418.2pt,33.2pt" ID="Shape2" stroked="t" style="position:absolute;flip:x">
+              <v:line id="shape_0" from="376.8pt,33.25pt" to="418.25pt,33.35pt" ID="Shape2" stroked="t" style="position:absolute;flip:x">
                 <v:stroke color="black" endarrow="block" endarrowwidth="medium" endarrowlength="medium" joinstyle="round" endcap="flat"/>
                 <v:fill o:detectmouseclick="t" on="false"/>
               </v:line>
@@ -1359,73 +1359,69 @@
         </w:rPr>
       </w:pPr>
       <w:r>
-        <w:rPr/>
-      </w:r>
-    </w:p>
-    <w:p>
-      <w:pPr>
-        <w:pStyle w:val="Normal"/>
-        <w:rPr>
-          <w:sz w:val="24"/>
-          <w:szCs w:val="24"/>
-          <w:u w:val="none"/>
-        </w:rPr>
-      </w:pPr>
-      <w:r>
-        <w:rPr>
-          <w:sz w:val="24"/>
-          <w:szCs w:val="24"/>
-          <w:u w:val="none"/>
-        </w:rPr>
-        <w:t>The program should be able ran by clicking on the ‘Timetabler.jar’ file in the installation folder. This method does require Java to be configured as the default program for jar files and have Java’s path variable configured. Both of these requirements are for filled by the Java installer, but if it does not run by clicking on it, ensure Java is installed and run ‘Timetabler.bat’ or ‘Timeabler.sh’ if you are running Windows or Linux respectively.</w:t>
-      </w:r>
-    </w:p>
-    <w:p>
-      <w:pPr>
-        <w:pStyle w:val="Normal"/>
-        <w:rPr>
-          <w:rFonts w:ascii="Times New Roman" w:hAnsi="Times New Roman"/>
-        </w:rPr>
-      </w:pPr>
-      <w:r>
-        <w:rPr>
-          <w:sz w:val="24"/>
-          <w:szCs w:val="24"/>
-          <w:u w:val="none"/>
-        </w:rPr>
-      </w:r>
-    </w:p>
-    <w:p>
-      <w:pPr>
-        <w:pStyle w:val="Normal"/>
         <w:rPr>
           <w:sz w:val="28"/>
           <w:szCs w:val="28"/>
           <w:u w:val="single"/>
         </w:rPr>
-      </w:pPr>
-      <w:r>
+      </w:r>
+    </w:p>
+    <w:p>
+      <w:pPr>
+        <w:pStyle w:val="Normal"/>
+        <w:rPr>
+          <w:sz w:val="24"/>
+          <w:szCs w:val="24"/>
+          <w:u w:val="none"/>
+        </w:rPr>
+      </w:pPr>
+      <w:r>
+        <w:rPr>
+          <w:sz w:val="24"/>
+          <w:szCs w:val="24"/>
+          <w:u w:val="none"/>
+        </w:rPr>
+        <w:t>The program should be able ran by clicking on the ‘Timetabler.jar’ file in the installation folder. This method does require Java to be configured as the default program for jar files and have Java’s path variable configured. Both of these requirements are for filled by the Java installer, but if it does not run by clicking on it, ensure Java is installed and run ‘Timetabler.bat’ or ‘Timeabler.sh’ if you are running Windows or Linux respectively.</w:t>
+      </w:r>
+    </w:p>
+    <w:p>
+      <w:pPr>
+        <w:pStyle w:val="Normal"/>
+        <w:rPr>
+          <w:rFonts w:ascii="Times New Roman" w:hAnsi="Times New Roman"/>
+        </w:rPr>
+      </w:pPr>
+      <w:r>
+        <w:rPr/>
+      </w:r>
+    </w:p>
+    <w:p>
+      <w:pPr>
+        <w:pStyle w:val="Normal"/>
         <w:rPr>
           <w:sz w:val="28"/>
           <w:szCs w:val="28"/>
           <w:u w:val="single"/>
         </w:rPr>
-        <w:t>Login</w:t>
-      </w:r>
-    </w:p>
-    <w:p>
-      <w:pPr>
-        <w:pStyle w:val="Normal"/>
-        <w:rPr>
-          <w:rFonts w:ascii="Times New Roman" w:hAnsi="Times New Roman"/>
-        </w:rPr>
       </w:pPr>
       <w:r>
         <w:rPr>
           <w:sz w:val="28"/>
           <w:szCs w:val="28"/>
-          <w:u w:val="none"/>
-        </w:rPr>
+          <w:u w:val="single"/>
+        </w:rPr>
+        <w:t>Login</w:t>
+      </w:r>
+    </w:p>
+    <w:p>
+      <w:pPr>
+        <w:pStyle w:val="Normal"/>
+        <w:rPr>
+          <w:rFonts w:ascii="Times New Roman" w:hAnsi="Times New Roman"/>
+        </w:rPr>
+      </w:pPr>
+      <w:r>
+        <w:rPr/>
       </w:r>
     </w:p>
     <w:p>
@@ -1454,11 +1450,7 @@
         </w:rPr>
       </w:pPr>
       <w:r>
-        <w:rPr>
-          <w:sz w:val="24"/>
-          <w:szCs w:val="24"/>
-          <w:u w:val="none"/>
-        </w:rPr>
+        <w:rPr/>
       </w:r>
     </w:p>
     <w:p>
@@ -1469,61 +1461,11 @@
         </w:rPr>
       </w:pPr>
       <w:r>
-        <w:rPr>
-          <w:sz w:val="24"/>
-          <w:szCs w:val="24"/>
-          <w:u w:val="none"/>
-        </w:rPr>
-        <w:drawing>
-          <wp:anchor behindDoc="0" distT="0" distB="0" distL="0" distR="0" simplePos="0" locked="0" layoutInCell="1" allowOverlap="1" relativeHeight="15">
-            <wp:simplePos x="0" y="0"/>
-            <wp:positionH relativeFrom="column">
-              <wp:align>center</wp:align>
-            </wp:positionH>
-            <wp:positionV relativeFrom="paragraph">
-              <wp:posOffset>635</wp:posOffset>
-            </wp:positionV>
-            <wp:extent cx="2767330" cy="1075690"/>
-            <wp:effectExtent l="0" t="0" r="0" b="0"/>
-            <wp:wrapTopAndBottom/>
-            <wp:docPr id="8" name="Image5" descr=""/>
-            <wp:cNvGraphicFramePr>
-              <a:graphicFrameLocks xmlns:a="http://schemas.openxmlformats.org/drawingml/2006/main" noChangeAspect="1"/>
-            </wp:cNvGraphicFramePr>
-            <a:graphic xmlns:a="http://schemas.openxmlformats.org/drawingml/2006/main">
-              <a:graphicData uri="http://schemas.openxmlformats.org/drawingml/2006/picture">
-                <pic:pic xmlns:pic="http://schemas.openxmlformats.org/drawingml/2006/picture">
-                  <pic:nvPicPr>
-                    <pic:cNvPr id="8" name="Image5" descr=""/>
-                    <pic:cNvPicPr>
-                      <a:picLocks noChangeAspect="1" noChangeArrowheads="1"/>
-                    </pic:cNvPicPr>
-                  </pic:nvPicPr>
-                  <pic:blipFill>
-                    <a:blip r:embed="rId3"/>
-                    <a:srcRect l="1785" t="9312" r="3582" b="8846"/>
-                    <a:stretch>
-                      <a:fillRect/>
-                    </a:stretch>
-                  </pic:blipFill>
-                  <pic:spPr bwMode="auto">
-                    <a:xfrm>
-                      <a:off x="0" y="0"/>
-                      <a:ext cx="2767330" cy="1075690"/>
-                    </a:xfrm>
-                    <a:prstGeom prst="rect">
-                      <a:avLst/>
-                    </a:prstGeom>
-                  </pic:spPr>
-                </pic:pic>
-              </a:graphicData>
-            </a:graphic>
-          </wp:anchor>
-        </w:drawing>
+        <w:rPr/>
         <mc:AlternateContent>
           <mc:Choice Requires="wps">
             <w:drawing>
-              <wp:anchor behindDoc="0" distT="0" distB="0" distL="0" distR="0" simplePos="0" locked="0" layoutInCell="1" allowOverlap="1" relativeHeight="16">
+              <wp:anchor behindDoc="0" distT="0" distB="0" distL="0" distR="0" simplePos="0" locked="0" layoutInCell="1" allowOverlap="1" relativeHeight="13">
                 <wp:simplePos x="0" y="0"/>
                 <wp:positionH relativeFrom="column">
                   <wp:posOffset>2875280</wp:posOffset>
@@ -1531,18 +1473,18 @@
                 <wp:positionV relativeFrom="paragraph">
                   <wp:posOffset>1236980</wp:posOffset>
                 </wp:positionV>
-                <wp:extent cx="2248535" cy="527050"/>
+                <wp:extent cx="2249170" cy="349885"/>
                 <wp:effectExtent l="0" t="0" r="0" b="0"/>
                 <wp:wrapNone/>
-                <wp:docPr id="9" name="Shape12"/>
+                <wp:docPr id="8" name="Shape12"/>
                 <a:graphic xmlns:a="http://schemas.openxmlformats.org/drawingml/2006/main">
                   <a:graphicData uri="http://schemas.microsoft.com/office/word/2010/wordprocessingShape">
                     <wps:wsp>
-                      <wps:cNvSpPr txBox="1"/>
+                      <wps:cNvSpPr/>
                       <wps:spPr>
                         <a:xfrm>
                           <a:off x="0" y="0"/>
-                          <a:ext cx="2247840" cy="526320"/>
+                          <a:ext cx="2248560" cy="349200"/>
                         </a:xfrm>
                         <a:prstGeom prst="rect">
                           <a:avLst/>
@@ -1552,25 +1494,32 @@
                           <a:noFill/>
                         </a:ln>
                       </wps:spPr>
+                      <wps:style>
+                        <a:lnRef idx="0"/>
+                        <a:fillRef idx="0"/>
+                        <a:effectRef idx="0"/>
+                        <a:fontRef idx="minor"/>
+                      </wps:style>
                       <wps:txbx>
                         <w:txbxContent>
                           <w:p>
                             <w:pPr>
-                              <w:overflowPunct w:val="false"/>
+                              <w:pStyle w:val="FrameContents"/>
+                              <w:overflowPunct w:val="true"/>
                               <w:rPr/>
                             </w:pPr>
                             <w:r>
                               <w:rPr>
+                                <w:color w:val="00000A"/>
                                 <w:sz w:val="24"/>
                                 <w:szCs w:val="24"/>
-                                <w:color w:val="auto"/>
                               </w:rPr>
                               <w:t>Authenticates password and continues if the password is correct</w:t>
                             </w:r>
                           </w:p>
                         </w:txbxContent>
                       </wps:txbx>
-                      <wps:bodyPr wrap="square" lIns="0" rIns="0" tIns="0" bIns="0">
+                      <wps:bodyPr lIns="0" rIns="0" tIns="0" bIns="0">
                         <a:spAutoFit/>
                       </wps:bodyPr>
                     </wps:wsp>
@@ -1581,48 +1530,45 @@
           </mc:Choice>
           <mc:Fallback>
             <w:pict>
-              <v:shapetype id="shapetype_202" coordsize="21600,21600" o:spt="202" path="m,l,21600l21600,21600l21600,xe">
-                <v:stroke joinstyle="miter"/>
-                <v:path gradientshapeok="t" o:connecttype="rect"/>
-              </v:shapetype>
-              <v:shape id="shape_0" ID="Shape12" stroked="f" style="position:absolute;margin-left:226.4pt;margin-top:97.4pt;width:176.95pt;height:41.4pt" type="shapetype_202">
+              <v:rect id="shape_0" ID="Shape12" stroked="f" style="position:absolute;margin-left:226.4pt;margin-top:97.4pt;width:177pt;height:27.45pt">
+                <w10:wrap type="square"/>
+                <v:fill o:detectmouseclick="t" on="false"/>
+                <v:stroke color="#3465a4" joinstyle="round" endcap="flat"/>
                 <v:textbox>
                   <w:txbxContent>
                     <w:p>
                       <w:pPr>
-                        <w:overflowPunct w:val="false"/>
+                        <w:pStyle w:val="FrameContents"/>
+                        <w:overflowPunct w:val="true"/>
                         <w:rPr/>
                       </w:pPr>
                       <w:r>
                         <w:rPr>
+                          <w:color w:val="00000A"/>
                           <w:sz w:val="24"/>
                           <w:szCs w:val="24"/>
-                          <w:color w:val="auto"/>
                         </w:rPr>
                         <w:t>Authenticates password and continues if the password is correct</w:t>
                       </w:r>
                     </w:p>
                   </w:txbxContent>
                 </v:textbox>
-                <w10:wrap type="square"/>
-                <v:fill o:detectmouseclick="t" on="false"/>
-                <v:stroke color="black" joinstyle="round" endcap="flat"/>
-              </v:shape>
+              </v:rect>
             </w:pict>
           </mc:Fallback>
         </mc:AlternateContent>
         <mc:AlternateContent>
           <mc:Choice Requires="wps">
             <w:drawing>
-              <wp:anchor behindDoc="0" distT="0" distB="0" distL="0" distR="0" simplePos="0" locked="0" layoutInCell="1" allowOverlap="1" relativeHeight="17">
+              <wp:anchor behindDoc="0" distT="0" distB="0" distL="0" distR="0" simplePos="0" locked="0" layoutInCell="1" allowOverlap="1" relativeHeight="14">
                 <wp:simplePos x="0" y="0"/>
                 <wp:positionH relativeFrom="column">
-                  <wp:posOffset>3352165</wp:posOffset>
+                  <wp:posOffset>3372485</wp:posOffset>
                 </wp:positionH>
                 <wp:positionV relativeFrom="paragraph">
-                  <wp:posOffset>1136650</wp:posOffset>
+                  <wp:posOffset>1198880</wp:posOffset>
                 </wp:positionV>
-                <wp:extent cx="305435" cy="162560"/>
+                <wp:extent cx="306070" cy="163195"/>
                 <wp:effectExtent l="0" t="0" r="0" b="0"/>
                 <wp:wrapNone/>
                 <wp:docPr id="10" name="Shape13"/>
@@ -1633,7 +1579,7 @@
                       <wps:spPr>
                         <a:xfrm flipH="1" flipV="1">
                           <a:off x="0" y="0"/>
-                          <a:ext cx="304920" cy="162000"/>
+                          <a:ext cx="305280" cy="162720"/>
                         </a:xfrm>
                         <a:prstGeom prst="line">
                           <a:avLst/>
@@ -1660,7 +1606,7 @@
           </mc:Choice>
           <mc:Fallback>
             <w:pict>
-              <v:line id="shape_0" from="262.4pt,84.65pt" to="286.35pt,97.35pt" ID="Shape13" stroked="t" style="position:absolute;flip:xy">
+              <v:line id="shape_0" from="263.95pt,89.5pt" to="287.95pt,102.25pt" ID="Shape13" stroked="t" style="position:absolute;flip:xy">
                 <v:stroke color="black" endarrow="block" endarrowwidth="medium" endarrowlength="medium" joinstyle="round" endcap="flat"/>
                 <v:fill o:detectmouseclick="t" on="false"/>
               </v:line>
@@ -1670,7 +1616,7 @@
         <mc:AlternateContent>
           <mc:Choice Requires="wps">
             <w:drawing>
-              <wp:anchor behindDoc="0" distT="0" distB="0" distL="0" distR="0" simplePos="0" locked="0" layoutInCell="1" allowOverlap="1" relativeHeight="18">
+              <wp:anchor behindDoc="0" distT="0" distB="0" distL="0" distR="0" simplePos="0" locked="0" layoutInCell="1" allowOverlap="1" relativeHeight="15">
                 <wp:simplePos x="0" y="0"/>
                 <wp:positionH relativeFrom="column">
                   <wp:posOffset>5046980</wp:posOffset>
@@ -1678,18 +1624,18 @@
                 <wp:positionV relativeFrom="paragraph">
                   <wp:posOffset>332105</wp:posOffset>
                 </wp:positionV>
-                <wp:extent cx="1238885" cy="351790"/>
+                <wp:extent cx="1239520" cy="349885"/>
                 <wp:effectExtent l="0" t="0" r="0" b="0"/>
                 <wp:wrapNone/>
                 <wp:docPr id="11" name="Shape14"/>
                 <a:graphic xmlns:a="http://schemas.openxmlformats.org/drawingml/2006/main">
                   <a:graphicData uri="http://schemas.microsoft.com/office/word/2010/wordprocessingShape">
                     <wps:wsp>
-                      <wps:cNvSpPr txBox="1"/>
+                      <wps:cNvSpPr/>
                       <wps:spPr>
                         <a:xfrm>
                           <a:off x="0" y="0"/>
-                          <a:ext cx="1238400" cy="351000"/>
+                          <a:ext cx="1238760" cy="349200"/>
                         </a:xfrm>
                         <a:prstGeom prst="rect">
                           <a:avLst/>
@@ -1699,25 +1645,32 @@
                           <a:noFill/>
                         </a:ln>
                       </wps:spPr>
+                      <wps:style>
+                        <a:lnRef idx="0"/>
+                        <a:fillRef idx="0"/>
+                        <a:effectRef idx="0"/>
+                        <a:fontRef idx="minor"/>
+                      </wps:style>
                       <wps:txbx>
                         <w:txbxContent>
                           <w:p>
                             <w:pPr>
-                              <w:overflowPunct w:val="false"/>
+                              <w:pStyle w:val="FrameContents"/>
+                              <w:overflowPunct w:val="true"/>
                               <w:rPr/>
                             </w:pPr>
                             <w:r>
                               <w:rPr>
+                                <w:color w:val="00000A"/>
                                 <w:sz w:val="24"/>
                                 <w:szCs w:val="24"/>
-                                <w:color w:val="auto"/>
                               </w:rPr>
                               <w:t>Enter the password given at installation</w:t>
                             </w:r>
                           </w:p>
                         </w:txbxContent>
                       </wps:txbx>
-                      <wps:bodyPr wrap="square" lIns="0" rIns="0" tIns="0" bIns="0">
+                      <wps:bodyPr lIns="0" rIns="0" tIns="0" bIns="0">
                         <a:spAutoFit/>
                       </wps:bodyPr>
                     </wps:wsp>
@@ -1728,47 +1681,48 @@
           </mc:Choice>
           <mc:Fallback>
             <w:pict>
-              <v:shape id="shape_0" ID="Shape14" stroked="f" style="position:absolute;margin-left:397.4pt;margin-top:26.15pt;width:97.45pt;height:27.6pt" type="shapetype_202">
+              <v:rect id="shape_0" ID="Shape14" stroked="f" style="position:absolute;margin-left:397.4pt;margin-top:26.15pt;width:97.5pt;height:27.45pt">
+                <w10:wrap type="square"/>
+                <v:fill o:detectmouseclick="t" on="false"/>
+                <v:stroke color="#3465a4" joinstyle="round" endcap="flat"/>
                 <v:textbox>
                   <w:txbxContent>
                     <w:p>
                       <w:pPr>
-                        <w:overflowPunct w:val="false"/>
+                        <w:pStyle w:val="FrameContents"/>
+                        <w:overflowPunct w:val="true"/>
                         <w:rPr/>
                       </w:pPr>
                       <w:r>
                         <w:rPr>
+                          <w:color w:val="00000A"/>
                           <w:sz w:val="24"/>
                           <w:szCs w:val="24"/>
-                          <w:color w:val="auto"/>
                         </w:rPr>
                         <w:t>Enter the password given at installation</w:t>
                       </w:r>
                     </w:p>
                   </w:txbxContent>
                 </v:textbox>
-                <w10:wrap type="square"/>
-                <v:fill o:detectmouseclick="t" on="false"/>
-                <v:stroke color="black" joinstyle="round" endcap="flat"/>
-              </v:shape>
+              </v:rect>
             </w:pict>
           </mc:Fallback>
         </mc:AlternateContent>
         <mc:AlternateContent>
           <mc:Choice Requires="wps">
             <w:drawing>
-              <wp:anchor behindDoc="0" distT="0" distB="0" distL="0" distR="0" simplePos="0" locked="0" layoutInCell="1" allowOverlap="1" relativeHeight="19">
+              <wp:anchor behindDoc="0" distT="0" distB="0" distL="0" distR="0" simplePos="0" locked="0" layoutInCell="1" allowOverlap="1" relativeHeight="16">
                 <wp:simplePos x="0" y="0"/>
                 <wp:positionH relativeFrom="column">
-                  <wp:posOffset>4498340</wp:posOffset>
+                  <wp:posOffset>4502150</wp:posOffset>
                 </wp:positionH>
                 <wp:positionV relativeFrom="paragraph">
-                  <wp:posOffset>573405</wp:posOffset>
+                  <wp:posOffset>615315</wp:posOffset>
                 </wp:positionV>
-                <wp:extent cx="476885" cy="86360"/>
+                <wp:extent cx="477520" cy="86995"/>
                 <wp:effectExtent l="0" t="0" r="0" b="0"/>
                 <wp:wrapNone/>
-                <wp:docPr id="12" name="Shape15"/>
+                <wp:docPr id="13" name="Shape15"/>
                 <a:graphic xmlns:a="http://schemas.openxmlformats.org/drawingml/2006/main">
                   <a:graphicData uri="http://schemas.microsoft.com/office/word/2010/wordprocessingShape">
                     <wps:wsp>
@@ -1776,7 +1730,7 @@
                       <wps:spPr>
                         <a:xfrm flipH="1">
                           <a:off x="0" y="0"/>
-                          <a:ext cx="476280" cy="85680"/>
+                          <a:ext cx="477000" cy="84960"/>
                         </a:xfrm>
                         <a:prstGeom prst="line">
                           <a:avLst/>
@@ -1803,13 +1757,59 @@
           </mc:Choice>
           <mc:Fallback>
             <w:pict>
-              <v:line id="shape_0" from="353.9pt,41.9pt" to="391.35pt,48.6pt" ID="Shape15" stroked="t" style="position:absolute;flip:x">
+              <v:line id="shape_0" from="354.2pt,45.2pt" to="391.7pt,51.85pt" ID="Shape15" stroked="t" style="position:absolute;flip:x">
                 <v:stroke color="black" endarrow="block" endarrowwidth="medium" endarrowlength="medium" joinstyle="round" endcap="flat"/>
                 <v:fill o:detectmouseclick="t" on="false"/>
               </v:line>
             </w:pict>
           </mc:Fallback>
         </mc:AlternateContent>
+        <w:drawing>
+          <wp:anchor behindDoc="0" distT="0" distB="0" distL="0" distR="0" simplePos="0" locked="0" layoutInCell="1" allowOverlap="1" relativeHeight="12">
+            <wp:simplePos x="0" y="0"/>
+            <wp:positionH relativeFrom="column">
+              <wp:align>center</wp:align>
+            </wp:positionH>
+            <wp:positionV relativeFrom="paragraph">
+              <wp:posOffset>635</wp:posOffset>
+            </wp:positionV>
+            <wp:extent cx="2767330" cy="1075690"/>
+            <wp:effectExtent l="0" t="0" r="0" b="0"/>
+            <wp:wrapTopAndBottom/>
+            <wp:docPr id="14" name="Image5" descr=""/>
+            <wp:cNvGraphicFramePr>
+              <a:graphicFrameLocks xmlns:a="http://schemas.openxmlformats.org/drawingml/2006/main" noChangeAspect="1"/>
+            </wp:cNvGraphicFramePr>
+            <a:graphic xmlns:a="http://schemas.openxmlformats.org/drawingml/2006/main">
+              <a:graphicData uri="http://schemas.openxmlformats.org/drawingml/2006/picture">
+                <pic:pic xmlns:pic="http://schemas.openxmlformats.org/drawingml/2006/picture">
+                  <pic:nvPicPr>
+                    <pic:cNvPr id="14" name="Image5" descr=""/>
+                    <pic:cNvPicPr>
+                      <a:picLocks noChangeAspect="1" noChangeArrowheads="1"/>
+                    </pic:cNvPicPr>
+                  </pic:nvPicPr>
+                  <pic:blipFill>
+                    <a:blip r:embed="rId3"/>
+                    <a:srcRect l="1785" t="9312" r="3582" b="8846"/>
+                    <a:stretch>
+                      <a:fillRect/>
+                    </a:stretch>
+                  </pic:blipFill>
+                  <pic:spPr bwMode="auto">
+                    <a:xfrm>
+                      <a:off x="0" y="0"/>
+                      <a:ext cx="2767330" cy="1075690"/>
+                    </a:xfrm>
+                    <a:prstGeom prst="rect">
+                      <a:avLst/>
+                    </a:prstGeom>
+                  </pic:spPr>
+                </pic:pic>
+              </a:graphicData>
+            </a:graphic>
+          </wp:anchor>
+        </w:drawing>
       </w:r>
     </w:p>
     <w:p>
@@ -1823,7 +1823,11 @@
         </w:rPr>
       </w:pPr>
       <w:r>
-        <w:rPr/>
+        <w:rPr>
+          <w:sz w:val="28"/>
+          <w:szCs w:val="28"/>
+          <w:u w:val="single"/>
+        </w:rPr>
       </w:r>
     </w:p>
     <w:p>
@@ -1910,7 +1914,7 @@
             <wp:extent cx="4078605" cy="2724150"/>
             <wp:effectExtent l="0" t="0" r="0" b="0"/>
             <wp:wrapTopAndBottom/>
-            <wp:docPr id="13" name="Image2" descr=""/>
+            <wp:docPr id="15" name="Image2" descr=""/>
             <wp:cNvGraphicFramePr>
               <a:graphicFrameLocks xmlns:a="http://schemas.openxmlformats.org/drawingml/2006/main" noChangeAspect="1"/>
             </wp:cNvGraphicFramePr>
@@ -1918,7 +1922,7 @@
               <a:graphicData uri="http://schemas.openxmlformats.org/drawingml/2006/picture">
                 <pic:pic xmlns:pic="http://schemas.openxmlformats.org/drawingml/2006/picture">
                   <pic:nvPicPr>
-                    <pic:cNvPr id="13" name="Image2" descr=""/>
+                    <pic:cNvPr id="15" name="Image2" descr=""/>
                     <pic:cNvPicPr>
                       <a:picLocks noChangeAspect="1" noChangeArrowheads="1"/>
                     </pic:cNvPicPr>
@@ -1976,12 +1980,12 @@
                   <wp:posOffset>3761105</wp:posOffset>
                 </wp:positionH>
                 <wp:positionV relativeFrom="paragraph">
-                  <wp:posOffset>333375</wp:posOffset>
+                  <wp:posOffset>334010</wp:posOffset>
                 </wp:positionV>
-                <wp:extent cx="1306195" cy="1270"/>
+                <wp:extent cx="1306830" cy="1905"/>
                 <wp:effectExtent l="0" t="0" r="0" b="0"/>
                 <wp:wrapNone/>
-                <wp:docPr id="14" name="Shape4"/>
+                <wp:docPr id="16" name="Shape4"/>
                 <a:graphic xmlns:a="http://schemas.openxmlformats.org/drawingml/2006/main">
                   <a:graphicData uri="http://schemas.microsoft.com/office/word/2010/wordprocessingShape">
                     <wps:wsp>
@@ -1989,7 +1993,7 @@
                       <wps:spPr>
                         <a:xfrm>
                           <a:off x="0" y="0"/>
-                          <a:ext cx="1305720" cy="720"/>
+                          <a:ext cx="1306080" cy="0"/>
                         </a:xfrm>
                         <a:prstGeom prst="line">
                           <a:avLst/>
@@ -2016,7 +2020,7 @@
           </mc:Choice>
           <mc:Fallback>
             <w:pict>
-              <v:line id="shape_0" from="296.15pt,26.25pt" to="398.9pt,26.25pt" ID="Shape4" stroked="t" style="position:absolute">
+              <v:line id="shape_0" from="296.15pt,26.3pt" to="398.95pt,26.3pt" ID="Shape4" stroked="t" style="position:absolute">
                 <v:stroke color="black" endarrow="block" endarrowwidth="medium" endarrowlength="medium" joinstyle="round" endcap="flat"/>
                 <v:fill o:detectmouseclick="t" on="false"/>
               </v:line>
@@ -2034,10 +2038,10 @@
                 <wp:positionV relativeFrom="paragraph">
                   <wp:posOffset>409575</wp:posOffset>
                 </wp:positionV>
-                <wp:extent cx="858520" cy="700405"/>
+                <wp:extent cx="859155" cy="700405"/>
                 <wp:effectExtent l="0" t="0" r="0" b="0"/>
                 <wp:wrapNone/>
-                <wp:docPr id="15" name="Shape5"/>
+                <wp:docPr id="17" name="Shape5"/>
                 <a:graphic xmlns:a="http://schemas.openxmlformats.org/drawingml/2006/main">
                   <a:graphicData uri="http://schemas.microsoft.com/office/word/2010/wordprocessingShape">
                     <wps:wsp>
@@ -2045,7 +2049,7 @@
                       <wps:spPr>
                         <a:xfrm>
                           <a:off x="0" y="0"/>
-                          <a:ext cx="857880" cy="699840"/>
+                          <a:ext cx="858600" cy="699840"/>
                         </a:xfrm>
                         <a:prstGeom prst="rect">
                           <a:avLst/>
@@ -2066,7 +2070,7 @@
                           <w:p>
                             <w:pPr>
                               <w:pStyle w:val="FrameContents"/>
-                              <w:overflowPunct w:val="true"/>
+                              <w:overflowPunct w:val="false"/>
                               <w:rPr/>
                             </w:pPr>
                             <w:r>
@@ -2091,7 +2095,7 @@
           </mc:Choice>
           <mc:Fallback>
             <w:pict>
-              <v:rect id="shape_0" ID="Shape5" stroked="f" style="position:absolute;margin-left:331.4pt;margin-top:32.25pt;width:67.5pt;height:55.05pt">
+              <v:rect id="shape_0" ID="Shape5" stroked="f" style="position:absolute;margin-left:331.4pt;margin-top:32.25pt;width:67.55pt;height:55.05pt">
                 <w10:wrap type="square"/>
                 <v:fill o:detectmouseclick="t" on="false"/>
                 <v:stroke color="#3465a4" joinstyle="round" endcap="flat"/>
@@ -2100,7 +2104,7 @@
                     <w:p>
                       <w:pPr>
                         <w:pStyle w:val="FrameContents"/>
-                        <w:overflowPunct w:val="true"/>
+                        <w:overflowPunct w:val="false"/>
                         <w:rPr/>
                       </w:pPr>
                       <w:r>
@@ -2130,7 +2134,7 @@
             <wp:extent cx="1029335" cy="2651125"/>
             <wp:effectExtent l="0" t="0" r="0" b="0"/>
             <wp:wrapSquare wrapText="largest"/>
-            <wp:docPr id="17" name="Image3" descr=""/>
+            <wp:docPr id="19" name="Image3" descr=""/>
             <wp:cNvGraphicFramePr>
               <a:graphicFrameLocks xmlns:a="http://schemas.openxmlformats.org/drawingml/2006/main" noChangeAspect="1"/>
             </wp:cNvGraphicFramePr>
@@ -2138,7 +2142,7 @@
               <a:graphicData uri="http://schemas.openxmlformats.org/drawingml/2006/picture">
                 <pic:pic xmlns:pic="http://schemas.openxmlformats.org/drawingml/2006/picture">
                   <pic:nvPicPr>
-                    <pic:cNvPr id="17" name="Image3" descr=""/>
+                    <pic:cNvPr id="19" name="Image3" descr=""/>
                     <pic:cNvPicPr>
                       <a:picLocks noChangeAspect="1" noChangeArrowheads="1"/>
                     </pic:cNvPicPr>
@@ -2237,39 +2241,7 @@
           <w:szCs w:val="24"/>
           <w:u w:val="none"/>
         </w:rPr>
-        <w:t xml:space="preserve">The system requires data to be entered before any timetabling can begin. This data will be: staff data, subject data, set data, year group data, class data, lesson data and the layout of the school. In the system, lesson is a class with a classroom to be taught in, a member of staff to teach the class and </w:t>
-      </w:r>
-      <w:r>
-        <w:rPr>
-          <w:sz w:val="24"/>
-          <w:szCs w:val="24"/>
-          <w:u w:val="none"/>
-        </w:rPr>
-        <w:t xml:space="preserve">time </w:t>
-      </w:r>
-      <w:r>
-        <w:rPr>
-          <w:sz w:val="24"/>
-          <w:szCs w:val="24"/>
-          <w:u w:val="none"/>
-        </w:rPr>
-        <w:t>period for the class to be taught in. The layout data will be entered only through importing map files, but all other data can be entered through the on screen wizard or from files. All the file format</w:t>
-      </w:r>
-      <w:r>
-        <w:rPr>
-          <w:sz w:val="24"/>
-          <w:szCs w:val="24"/>
-          <w:u w:val="none"/>
-        </w:rPr>
-        <w:t>s</w:t>
-      </w:r>
-      <w:r>
-        <w:rPr>
-          <w:sz w:val="24"/>
-          <w:szCs w:val="24"/>
-          <w:u w:val="none"/>
-        </w:rPr>
-        <w:t xml:space="preserve"> will be defined later in the manual.</w:t>
+        <w:t>The system requires data to be entered before any timetabling can begin. This data will be: staff data, subject data, set data, year group data, class data, lesson data and the layout of the school. In the system, lesson is a class with a classroom to be taught in, a member of staff to teach the class and time period for the class to be taught in. The layout data will be entered only through importing map files, but all other data can be entered through the on screen wizard or from files. All the file formats will be defined later in the manual.</w:t>
       </w:r>
     </w:p>
     <w:p>
@@ -2283,66 +2255,62 @@
         </w:rPr>
       </w:pPr>
       <w:r>
+        <w:rPr>
+          <w:sz w:val="24"/>
+          <w:szCs w:val="24"/>
+          <w:u w:val="single"/>
+        </w:rPr>
+      </w:r>
+    </w:p>
+    <w:p>
+      <w:pPr>
+        <w:pStyle w:val="Normal"/>
+        <w:rPr>
+          <w:rFonts w:ascii="Times New Roman" w:hAnsi="Times New Roman"/>
+          <w:sz w:val="24"/>
+          <w:szCs w:val="24"/>
+          <w:u w:val="single"/>
+        </w:rPr>
+      </w:pPr>
+      <w:r>
+        <w:rPr>
+          <w:sz w:val="24"/>
+          <w:szCs w:val="24"/>
+          <w:u w:val="single"/>
+        </w:rPr>
+        <w:t>Staff Data</w:t>
+      </w:r>
+    </w:p>
+    <w:p>
+      <w:pPr>
+        <w:pStyle w:val="Normal"/>
+        <w:rPr>
+          <w:rFonts w:ascii="Times New Roman" w:hAnsi="Times New Roman"/>
+          <w:sz w:val="24"/>
+          <w:szCs w:val="24"/>
+          <w:u w:val="none"/>
+        </w:rPr>
+      </w:pPr>
+      <w:r>
+        <w:rPr>
+          <w:sz w:val="24"/>
+          <w:szCs w:val="24"/>
+          <w:u w:val="none"/>
+        </w:rPr>
+      </w:r>
+    </w:p>
+    <w:p>
+      <w:pPr>
+        <w:pStyle w:val="Normal"/>
         <w:rPr/>
-      </w:r>
-    </w:p>
-    <w:p>
-      <w:pPr>
-        <w:pStyle w:val="Normal"/>
-        <w:rPr>
-          <w:rFonts w:ascii="Times New Roman" w:hAnsi="Times New Roman"/>
-          <w:sz w:val="24"/>
-          <w:szCs w:val="24"/>
-          <w:u w:val="single"/>
-        </w:rPr>
-      </w:pPr>
-      <w:r>
-        <w:rPr>
-          <w:sz w:val="24"/>
-          <w:szCs w:val="24"/>
-          <w:u w:val="single"/>
-        </w:rPr>
-        <w:t>Staff Data</w:t>
-      </w:r>
-    </w:p>
-    <w:p>
-      <w:pPr>
-        <w:pStyle w:val="Normal"/>
-        <w:rPr>
-          <w:rFonts w:ascii="Times New Roman" w:hAnsi="Times New Roman"/>
-          <w:sz w:val="24"/>
-          <w:szCs w:val="24"/>
-          <w:u w:val="none"/>
-        </w:rPr>
-      </w:pPr>
-      <w:r>
-        <w:rPr>
-          <w:sz w:val="24"/>
-          <w:szCs w:val="24"/>
-          <w:u w:val="none"/>
-        </w:rPr>
-      </w:r>
-    </w:p>
-    <w:p>
-      <w:pPr>
-        <w:pStyle w:val="Normal"/>
-        <w:rPr/>
-      </w:pPr>
-      <w:r>
-        <w:rPr>
-          <w:sz w:val="24"/>
-          <w:szCs w:val="24"/>
-          <w:u w:val="none"/>
-        </w:rPr>
-        <w:t xml:space="preserve">Each member of staff stored by the system will be displayed in the table below. Therefore, each member of staff must be defined with a name, subject and maximum hours per week. The table states ‘Subject ID’ rather than Subject, this is because the table shows the unique ID of the subject taught by the member of staff as this allows the system to access and process the staff data faster. Also, the structure of the file used to import staff data will also use ‘Subject ID’ as it allows the system to read the data faster and more accurately. To add a new member of staff, click the ‘+’ icon to open the ‘Add Staff’ wizard. </w:t>
-      </w:r>
-      <w:r>
-        <w:rPr>
-          <w:sz w:val="24"/>
-          <w:szCs w:val="24"/>
-          <w:u w:val="none"/>
-        </w:rPr>
-        <w:t>Each row will have an ‘X’ icon, which will remove the member of staff from the system when clicked.</w:t>
+      </w:pPr>
+      <w:r>
+        <w:rPr>
+          <w:sz w:val="24"/>
+          <w:szCs w:val="24"/>
+          <w:u w:val="none"/>
+        </w:rPr>
+        <w:t>Each member of staff stored by the system will be displayed in the table below. Therefore, each member of staff must be defined with a name, subject and maximum hours per week. The table states ‘Subject ID’ rather than Subject, this is because the table shows the unique ID of the subject taught by the member of staff as this allows the system to access and process the staff data faster. Also, the structure of the file used to import staff data will also use ‘Subject ID’ as it allows the system to read the data faster and more accurately. To add a new member of staff, click the ‘+’ icon to open the ‘Add Staff’ wizard. Each row will have an ‘X’ icon, which will remove the member of staff from the system when clicked.</w:t>
       </w:r>
     </w:p>
     <w:p>
@@ -2373,7 +2341,7 @@
             <wp:extent cx="3957955" cy="2479675"/>
             <wp:effectExtent l="0" t="0" r="0" b="0"/>
             <wp:wrapTopAndBottom/>
-            <wp:docPr id="18" name="Image4" descr=""/>
+            <wp:docPr id="20" name="Image4" descr=""/>
             <wp:cNvGraphicFramePr>
               <a:graphicFrameLocks xmlns:a="http://schemas.openxmlformats.org/drawingml/2006/main" noChangeAspect="1"/>
             </wp:cNvGraphicFramePr>
@@ -2381,7 +2349,7 @@
               <a:graphicData uri="http://schemas.openxmlformats.org/drawingml/2006/picture">
                 <pic:pic xmlns:pic="http://schemas.openxmlformats.org/drawingml/2006/picture">
                   <pic:nvPicPr>
-                    <pic:cNvPr id="18" name="Image4" descr=""/>
+                    <pic:cNvPr id="20" name="Image4" descr=""/>
                     <pic:cNvPicPr>
                       <a:picLocks noChangeAspect="1" noChangeArrowheads="1"/>
                     </pic:cNvPicPr>
@@ -2420,11 +2388,15 @@
         </w:rPr>
       </w:pPr>
       <w:r>
-        <w:rPr/>
+        <w:rPr>
+          <w:sz w:val="24"/>
+          <w:szCs w:val="24"/>
+          <w:u w:val="none"/>
+        </w:rPr>
         <mc:AlternateContent>
           <mc:Choice Requires="wps">
             <w:drawing>
-              <wp:anchor behindDoc="0" distT="0" distB="0" distL="0" distR="0" simplePos="0" locked="0" layoutInCell="1" allowOverlap="1" relativeHeight="20">
+              <wp:anchor behindDoc="0" distT="0" distB="0" distL="0" distR="0" simplePos="0" locked="0" layoutInCell="1" allowOverlap="1" relativeHeight="17">
                 <wp:simplePos x="0" y="0"/>
                 <wp:positionH relativeFrom="column">
                   <wp:posOffset>407035</wp:posOffset>
@@ -2432,10 +2404,10 @@
                 <wp:positionV relativeFrom="paragraph">
                   <wp:posOffset>125095</wp:posOffset>
                 </wp:positionV>
-                <wp:extent cx="1020445" cy="174625"/>
+                <wp:extent cx="1021080" cy="174625"/>
                 <wp:effectExtent l="0" t="0" r="0" b="0"/>
                 <wp:wrapNone/>
-                <wp:docPr id="19" name="Shape6"/>
+                <wp:docPr id="21" name="Shape6"/>
                 <a:graphic xmlns:a="http://schemas.openxmlformats.org/drawingml/2006/main">
                   <a:graphicData uri="http://schemas.microsoft.com/office/word/2010/wordprocessingShape">
                     <wps:wsp>
@@ -2443,7 +2415,565 @@
                       <wps:spPr>
                         <a:xfrm>
                           <a:off x="0" y="0"/>
-                          <a:ext cx="1019880" cy="173880"/>
+                          <a:ext cx="1020600" cy="173880"/>
+                        </a:xfrm>
+                        <a:prstGeom prst="rect">
+                          <a:avLst/>
+                        </a:prstGeom>
+                        <a:noFill/>
+                        <a:ln>
+                          <a:noFill/>
+                        </a:ln>
+                      </wps:spPr>
+                      <wps:style>
+                        <a:lnRef idx="0"/>
+                        <a:fillRef idx="0"/>
+                        <a:effectRef idx="0"/>
+                        <a:fontRef idx="minor"/>
+                      </wps:style>
+                      <wps:txbx>
+                        <w:txbxContent>
+                          <w:p>
+                            <w:pPr>
+                              <w:pStyle w:val="FrameContents"/>
+                              <w:overflowPunct w:val="false"/>
+                              <w:rPr/>
+                            </w:pPr>
+                            <w:r>
+                              <w:rPr>
+                                <w:color w:val="00000A"/>
+                                <w:sz w:val="24"/>
+                                <w:szCs w:val="24"/>
+                              </w:rPr>
+                              <w:t>Navigation bar</w:t>
+                            </w:r>
+                          </w:p>
+                        </w:txbxContent>
+                      </wps:txbx>
+                      <wps:bodyPr lIns="0" rIns="0" tIns="0" bIns="0">
+                        <a:spAutoFit/>
+                      </wps:bodyPr>
+                    </wps:wsp>
+                  </a:graphicData>
+                </a:graphic>
+              </wp:anchor>
+            </w:drawing>
+          </mc:Choice>
+          <mc:Fallback>
+            <w:pict>
+              <v:rect id="shape_0" ID="Shape6" stroked="f" style="position:absolute;margin-left:32.05pt;margin-top:9.85pt;width:80.3pt;height:13.65pt">
+                <w10:wrap type="square"/>
+                <v:fill o:detectmouseclick="t" on="false"/>
+                <v:stroke color="#3465a4" joinstyle="round" endcap="flat"/>
+                <v:textbox>
+                  <w:txbxContent>
+                    <w:p>
+                      <w:pPr>
+                        <w:pStyle w:val="FrameContents"/>
+                        <w:overflowPunct w:val="false"/>
+                        <w:rPr/>
+                      </w:pPr>
+                      <w:r>
+                        <w:rPr>
+                          <w:color w:val="00000A"/>
+                          <w:sz w:val="24"/>
+                          <w:szCs w:val="24"/>
+                        </w:rPr>
+                        <w:t>Navigation bar</w:t>
+                      </w:r>
+                    </w:p>
+                  </w:txbxContent>
+                </v:textbox>
+              </v:rect>
+            </w:pict>
+          </mc:Fallback>
+        </mc:AlternateContent>
+        <mc:AlternateContent>
+          <mc:Choice Requires="wps">
+            <w:drawing>
+              <wp:anchor behindDoc="0" distT="0" distB="0" distL="0" distR="0" simplePos="0" locked="0" layoutInCell="1" allowOverlap="1" relativeHeight="18">
+                <wp:simplePos x="0" y="0"/>
+                <wp:positionH relativeFrom="column">
+                  <wp:posOffset>236855</wp:posOffset>
+                </wp:positionH>
+                <wp:positionV relativeFrom="paragraph">
+                  <wp:posOffset>2020570</wp:posOffset>
+                </wp:positionV>
+                <wp:extent cx="1249680" cy="349885"/>
+                <wp:effectExtent l="0" t="0" r="0" b="0"/>
+                <wp:wrapNone/>
+                <wp:docPr id="23" name="Shape7"/>
+                <a:graphic xmlns:a="http://schemas.openxmlformats.org/drawingml/2006/main">
+                  <a:graphicData uri="http://schemas.microsoft.com/office/word/2010/wordprocessingShape">
+                    <wps:wsp>
+                      <wps:cNvSpPr/>
+                      <wps:spPr>
+                        <a:xfrm>
+                          <a:off x="0" y="0"/>
+                          <a:ext cx="1249200" cy="349200"/>
+                        </a:xfrm>
+                        <a:prstGeom prst="rect">
+                          <a:avLst/>
+                        </a:prstGeom>
+                        <a:noFill/>
+                        <a:ln>
+                          <a:noFill/>
+                        </a:ln>
+                      </wps:spPr>
+                      <wps:style>
+                        <a:lnRef idx="0"/>
+                        <a:fillRef idx="0"/>
+                        <a:effectRef idx="0"/>
+                        <a:fontRef idx="minor"/>
+                      </wps:style>
+                      <wps:txbx>
+                        <w:txbxContent>
+                          <w:p>
+                            <w:pPr>
+                              <w:pStyle w:val="FrameContents"/>
+                              <w:overflowPunct w:val="false"/>
+                              <w:rPr/>
+                            </w:pPr>
+                            <w:r>
+                              <w:rPr>
+                                <w:color w:val="00000A"/>
+                                <w:sz w:val="24"/>
+                                <w:szCs w:val="24"/>
+                              </w:rPr>
+                              <w:t>Table containg the staff members</w:t>
+                            </w:r>
+                          </w:p>
+                        </w:txbxContent>
+                      </wps:txbx>
+                      <wps:bodyPr lIns="0" rIns="0" tIns="0" bIns="0">
+                        <a:spAutoFit/>
+                      </wps:bodyPr>
+                    </wps:wsp>
+                  </a:graphicData>
+                </a:graphic>
+              </wp:anchor>
+            </w:drawing>
+          </mc:Choice>
+          <mc:Fallback>
+            <w:pict>
+              <v:rect id="shape_0" ID="Shape7" stroked="f" style="position:absolute;margin-left:18.65pt;margin-top:159.1pt;width:98.3pt;height:27.45pt">
+                <w10:wrap type="square"/>
+                <v:fill o:detectmouseclick="t" on="false"/>
+                <v:stroke color="#3465a4" joinstyle="round" endcap="flat"/>
+                <v:textbox>
+                  <w:txbxContent>
+                    <w:p>
+                      <w:pPr>
+                        <w:pStyle w:val="FrameContents"/>
+                        <w:overflowPunct w:val="false"/>
+                        <w:rPr/>
+                      </w:pPr>
+                      <w:r>
+                        <w:rPr>
+                          <w:color w:val="00000A"/>
+                          <w:sz w:val="24"/>
+                          <w:szCs w:val="24"/>
+                        </w:rPr>
+                        <w:t>Table containg the staff members</w:t>
+                      </w:r>
+                    </w:p>
+                  </w:txbxContent>
+                </v:textbox>
+              </v:rect>
+            </w:pict>
+          </mc:Fallback>
+        </mc:AlternateContent>
+        <mc:AlternateContent>
+          <mc:Choice Requires="wps">
+            <w:drawing>
+              <wp:anchor behindDoc="0" distT="0" distB="0" distL="0" distR="0" simplePos="0" locked="0" layoutInCell="1" allowOverlap="1" relativeHeight="19">
+                <wp:simplePos x="0" y="0"/>
+                <wp:positionH relativeFrom="column">
+                  <wp:posOffset>141605</wp:posOffset>
+                </wp:positionH>
+                <wp:positionV relativeFrom="paragraph">
+                  <wp:posOffset>1220470</wp:posOffset>
+                </wp:positionV>
+                <wp:extent cx="1230630" cy="349885"/>
+                <wp:effectExtent l="0" t="0" r="0" b="0"/>
+                <wp:wrapNone/>
+                <wp:docPr id="25" name="Shape8"/>
+                <a:graphic xmlns:a="http://schemas.openxmlformats.org/drawingml/2006/main">
+                  <a:graphicData uri="http://schemas.microsoft.com/office/word/2010/wordprocessingShape">
+                    <wps:wsp>
+                      <wps:cNvSpPr/>
+                      <wps:spPr>
+                        <a:xfrm>
+                          <a:off x="0" y="0"/>
+                          <a:ext cx="1230120" cy="349200"/>
+                        </a:xfrm>
+                        <a:prstGeom prst="rect">
+                          <a:avLst/>
+                        </a:prstGeom>
+                        <a:noFill/>
+                        <a:ln>
+                          <a:noFill/>
+                        </a:ln>
+                      </wps:spPr>
+                      <wps:style>
+                        <a:lnRef idx="0"/>
+                        <a:fillRef idx="0"/>
+                        <a:effectRef idx="0"/>
+                        <a:fontRef idx="minor"/>
+                      </wps:style>
+                      <wps:txbx>
+                        <w:txbxContent>
+                          <w:p>
+                            <w:pPr>
+                              <w:pStyle w:val="FrameContents"/>
+                              <w:overflowPunct w:val="false"/>
+                              <w:rPr/>
+                            </w:pPr>
+                            <w:r>
+                              <w:rPr>
+                                <w:color w:val="00000A"/>
+                                <w:sz w:val="24"/>
+                                <w:szCs w:val="24"/>
+                              </w:rPr>
+                              <w:t>Opens the ‘Add Staff’ wizard</w:t>
+                            </w:r>
+                          </w:p>
+                        </w:txbxContent>
+                      </wps:txbx>
+                      <wps:bodyPr lIns="0" rIns="0" tIns="0" bIns="0">
+                        <a:spAutoFit/>
+                      </wps:bodyPr>
+                    </wps:wsp>
+                  </a:graphicData>
+                </a:graphic>
+              </wp:anchor>
+            </w:drawing>
+          </mc:Choice>
+          <mc:Fallback>
+            <w:pict>
+              <v:rect id="shape_0" ID="Shape8" stroked="f" style="position:absolute;margin-left:11.15pt;margin-top:96.1pt;width:96.8pt;height:27.45pt">
+                <w10:wrap type="square"/>
+                <v:fill o:detectmouseclick="t" on="false"/>
+                <v:stroke color="#3465a4" joinstyle="round" endcap="flat"/>
+                <v:textbox>
+                  <w:txbxContent>
+                    <w:p>
+                      <w:pPr>
+                        <w:pStyle w:val="FrameContents"/>
+                        <w:overflowPunct w:val="false"/>
+                        <w:rPr/>
+                      </w:pPr>
+                      <w:r>
+                        <w:rPr>
+                          <w:color w:val="00000A"/>
+                          <w:sz w:val="24"/>
+                          <w:szCs w:val="24"/>
+                        </w:rPr>
+                        <w:t>Opens the ‘Add Staff’ wizard</w:t>
+                      </w:r>
+                    </w:p>
+                  </w:txbxContent>
+                </v:textbox>
+              </v:rect>
+            </w:pict>
+          </mc:Fallback>
+        </mc:AlternateContent>
+        <mc:AlternateContent>
+          <mc:Choice Requires="wps">
+            <w:drawing>
+              <wp:anchor behindDoc="0" distT="0" distB="0" distL="0" distR="0" simplePos="0" locked="0" layoutInCell="1" allowOverlap="1" relativeHeight="20">
+                <wp:simplePos x="0" y="0"/>
+                <wp:positionH relativeFrom="column">
+                  <wp:posOffset>1429385</wp:posOffset>
+                </wp:positionH>
+                <wp:positionV relativeFrom="paragraph">
+                  <wp:posOffset>352425</wp:posOffset>
+                </wp:positionV>
+                <wp:extent cx="875030" cy="77470"/>
+                <wp:effectExtent l="0" t="0" r="0" b="0"/>
+                <wp:wrapNone/>
+                <wp:docPr id="27" name="Shape9"/>
+                <a:graphic xmlns:a="http://schemas.openxmlformats.org/drawingml/2006/main">
+                  <a:graphicData uri="http://schemas.microsoft.com/office/word/2010/wordprocessingShape">
+                    <wps:wsp>
+                      <wps:cNvSpPr/>
+                      <wps:spPr>
+                        <a:xfrm>
+                          <a:off x="0" y="0"/>
+                          <a:ext cx="874440" cy="76680"/>
+                        </a:xfrm>
+                        <a:prstGeom prst="line">
+                          <a:avLst/>
+                        </a:prstGeom>
+                        <a:ln>
+                          <a:solidFill>
+                            <a:srgbClr val="000000"/>
+                          </a:solidFill>
+                          <a:tailEnd len="med" type="triangle" w="med"/>
+                        </a:ln>
+                      </wps:spPr>
+                      <wps:style>
+                        <a:lnRef idx="0"/>
+                        <a:fillRef idx="0"/>
+                        <a:effectRef idx="0"/>
+                        <a:fontRef idx="minor"/>
+                      </wps:style>
+                      <wps:bodyPr/>
+                    </wps:wsp>
+                  </a:graphicData>
+                </a:graphic>
+              </wp:anchor>
+            </w:drawing>
+          </mc:Choice>
+          <mc:Fallback>
+            <w:pict>
+              <v:line id="shape_0" from="112.45pt,24.75pt" to="181.25pt,30.75pt" ID="Shape9" stroked="t" style="position:absolute">
+                <v:stroke color="black" endarrow="block" endarrowwidth="medium" endarrowlength="medium" joinstyle="round" endcap="flat"/>
+                <v:fill o:detectmouseclick="t" on="false"/>
+              </v:line>
+            </w:pict>
+          </mc:Fallback>
+        </mc:AlternateContent>
+        <mc:AlternateContent>
+          <mc:Choice Requires="wps">
+            <w:drawing>
+              <wp:anchor behindDoc="0" distT="0" distB="0" distL="0" distR="0" simplePos="0" locked="0" layoutInCell="1" allowOverlap="1" relativeHeight="21">
+                <wp:simplePos x="0" y="0"/>
+                <wp:positionH relativeFrom="column">
+                  <wp:posOffset>1431290</wp:posOffset>
+                </wp:positionH>
+                <wp:positionV relativeFrom="paragraph">
+                  <wp:posOffset>1716405</wp:posOffset>
+                </wp:positionV>
+                <wp:extent cx="1068705" cy="220980"/>
+                <wp:effectExtent l="0" t="0" r="0" b="0"/>
+                <wp:wrapNone/>
+                <wp:docPr id="28" name="Shape10"/>
+                <a:graphic xmlns:a="http://schemas.openxmlformats.org/drawingml/2006/main">
+                  <a:graphicData uri="http://schemas.microsoft.com/office/word/2010/wordprocessingShape">
+                    <wps:wsp>
+                      <wps:cNvSpPr/>
+                      <wps:spPr>
+                        <a:xfrm>
+                          <a:off x="0" y="0"/>
+                          <a:ext cx="1068120" cy="220320"/>
+                        </a:xfrm>
+                        <a:prstGeom prst="line">
+                          <a:avLst/>
+                        </a:prstGeom>
+                        <a:ln>
+                          <a:solidFill>
+                            <a:srgbClr val="000000"/>
+                          </a:solidFill>
+                          <a:tailEnd len="med" type="triangle" w="med"/>
+                        </a:ln>
+                      </wps:spPr>
+                      <wps:style>
+                        <a:lnRef idx="0"/>
+                        <a:fillRef idx="0"/>
+                        <a:effectRef idx="0"/>
+                        <a:fontRef idx="minor"/>
+                      </wps:style>
+                      <wps:bodyPr/>
+                    </wps:wsp>
+                  </a:graphicData>
+                </a:graphic>
+              </wp:anchor>
+            </w:drawing>
+          </mc:Choice>
+          <mc:Fallback>
+            <w:pict>
+              <v:line id="shape_0" from="111.85pt,126.85pt" to="195.9pt,144.15pt" ID="Shape10" stroked="t" style="position:absolute">
+                <v:stroke color="black" endarrow="block" endarrowwidth="medium" endarrowlength="medium" joinstyle="round" endcap="flat"/>
+                <v:fill o:detectmouseclick="t" on="false"/>
+              </v:line>
+            </w:pict>
+          </mc:Fallback>
+        </mc:AlternateContent>
+        <mc:AlternateContent>
+          <mc:Choice Requires="wps">
+            <w:drawing>
+              <wp:anchor behindDoc="0" distT="0" distB="0" distL="0" distR="0" simplePos="0" locked="0" layoutInCell="1" allowOverlap="1" relativeHeight="22">
+                <wp:simplePos x="0" y="0"/>
+                <wp:positionH relativeFrom="column">
+                  <wp:posOffset>1537335</wp:posOffset>
+                </wp:positionH>
+                <wp:positionV relativeFrom="paragraph">
+                  <wp:posOffset>2292350</wp:posOffset>
+                </wp:positionV>
+                <wp:extent cx="906780" cy="163830"/>
+                <wp:effectExtent l="0" t="0" r="0" b="0"/>
+                <wp:wrapNone/>
+                <wp:docPr id="29" name="Shape11"/>
+                <a:graphic xmlns:a="http://schemas.openxmlformats.org/drawingml/2006/main">
+                  <a:graphicData uri="http://schemas.microsoft.com/office/word/2010/wordprocessingShape">
+                    <wps:wsp>
+                      <wps:cNvSpPr/>
+                      <wps:spPr>
+                        <a:xfrm flipV="1">
+                          <a:off x="0" y="0"/>
+                          <a:ext cx="906120" cy="163080"/>
+                        </a:xfrm>
+                        <a:prstGeom prst="line">
+                          <a:avLst/>
+                        </a:prstGeom>
+                        <a:ln>
+                          <a:solidFill>
+                            <a:srgbClr val="000000"/>
+                          </a:solidFill>
+                          <a:tailEnd len="med" type="triangle" w="med"/>
+                        </a:ln>
+                      </wps:spPr>
+                      <wps:style>
+                        <a:lnRef idx="0"/>
+                        <a:fillRef idx="0"/>
+                        <a:effectRef idx="0"/>
+                        <a:fontRef idx="minor"/>
+                      </wps:style>
+                      <wps:bodyPr/>
+                    </wps:wsp>
+                  </a:graphicData>
+                </a:graphic>
+              </wp:anchor>
+            </w:drawing>
+          </mc:Choice>
+          <mc:Fallback>
+            <w:pict>
+              <v:line id="shape_0" from="120.5pt,174.3pt" to="191.8pt,187.1pt" ID="Shape11" stroked="t" style="position:absolute;flip:y">
+                <v:stroke color="black" endarrow="block" endarrowwidth="medium" endarrowlength="medium" joinstyle="round" endcap="flat"/>
+                <v:fill o:detectmouseclick="t" on="false"/>
+              </v:line>
+            </w:pict>
+          </mc:Fallback>
+        </mc:AlternateContent>
+      </w:r>
+    </w:p>
+    <w:p>
+      <w:pPr>
+        <w:pStyle w:val="Normal"/>
+        <w:rPr/>
+      </w:pPr>
+      <w:r>
+        <w:rPr>
+          <w:sz w:val="24"/>
+          <w:szCs w:val="24"/>
+          <w:u w:val="none"/>
+        </w:rPr>
+        <w:t>The popup below is the ‘Add Staff’ wizard. This allows for a simple way to add a single member of staff to the system. The wizard allows for the selection of subjects by name for the subjects already added to the system. To add the member of staff, click the ‘Add’ button, and to cancel the addition, click off the popup.</w:t>
+      </w:r>
+    </w:p>
+    <w:p>
+      <w:pPr>
+        <w:pStyle w:val="Normal"/>
+        <w:rPr>
+          <w:rFonts w:ascii="Times New Roman" w:hAnsi="Times New Roman"/>
+          <w:sz w:val="24"/>
+          <w:szCs w:val="24"/>
+          <w:u w:val="none"/>
+        </w:rPr>
+      </w:pPr>
+      <w:r>
+        <w:rPr>
+          <w:sz w:val="24"/>
+          <w:szCs w:val="24"/>
+          <w:u w:val="none"/>
+        </w:rPr>
+      </w:r>
+    </w:p>
+    <w:p>
+      <w:pPr>
+        <w:pStyle w:val="Normal"/>
+        <w:rPr>
+          <w:u w:val="single"/>
+        </w:rPr>
+      </w:pPr>
+      <w:r>
+        <w:rPr>
+          <w:sz w:val="24"/>
+          <w:szCs w:val="24"/>
+          <w:u w:val="single"/>
+        </w:rPr>
+        <w:t>Subject Data</w:t>
+      </w:r>
+    </w:p>
+    <w:p>
+      <w:pPr>
+        <w:pStyle w:val="Normal"/>
+        <w:rPr>
+          <w:rFonts w:ascii="Times New Roman" w:hAnsi="Times New Roman"/>
+          <w:sz w:val="24"/>
+          <w:szCs w:val="24"/>
+        </w:rPr>
+      </w:pPr>
+      <w:r>
+        <w:rPr>
+          <w:sz w:val="24"/>
+          <w:szCs w:val="24"/>
+        </w:rPr>
+      </w:r>
+    </w:p>
+    <w:p>
+      <w:pPr>
+        <w:pStyle w:val="Normal"/>
+        <w:rPr>
+          <w:u w:val="none"/>
+        </w:rPr>
+      </w:pPr>
+      <w:r>
+        <w:rPr>
+          <w:sz w:val="24"/>
+          <w:szCs w:val="24"/>
+          <w:u w:val="none"/>
+        </w:rPr>
+        <w:t>Each subject stored in the system will be displayed in the table below. Therefore, the only data required to define a subject is its name, which can be off any length, but cannot be empty. In order to add a new subject, click on the ‘+’ icon to open the ‘Add Subject’ window. Each row will have a ‘X’ icon, which will remove the subject from the system when clicked.</w:t>
+      </w:r>
+    </w:p>
+    <w:p>
+      <w:pPr>
+        <w:pStyle w:val="Normal"/>
+        <w:rPr>
+          <w:rFonts w:ascii="Times New Roman" w:hAnsi="Times New Roman"/>
+          <w:sz w:val="24"/>
+          <w:szCs w:val="24"/>
+        </w:rPr>
+      </w:pPr>
+      <w:r>
+        <w:rPr>
+          <w:sz w:val="24"/>
+          <w:szCs w:val="24"/>
+        </w:rPr>
+      </w:r>
+    </w:p>
+    <w:p>
+      <w:pPr>
+        <w:pStyle w:val="Normal"/>
+        <w:rPr/>
+      </w:pPr>
+      <w:r>
+        <w:rPr/>
+        <mc:AlternateContent>
+          <mc:Choice Requires="wps">
+            <w:drawing>
+              <wp:anchor behindDoc="0" distT="0" distB="0" distL="0" distR="0" simplePos="0" locked="0" layoutInCell="1" allowOverlap="1" relativeHeight="24">
+                <wp:simplePos x="0" y="0"/>
+                <wp:positionH relativeFrom="column">
+                  <wp:posOffset>103505</wp:posOffset>
+                </wp:positionH>
+                <wp:positionV relativeFrom="paragraph">
+                  <wp:posOffset>113030</wp:posOffset>
+                </wp:positionV>
+                <wp:extent cx="1029970" cy="174625"/>
+                <wp:effectExtent l="0" t="0" r="0" b="0"/>
+                <wp:wrapNone/>
+                <wp:docPr id="30" name="Shape16"/>
+                <a:graphic xmlns:a="http://schemas.openxmlformats.org/drawingml/2006/main">
+                  <a:graphicData uri="http://schemas.microsoft.com/office/word/2010/wordprocessingShape">
+                    <wps:wsp>
+                      <wps:cNvSpPr/>
+                      <wps:spPr>
+                        <a:xfrm>
+                          <a:off x="0" y="0"/>
+                          <a:ext cx="1029240" cy="173880"/>
                         </a:xfrm>
                         <a:prstGeom prst="rect">
                           <a:avLst/>
@@ -2473,7 +3003,7 @@
                                 <w:sz w:val="24"/>
                                 <w:szCs w:val="24"/>
                               </w:rPr>
-                              <w:t>Navigation bar</w:t>
+                              <w:t>Navigation Bar</w:t>
                             </w:r>
                           </w:p>
                         </w:txbxContent>
@@ -2489,7 +3019,7 @@
           </mc:Choice>
           <mc:Fallback>
             <w:pict>
-              <v:rect id="shape_0" ID="Shape6" stroked="f" style="position:absolute;margin-left:32.05pt;margin-top:9.85pt;width:80.25pt;height:13.65pt">
+              <v:rect id="shape_0" ID="Shape16" stroked="f" style="position:absolute;margin-left:8.15pt;margin-top:8.9pt;width:81pt;height:13.65pt">
                 <w10:wrap type="square"/>
                 <v:fill o:detectmouseclick="t" on="false"/>
                 <v:stroke color="#3465a4" joinstyle="round" endcap="flat"/>
@@ -2507,7 +3037,7 @@
                           <w:sz w:val="24"/>
                           <w:szCs w:val="24"/>
                         </w:rPr>
-                        <w:t>Navigation bar</w:t>
+                        <w:t>Navigation Bar</w:t>
                       </w:r>
                     </w:p>
                   </w:txbxContent>
@@ -2519,18 +3049,18 @@
         <mc:AlternateContent>
           <mc:Choice Requires="wps">
             <w:drawing>
-              <wp:anchor behindDoc="0" distT="0" distB="0" distL="0" distR="0" simplePos="0" locked="0" layoutInCell="1" allowOverlap="1" relativeHeight="22">
+              <wp:anchor behindDoc="0" distT="0" distB="0" distL="0" distR="0" simplePos="0" locked="0" layoutInCell="1" allowOverlap="1" relativeHeight="25">
                 <wp:simplePos x="0" y="0"/>
                 <wp:positionH relativeFrom="column">
-                  <wp:posOffset>236855</wp:posOffset>
+                  <wp:posOffset>151130</wp:posOffset>
                 </wp:positionH>
                 <wp:positionV relativeFrom="paragraph">
-                  <wp:posOffset>2020570</wp:posOffset>
+                  <wp:posOffset>1437005</wp:posOffset>
                 </wp:positionV>
-                <wp:extent cx="1249045" cy="349885"/>
+                <wp:extent cx="1077595" cy="349885"/>
                 <wp:effectExtent l="0" t="0" r="0" b="0"/>
                 <wp:wrapNone/>
-                <wp:docPr id="21" name="Shape7"/>
+                <wp:docPr id="32" name="Shape17"/>
                 <a:graphic xmlns:a="http://schemas.openxmlformats.org/drawingml/2006/main">
                   <a:graphicData uri="http://schemas.microsoft.com/office/word/2010/wordprocessingShape">
                     <wps:wsp>
@@ -2538,7 +3068,7 @@
                       <wps:spPr>
                         <a:xfrm>
                           <a:off x="0" y="0"/>
-                          <a:ext cx="1248480" cy="349200"/>
+                          <a:ext cx="1077120" cy="349200"/>
                         </a:xfrm>
                         <a:prstGeom prst="rect">
                           <a:avLst/>
@@ -2568,7 +3098,7 @@
                                 <w:sz w:val="24"/>
                                 <w:szCs w:val="24"/>
                               </w:rPr>
-                              <w:t>Table containg the staff members</w:t>
+                              <w:t>Opens the ‘Add Subject’ wizard</w:t>
                             </w:r>
                           </w:p>
                         </w:txbxContent>
@@ -2584,7 +3114,7 @@
           </mc:Choice>
           <mc:Fallback>
             <w:pict>
-              <v:rect id="shape_0" ID="Shape7" stroked="f" style="position:absolute;margin-left:18.65pt;margin-top:159.1pt;width:98.25pt;height:27.45pt">
+              <v:rect id="shape_0" ID="Shape17" stroked="f" style="position:absolute;margin-left:11.9pt;margin-top:113.15pt;width:84.75pt;height:27.45pt">
                 <w10:wrap type="square"/>
                 <v:fill o:detectmouseclick="t" on="false"/>
                 <v:stroke color="#3465a4" joinstyle="round" endcap="flat"/>
@@ -2602,7 +3132,7 @@
                           <w:sz w:val="24"/>
                           <w:szCs w:val="24"/>
                         </w:rPr>
-                        <w:t>Table containg the staff members</w:t>
+                        <w:t>Opens the ‘Add Subject’ wizard</w:t>
                       </w:r>
                     </w:p>
                   </w:txbxContent>
@@ -2614,18 +3144,18 @@
         <mc:AlternateContent>
           <mc:Choice Requires="wps">
             <w:drawing>
-              <wp:anchor behindDoc="0" distT="0" distB="0" distL="0" distR="0" simplePos="0" locked="0" layoutInCell="1" allowOverlap="1" relativeHeight="24">
+              <wp:anchor behindDoc="0" distT="0" distB="0" distL="0" distR="0" simplePos="0" locked="0" layoutInCell="1" allowOverlap="1" relativeHeight="26">
                 <wp:simplePos x="0" y="0"/>
                 <wp:positionH relativeFrom="column">
-                  <wp:posOffset>141605</wp:posOffset>
+                  <wp:posOffset>103505</wp:posOffset>
                 </wp:positionH>
                 <wp:positionV relativeFrom="paragraph">
-                  <wp:posOffset>1220470</wp:posOffset>
+                  <wp:posOffset>2065655</wp:posOffset>
                 </wp:positionV>
-                <wp:extent cx="1229995" cy="349885"/>
+                <wp:extent cx="1134745" cy="349885"/>
                 <wp:effectExtent l="0" t="0" r="0" b="0"/>
                 <wp:wrapNone/>
-                <wp:docPr id="23" name="Shape8"/>
+                <wp:docPr id="34" name="Shape18"/>
                 <a:graphic xmlns:a="http://schemas.openxmlformats.org/drawingml/2006/main">
                   <a:graphicData uri="http://schemas.microsoft.com/office/word/2010/wordprocessingShape">
                     <wps:wsp>
@@ -2633,7 +3163,7 @@
                       <wps:spPr>
                         <a:xfrm>
                           <a:off x="0" y="0"/>
-                          <a:ext cx="1229400" cy="349200"/>
+                          <a:ext cx="1134000" cy="349200"/>
                         </a:xfrm>
                         <a:prstGeom prst="rect">
                           <a:avLst/>
@@ -2663,7 +3193,7 @@
                                 <w:sz w:val="24"/>
                                 <w:szCs w:val="24"/>
                               </w:rPr>
-                              <w:t>Opens the ‘Add Staff’ wizard</w:t>
+                              <w:t>Table containing the subjects</w:t>
                             </w:r>
                           </w:p>
                         </w:txbxContent>
@@ -2679,7 +3209,7 @@
           </mc:Choice>
           <mc:Fallback>
             <w:pict>
-              <v:rect id="shape_0" ID="Shape8" stroked="f" style="position:absolute;margin-left:11.15pt;margin-top:96.1pt;width:96.75pt;height:27.45pt">
+              <v:rect id="shape_0" ID="Shape18" stroked="f" style="position:absolute;margin-left:8.15pt;margin-top:162.65pt;width:89.25pt;height:27.45pt">
                 <w10:wrap type="square"/>
                 <v:fill o:detectmouseclick="t" on="false"/>
                 <v:stroke color="#3465a4" joinstyle="round" endcap="flat"/>
@@ -2697,7 +3227,7 @@
                           <w:sz w:val="24"/>
                           <w:szCs w:val="24"/>
                         </w:rPr>
-                        <w:t>Opens the ‘Add Staff’ wizard</w:t>
+                        <w:t>Table containing the subjects</w:t>
                       </w:r>
                     </w:p>
                   </w:txbxContent>
@@ -2709,18 +3239,18 @@
         <mc:AlternateContent>
           <mc:Choice Requires="wps">
             <w:drawing>
-              <wp:anchor behindDoc="0" distT="0" distB="0" distL="0" distR="0" simplePos="0" locked="0" layoutInCell="1" allowOverlap="1" relativeHeight="26">
+              <wp:anchor behindDoc="0" distT="0" distB="0" distL="0" distR="0" simplePos="0" locked="0" layoutInCell="1" allowOverlap="1" relativeHeight="27">
                 <wp:simplePos x="0" y="0"/>
                 <wp:positionH relativeFrom="column">
-                  <wp:posOffset>1428115</wp:posOffset>
+                  <wp:posOffset>1163955</wp:posOffset>
                 </wp:positionH>
                 <wp:positionV relativeFrom="paragraph">
-                  <wp:posOffset>314325</wp:posOffset>
+                  <wp:posOffset>356870</wp:posOffset>
                 </wp:positionV>
-                <wp:extent cx="874395" cy="76835"/>
+                <wp:extent cx="448945" cy="172720"/>
                 <wp:effectExtent l="0" t="0" r="0" b="0"/>
                 <wp:wrapNone/>
-                <wp:docPr id="25" name="Shape9"/>
+                <wp:docPr id="36" name="Shape19"/>
                 <a:graphic xmlns:a="http://schemas.openxmlformats.org/drawingml/2006/main">
                   <a:graphicData uri="http://schemas.microsoft.com/office/word/2010/wordprocessingShape">
                     <wps:wsp>
@@ -2728,7 +3258,7 @@
                       <wps:spPr>
                         <a:xfrm>
                           <a:off x="0" y="0"/>
-                          <a:ext cx="873720" cy="76680"/>
+                          <a:ext cx="448200" cy="172080"/>
                         </a:xfrm>
                         <a:prstGeom prst="line">
                           <a:avLst/>
@@ -2755,7 +3285,7 @@
           </mc:Choice>
           <mc:Fallback>
             <w:pict>
-              <v:line id="shape_0" from="112.35pt,21.8pt" to="181.1pt,27.8pt" ID="Shape9" stroked="t" style="position:absolute">
+              <v:line id="shape_0" from="90.4pt,22.25pt" to="125.65pt,35.75pt" ID="Shape19" stroked="t" style="position:absolute">
                 <v:stroke color="black" endarrow="block" endarrowwidth="medium" endarrowlength="medium" joinstyle="round" endcap="flat"/>
                 <v:fill o:detectmouseclick="t" on="false"/>
               </v:line>
@@ -2765,18 +3295,18 @@
         <mc:AlternateContent>
           <mc:Choice Requires="wps">
             <w:drawing>
-              <wp:anchor behindDoc="0" distT="0" distB="0" distL="0" distR="0" simplePos="0" locked="0" layoutInCell="1" allowOverlap="1" relativeHeight="27">
+              <wp:anchor behindDoc="0" distT="0" distB="0" distL="0" distR="0" simplePos="0" locked="0" layoutInCell="1" allowOverlap="1" relativeHeight="28">
                 <wp:simplePos x="0" y="0"/>
                 <wp:positionH relativeFrom="column">
-                  <wp:posOffset>1420495</wp:posOffset>
+                  <wp:posOffset>1184910</wp:posOffset>
                 </wp:positionH>
                 <wp:positionV relativeFrom="paragraph">
-                  <wp:posOffset>1610995</wp:posOffset>
+                  <wp:posOffset>1692910</wp:posOffset>
                 </wp:positionV>
-                <wp:extent cx="1068070" cy="220345"/>
+                <wp:extent cx="601345" cy="86995"/>
                 <wp:effectExtent l="0" t="0" r="0" b="0"/>
                 <wp:wrapNone/>
-                <wp:docPr id="26" name="Shape10"/>
+                <wp:docPr id="37" name="Shape20"/>
                 <a:graphic xmlns:a="http://schemas.openxmlformats.org/drawingml/2006/main">
                   <a:graphicData uri="http://schemas.microsoft.com/office/word/2010/wordprocessingShape">
                     <wps:wsp>
@@ -2784,7 +3314,7 @@
                       <wps:spPr>
                         <a:xfrm>
                           <a:off x="0" y="0"/>
-                          <a:ext cx="1067400" cy="219600"/>
+                          <a:ext cx="600840" cy="84960"/>
                         </a:xfrm>
                         <a:prstGeom prst="line">
                           <a:avLst/>
@@ -2811,7 +3341,7 @@
           </mc:Choice>
           <mc:Fallback>
             <w:pict>
-              <v:line id="shape_0" from="111pt,118.6pt" to="195pt,135.85pt" ID="Shape10" stroked="t" style="position:absolute">
+              <v:line id="shape_0" from="93.1pt,130pt" to="140.35pt,136.65pt" ID="Shape20" stroked="t" style="position:absolute">
                 <v:stroke color="black" endarrow="block" endarrowwidth="medium" endarrowlength="medium" joinstyle="round" endcap="flat"/>
                 <v:fill o:detectmouseclick="t" on="false"/>
               </v:line>
@@ -2821,26 +3351,26 @@
         <mc:AlternateContent>
           <mc:Choice Requires="wps">
             <w:drawing>
-              <wp:anchor behindDoc="0" distT="0" distB="0" distL="0" distR="0" simplePos="0" locked="0" layoutInCell="1" allowOverlap="1" relativeHeight="28">
+              <wp:anchor behindDoc="0" distT="0" distB="0" distL="0" distR="0" simplePos="0" locked="0" layoutInCell="1" allowOverlap="1" relativeHeight="29">
                 <wp:simplePos x="0" y="0"/>
                 <wp:positionH relativeFrom="column">
-                  <wp:posOffset>1530350</wp:posOffset>
+                  <wp:posOffset>1236980</wp:posOffset>
                 </wp:positionH>
                 <wp:positionV relativeFrom="paragraph">
-                  <wp:posOffset>2213610</wp:posOffset>
+                  <wp:posOffset>2227580</wp:posOffset>
                 </wp:positionV>
-                <wp:extent cx="906145" cy="163195"/>
+                <wp:extent cx="467995" cy="1270"/>
                 <wp:effectExtent l="0" t="0" r="0" b="0"/>
                 <wp:wrapNone/>
-                <wp:docPr id="27" name="Shape11"/>
+                <wp:docPr id="38" name="Shape21"/>
                 <a:graphic xmlns:a="http://schemas.openxmlformats.org/drawingml/2006/main">
                   <a:graphicData uri="http://schemas.microsoft.com/office/word/2010/wordprocessingShape">
                     <wps:wsp>
                       <wps:cNvSpPr/>
                       <wps:spPr>
-                        <a:xfrm flipV="1">
+                        <a:xfrm>
                           <a:off x="0" y="0"/>
-                          <a:ext cx="905400" cy="162720"/>
+                          <a:ext cx="467280" cy="720"/>
                         </a:xfrm>
                         <a:prstGeom prst="line">
                           <a:avLst/>
@@ -2867,176 +3397,15 @@
           </mc:Choice>
           <mc:Fallback>
             <w:pict>
-              <v:line id="shape_0" from="119.95pt,168.15pt" to="191.2pt,180.9pt" ID="Shape11" stroked="t" style="position:absolute;flip:y">
+              <v:line id="shape_0" from="97.4pt,175.4pt" to="134.15pt,175.4pt" ID="Shape21" stroked="t" style="position:absolute">
                 <v:stroke color="black" endarrow="block" endarrowwidth="medium" endarrowlength="medium" joinstyle="round" endcap="flat"/>
                 <v:fill o:detectmouseclick="t" on="false"/>
               </v:line>
             </w:pict>
           </mc:Fallback>
         </mc:AlternateContent>
-      </w:r>
-    </w:p>
-    <w:p>
-      <w:pPr>
-        <w:pStyle w:val="Normal"/>
-        <w:rPr/>
-      </w:pPr>
-      <w:r>
-        <w:rPr>
-          <w:sz w:val="24"/>
-          <w:szCs w:val="24"/>
-          <w:u w:val="none"/>
-        </w:rPr>
-        <w:t>Th</w:t>
-      </w:r>
-      <w:r>
-        <w:rPr>
-          <w:sz w:val="24"/>
-          <w:szCs w:val="24"/>
-          <w:u w:val="none"/>
-        </w:rPr>
-        <w:t xml:space="preserve">e </w:t>
-      </w:r>
-      <w:r>
-        <w:rPr>
-          <w:sz w:val="24"/>
-          <w:szCs w:val="24"/>
-          <w:u w:val="none"/>
-        </w:rPr>
-        <w:t>popup</w:t>
-      </w:r>
-      <w:r>
-        <w:rPr>
-          <w:sz w:val="24"/>
-          <w:szCs w:val="24"/>
-          <w:u w:val="none"/>
-        </w:rPr>
-        <w:t xml:space="preserve"> below</w:t>
-      </w:r>
-      <w:r>
-        <w:rPr>
-          <w:sz w:val="24"/>
-          <w:szCs w:val="24"/>
-          <w:u w:val="none"/>
-        </w:rPr>
-        <w:t xml:space="preserve"> is the ‘Add Staff’ wizard. This allows for a simple way to add a single member of staff to the system. The wizard allows for the selection of subjects by name for the subjects already added to the system. </w:t>
-      </w:r>
-      <w:r>
-        <w:rPr>
-          <w:sz w:val="24"/>
-          <w:szCs w:val="24"/>
-          <w:u w:val="none"/>
-        </w:rPr>
-        <w:t>To add the member of staff, click the ‘Add’ button, and to cancel the addition, click off the popup.</w:t>
-      </w:r>
-    </w:p>
-    <w:p>
-      <w:pPr>
-        <w:pStyle w:val="Normal"/>
-        <w:rPr>
-          <w:rFonts w:ascii="Times New Roman" w:hAnsi="Times New Roman"/>
-          <w:sz w:val="24"/>
-          <w:szCs w:val="24"/>
-          <w:u w:val="none"/>
-        </w:rPr>
-      </w:pPr>
-      <w:r>
-        <w:rPr/>
-      </w:r>
-    </w:p>
-    <w:p>
-      <w:pPr>
-        <w:pStyle w:val="Normal"/>
-        <w:rPr>
-          <w:u w:val="single"/>
-        </w:rPr>
-      </w:pPr>
-      <w:r>
-        <w:rPr>
-          <w:sz w:val="24"/>
-          <w:szCs w:val="24"/>
-          <w:u w:val="single"/>
-        </w:rPr>
-        <w:t>S</w:t>
-      </w:r>
-      <w:r>
-        <w:rPr>
-          <w:sz w:val="24"/>
-          <w:szCs w:val="24"/>
-          <w:u w:val="single"/>
-        </w:rPr>
-        <w:t>ubject Data</w:t>
-      </w:r>
-    </w:p>
-    <w:p>
-      <w:pPr>
-        <w:pStyle w:val="Normal"/>
-        <w:rPr>
-          <w:rFonts w:ascii="Times New Roman" w:hAnsi="Times New Roman"/>
-          <w:sz w:val="24"/>
-          <w:szCs w:val="24"/>
-        </w:rPr>
-      </w:pPr>
-      <w:r>
-        <w:rPr>
-          <w:u w:val="none"/>
-        </w:rPr>
-      </w:r>
-    </w:p>
-    <w:p>
-      <w:pPr>
-        <w:pStyle w:val="Normal"/>
-        <w:rPr>
-          <w:u w:val="none"/>
-        </w:rPr>
-      </w:pPr>
-      <w:r>
-        <w:rPr>
-          <w:sz w:val="24"/>
-          <w:szCs w:val="24"/>
-          <w:u w:val="none"/>
-        </w:rPr>
-        <w:t xml:space="preserve">Each subject stored in the system will be displayed in the table below. Therefore, the only data required to define a subject is its name, which can be off any length, but cannot be empty. </w:t>
-      </w:r>
-      <w:r>
-        <w:rPr>
-          <w:sz w:val="24"/>
-          <w:szCs w:val="24"/>
-          <w:u w:val="none"/>
-        </w:rPr>
-        <w:t>In order to add a new subject, click on the ‘+’ icon to open the ‘Add Subject’ window. Each row will have a ‘X’ icon, which will remove the subject from the system when clicked.</w:t>
-      </w:r>
-    </w:p>
-    <w:p>
-      <w:pPr>
-        <w:pStyle w:val="Normal"/>
-        <w:rPr>
-          <w:rFonts w:ascii="Times New Roman" w:hAnsi="Times New Roman"/>
-          <w:sz w:val="24"/>
-          <w:szCs w:val="24"/>
-        </w:rPr>
-      </w:pPr>
-      <w:r>
-        <w:rPr>
-          <w:u w:val="none"/>
-        </w:rPr>
-      </w:r>
-    </w:p>
-    <w:p>
-      <w:pPr>
-        <w:pStyle w:val="Normal"/>
-        <w:rPr>
-          <w:rFonts w:ascii="Times New Roman" w:hAnsi="Times New Roman"/>
-          <w:sz w:val="24"/>
-          <w:szCs w:val="24"/>
-        </w:rPr>
-      </w:pPr>
-      <w:r>
-        <w:rPr>
-          <w:u w:val="none"/>
-        </w:rPr>
         <w:drawing>
-          <wp:anchor behindDoc="0" distT="0" distB="0" distL="0" distR="0" simplePos="0" locked="0" layoutInCell="1" allowOverlap="1" relativeHeight="29">
+          <wp:anchor behindDoc="0" distT="0" distB="0" distL="0" distR="0" simplePos="0" locked="0" layoutInCell="1" allowOverlap="1" relativeHeight="23">
             <wp:simplePos x="0" y="0"/>
             <wp:positionH relativeFrom="column">
               <wp:posOffset>1627505</wp:posOffset>
@@ -3047,7 +3416,7 @@
             <wp:extent cx="4563110" cy="2510155"/>
             <wp:effectExtent l="0" t="0" r="0" b="0"/>
             <wp:wrapTopAndBottom/>
-            <wp:docPr id="28" name="Image6" descr=""/>
+            <wp:docPr id="39" name="Image6" descr=""/>
             <wp:cNvGraphicFramePr>
               <a:graphicFrameLocks xmlns:a="http://schemas.openxmlformats.org/drawingml/2006/main" noChangeAspect="1"/>
             </wp:cNvGraphicFramePr>
@@ -3055,7 +3424,7 @@
               <a:graphicData uri="http://schemas.openxmlformats.org/drawingml/2006/picture">
                 <pic:pic xmlns:pic="http://schemas.openxmlformats.org/drawingml/2006/picture">
                   <pic:nvPicPr>
-                    <pic:cNvPr id="28" name="Image6" descr=""/>
+                    <pic:cNvPr id="39" name="Image6" descr=""/>
                     <pic:cNvPicPr>
                       <a:picLocks noChangeAspect="1" noChangeArrowheads="1"/>
                     </pic:cNvPicPr>
@@ -3081,435 +3450,6 @@
             </a:graphic>
           </wp:anchor>
         </w:drawing>
-        <mc:AlternateContent>
-          <mc:Choice Requires="wps">
-            <w:drawing>
-              <wp:anchor behindDoc="0" distT="0" distB="0" distL="0" distR="0" simplePos="0" locked="0" layoutInCell="1" allowOverlap="1" relativeHeight="30">
-                <wp:simplePos x="0" y="0"/>
-                <wp:positionH relativeFrom="column">
-                  <wp:posOffset>103505</wp:posOffset>
-                </wp:positionH>
-                <wp:positionV relativeFrom="paragraph">
-                  <wp:posOffset>113030</wp:posOffset>
-                </wp:positionV>
-                <wp:extent cx="1029335" cy="343535"/>
-                <wp:effectExtent l="0" t="0" r="0" b="0"/>
-                <wp:wrapNone/>
-                <wp:docPr id="29" name="Shape16"/>
-                <a:graphic xmlns:a="http://schemas.openxmlformats.org/drawingml/2006/main">
-                  <a:graphicData uri="http://schemas.microsoft.com/office/word/2010/wordprocessingShape">
-                    <wps:wsp>
-                      <wps:cNvSpPr txBox="1"/>
-                      <wps:spPr>
-                        <a:xfrm>
-                          <a:off x="0" y="0"/>
-                          <a:ext cx="1028880" cy="343080"/>
-                        </a:xfrm>
-                        <a:prstGeom prst="rect">
-                          <a:avLst/>
-                        </a:prstGeom>
-                        <a:noFill/>
-                        <a:ln>
-                          <a:noFill/>
-                        </a:ln>
-                      </wps:spPr>
-                      <wps:txbx>
-                        <w:txbxContent>
-                          <w:p>
-                            <w:pPr>
-                              <w:overflowPunct w:val="false"/>
-                              <w:rPr/>
-                            </w:pPr>
-                            <w:r>
-                              <w:rPr>
-                                <w:sz w:val="24"/>
-                                <w:szCs w:val="24"/>
-                                <w:color w:val="auto"/>
-                              </w:rPr>
-                              <w:t>Navigation Bar</w:t>
-                            </w:r>
-                          </w:p>
-                        </w:txbxContent>
-                      </wps:txbx>
-                      <wps:bodyPr wrap="square" lIns="0" rIns="0" tIns="0" bIns="0">
-                        <a:spAutoFit/>
-                      </wps:bodyPr>
-                    </wps:wsp>
-                  </a:graphicData>
-                </a:graphic>
-              </wp:anchor>
-            </w:drawing>
-          </mc:Choice>
-          <mc:Fallback>
-            <w:pict>
-              <v:shape id="shape_0" ID="Shape16" stroked="f" style="position:absolute;margin-left:8.15pt;margin-top:8.9pt;width:80.95pt;height:26.95pt" type="shapetype_202">
-                <v:textbox>
-                  <w:txbxContent>
-                    <w:p>
-                      <w:pPr>
-                        <w:overflowPunct w:val="false"/>
-                        <w:rPr/>
-                      </w:pPr>
-                      <w:r>
-                        <w:rPr>
-                          <w:sz w:val="24"/>
-                          <w:szCs w:val="24"/>
-                          <w:color w:val="auto"/>
-                        </w:rPr>
-                        <w:t>Navigation Bar</w:t>
-                      </w:r>
-                    </w:p>
-                  </w:txbxContent>
-                </v:textbox>
-                <w10:wrap type="square"/>
-                <v:fill o:detectmouseclick="t" on="false"/>
-                <v:stroke color="black" joinstyle="round" endcap="flat"/>
-              </v:shape>
-            </w:pict>
-          </mc:Fallback>
-        </mc:AlternateContent>
-        <mc:AlternateContent>
-          <mc:Choice Requires="wps">
-            <w:drawing>
-              <wp:anchor behindDoc="0" distT="0" distB="0" distL="0" distR="0" simplePos="0" locked="0" layoutInCell="1" allowOverlap="1" relativeHeight="31">
-                <wp:simplePos x="0" y="0"/>
-                <wp:positionH relativeFrom="column">
-                  <wp:posOffset>151130</wp:posOffset>
-                </wp:positionH>
-                <wp:positionV relativeFrom="paragraph">
-                  <wp:posOffset>1437005</wp:posOffset>
-                </wp:positionV>
-                <wp:extent cx="1076960" cy="527050"/>
-                <wp:effectExtent l="0" t="0" r="0" b="0"/>
-                <wp:wrapNone/>
-                <wp:docPr id="30" name="Shape17"/>
-                <a:graphic xmlns:a="http://schemas.openxmlformats.org/drawingml/2006/main">
-                  <a:graphicData uri="http://schemas.microsoft.com/office/word/2010/wordprocessingShape">
-                    <wps:wsp>
-                      <wps:cNvSpPr txBox="1"/>
-                      <wps:spPr>
-                        <a:xfrm>
-                          <a:off x="0" y="0"/>
-                          <a:ext cx="1076400" cy="526320"/>
-                        </a:xfrm>
-                        <a:prstGeom prst="rect">
-                          <a:avLst/>
-                        </a:prstGeom>
-                        <a:noFill/>
-                        <a:ln>
-                          <a:noFill/>
-                        </a:ln>
-                      </wps:spPr>
-                      <wps:txbx>
-                        <w:txbxContent>
-                          <w:p>
-                            <w:pPr>
-                              <w:overflowPunct w:val="false"/>
-                              <w:rPr/>
-                            </w:pPr>
-                            <w:r>
-                              <w:rPr>
-                                <w:sz w:val="24"/>
-                                <w:szCs w:val="24"/>
-                                <w:color w:val="auto"/>
-                              </w:rPr>
-                              <w:t>Opens the ‘Add Subject’ wizard</w:t>
-                            </w:r>
-                          </w:p>
-                        </w:txbxContent>
-                      </wps:txbx>
-                      <wps:bodyPr wrap="square" lIns="0" rIns="0" tIns="0" bIns="0">
-                        <a:spAutoFit/>
-                      </wps:bodyPr>
-                    </wps:wsp>
-                  </a:graphicData>
-                </a:graphic>
-              </wp:anchor>
-            </w:drawing>
-          </mc:Choice>
-          <mc:Fallback>
-            <w:pict>
-              <v:shape id="shape_0" ID="Shape17" stroked="f" style="position:absolute;margin-left:11.9pt;margin-top:113.15pt;width:84.7pt;height:41.4pt" type="shapetype_202">
-                <v:textbox>
-                  <w:txbxContent>
-                    <w:p>
-                      <w:pPr>
-                        <w:overflowPunct w:val="false"/>
-                        <w:rPr/>
-                      </w:pPr>
-                      <w:r>
-                        <w:rPr>
-                          <w:sz w:val="24"/>
-                          <w:szCs w:val="24"/>
-                          <w:color w:val="auto"/>
-                        </w:rPr>
-                        <w:t>Opens the ‘Add Subject’ wizard</w:t>
-                      </w:r>
-                    </w:p>
-                  </w:txbxContent>
-                </v:textbox>
-                <w10:wrap type="square"/>
-                <v:fill o:detectmouseclick="t" on="false"/>
-                <v:stroke color="black" joinstyle="round" endcap="flat"/>
-              </v:shape>
-            </w:pict>
-          </mc:Fallback>
-        </mc:AlternateContent>
-        <mc:AlternateContent>
-          <mc:Choice Requires="wps">
-            <w:drawing>
-              <wp:anchor behindDoc="0" distT="0" distB="0" distL="0" distR="0" simplePos="0" locked="0" layoutInCell="1" allowOverlap="1" relativeHeight="32">
-                <wp:simplePos x="0" y="0"/>
-                <wp:positionH relativeFrom="column">
-                  <wp:posOffset>103505</wp:posOffset>
-                </wp:positionH>
-                <wp:positionV relativeFrom="paragraph">
-                  <wp:posOffset>2065655</wp:posOffset>
-                </wp:positionV>
-                <wp:extent cx="1134110" cy="527050"/>
-                <wp:effectExtent l="0" t="0" r="0" b="0"/>
-                <wp:wrapNone/>
-                <wp:docPr id="31" name="Shape18"/>
-                <a:graphic xmlns:a="http://schemas.openxmlformats.org/drawingml/2006/main">
-                  <a:graphicData uri="http://schemas.microsoft.com/office/word/2010/wordprocessingShape">
-                    <wps:wsp>
-                      <wps:cNvSpPr txBox="1"/>
-                      <wps:spPr>
-                        <a:xfrm>
-                          <a:off x="0" y="0"/>
-                          <a:ext cx="1133640" cy="526320"/>
-                        </a:xfrm>
-                        <a:prstGeom prst="rect">
-                          <a:avLst/>
-                        </a:prstGeom>
-                        <a:noFill/>
-                        <a:ln>
-                          <a:noFill/>
-                        </a:ln>
-                      </wps:spPr>
-                      <wps:txbx>
-                        <w:txbxContent>
-                          <w:p>
-                            <w:pPr>
-                              <w:overflowPunct w:val="false"/>
-                              <w:rPr/>
-                            </w:pPr>
-                            <w:r>
-                              <w:rPr>
-                                <w:sz w:val="24"/>
-                                <w:szCs w:val="24"/>
-                                <w:color w:val="auto"/>
-                              </w:rPr>
-                              <w:t>Table containing the subjects</w:t>
-                            </w:r>
-                          </w:p>
-                        </w:txbxContent>
-                      </wps:txbx>
-                      <wps:bodyPr wrap="square" lIns="0" rIns="0" tIns="0" bIns="0">
-                        <a:spAutoFit/>
-                      </wps:bodyPr>
-                    </wps:wsp>
-                  </a:graphicData>
-                </a:graphic>
-              </wp:anchor>
-            </w:drawing>
-          </mc:Choice>
-          <mc:Fallback>
-            <w:pict>
-              <v:shape id="shape_0" ID="Shape18" stroked="f" style="position:absolute;margin-left:8.15pt;margin-top:162.65pt;width:89.2pt;height:41.4pt" type="shapetype_202">
-                <v:textbox>
-                  <w:txbxContent>
-                    <w:p>
-                      <w:pPr>
-                        <w:overflowPunct w:val="false"/>
-                        <w:rPr/>
-                      </w:pPr>
-                      <w:r>
-                        <w:rPr>
-                          <w:sz w:val="24"/>
-                          <w:szCs w:val="24"/>
-                          <w:color w:val="auto"/>
-                        </w:rPr>
-                        <w:t>Table containing the subjects</w:t>
-                      </w:r>
-                    </w:p>
-                  </w:txbxContent>
-                </v:textbox>
-                <w10:wrap type="square"/>
-                <v:fill o:detectmouseclick="t" on="false"/>
-                <v:stroke color="black" joinstyle="round" endcap="flat"/>
-              </v:shape>
-            </w:pict>
-          </mc:Fallback>
-        </mc:AlternateContent>
-        <mc:AlternateContent>
-          <mc:Choice Requires="wps">
-            <w:drawing>
-              <wp:anchor behindDoc="0" distT="0" distB="0" distL="0" distR="0" simplePos="0" locked="0" layoutInCell="1" allowOverlap="1" relativeHeight="33">
-                <wp:simplePos x="0" y="0"/>
-                <wp:positionH relativeFrom="column">
-                  <wp:posOffset>1148080</wp:posOffset>
-                </wp:positionH>
-                <wp:positionV relativeFrom="paragraph">
-                  <wp:posOffset>282575</wp:posOffset>
-                </wp:positionV>
-                <wp:extent cx="448310" cy="172085"/>
-                <wp:effectExtent l="0" t="0" r="0" b="0"/>
-                <wp:wrapNone/>
-                <wp:docPr id="32" name="Shape19"/>
-                <a:graphic xmlns:a="http://schemas.openxmlformats.org/drawingml/2006/main">
-                  <a:graphicData uri="http://schemas.microsoft.com/office/word/2010/wordprocessingShape">
-                    <wps:wsp>
-                      <wps:cNvSpPr/>
-                      <wps:spPr>
-                        <a:xfrm>
-                          <a:off x="0" y="0"/>
-                          <a:ext cx="447840" cy="171360"/>
-                        </a:xfrm>
-                        <a:prstGeom prst="line">
-                          <a:avLst/>
-                        </a:prstGeom>
-                        <a:ln>
-                          <a:solidFill>
-                            <a:srgbClr val="000000"/>
-                          </a:solidFill>
-                          <a:tailEnd len="med" type="triangle" w="med"/>
-                        </a:ln>
-                      </wps:spPr>
-                      <wps:style>
-                        <a:lnRef idx="0"/>
-                        <a:fillRef idx="0"/>
-                        <a:effectRef idx="0"/>
-                        <a:fontRef idx="minor"/>
-                      </wps:style>
-                      <wps:bodyPr/>
-                    </wps:wsp>
-                  </a:graphicData>
-                </a:graphic>
-              </wp:anchor>
-            </w:drawing>
-          </mc:Choice>
-          <mc:Fallback>
-            <w:pict>
-              <v:line id="shape_0" from="89.15pt,16.4pt" to="124.35pt,29.85pt" ID="Shape19" stroked="t" style="position:absolute">
-                <v:stroke color="black" endarrow="block" endarrowwidth="medium" endarrowlength="medium" joinstyle="round" endcap="flat"/>
-                <v:fill o:detectmouseclick="t" on="false"/>
-              </v:line>
-            </w:pict>
-          </mc:Fallback>
-        </mc:AlternateContent>
-        <mc:AlternateContent>
-          <mc:Choice Requires="wps">
-            <w:drawing>
-              <wp:anchor behindDoc="0" distT="0" distB="0" distL="0" distR="0" simplePos="0" locked="0" layoutInCell="1" allowOverlap="1" relativeHeight="34">
-                <wp:simplePos x="0" y="0"/>
-                <wp:positionH relativeFrom="column">
-                  <wp:posOffset>1182370</wp:posOffset>
-                </wp:positionH>
-                <wp:positionV relativeFrom="paragraph">
-                  <wp:posOffset>1650365</wp:posOffset>
-                </wp:positionV>
-                <wp:extent cx="600710" cy="86360"/>
-                <wp:effectExtent l="0" t="0" r="0" b="0"/>
-                <wp:wrapNone/>
-                <wp:docPr id="33" name="Shape20"/>
-                <a:graphic xmlns:a="http://schemas.openxmlformats.org/drawingml/2006/main">
-                  <a:graphicData uri="http://schemas.microsoft.com/office/word/2010/wordprocessingShape">
-                    <wps:wsp>
-                      <wps:cNvSpPr/>
-                      <wps:spPr>
-                        <a:xfrm>
-                          <a:off x="0" y="0"/>
-                          <a:ext cx="600120" cy="85680"/>
-                        </a:xfrm>
-                        <a:prstGeom prst="line">
-                          <a:avLst/>
-                        </a:prstGeom>
-                        <a:ln>
-                          <a:solidFill>
-                            <a:srgbClr val="000000"/>
-                          </a:solidFill>
-                          <a:tailEnd len="med" type="triangle" w="med"/>
-                        </a:ln>
-                      </wps:spPr>
-                      <wps:style>
-                        <a:lnRef idx="0"/>
-                        <a:fillRef idx="0"/>
-                        <a:effectRef idx="0"/>
-                        <a:fontRef idx="minor"/>
-                      </wps:style>
-                      <wps:bodyPr/>
-                    </wps:wsp>
-                  </a:graphicData>
-                </a:graphic>
-              </wp:anchor>
-            </w:drawing>
-          </mc:Choice>
-          <mc:Fallback>
-            <w:pict>
-              <v:line id="shape_0" from="92.9pt,126.65pt" to="140.1pt,133.35pt" ID="Shape20" stroked="t" style="position:absolute">
-                <v:stroke color="black" endarrow="block" endarrowwidth="medium" endarrowlength="medium" joinstyle="round" endcap="flat"/>
-                <v:fill o:detectmouseclick="t" on="false"/>
-              </v:line>
-            </w:pict>
-          </mc:Fallback>
-        </mc:AlternateContent>
-        <mc:AlternateContent>
-          <mc:Choice Requires="wps">
-            <w:drawing>
-              <wp:anchor behindDoc="0" distT="0" distB="0" distL="0" distR="0" simplePos="0" locked="0" layoutInCell="1" allowOverlap="1" relativeHeight="35">
-                <wp:simplePos x="0" y="0"/>
-                <wp:positionH relativeFrom="column">
-                  <wp:posOffset>1236980</wp:posOffset>
-                </wp:positionH>
-                <wp:positionV relativeFrom="paragraph">
-                  <wp:posOffset>2227580</wp:posOffset>
-                </wp:positionV>
-                <wp:extent cx="467360" cy="635"/>
-                <wp:effectExtent l="0" t="0" r="0" b="0"/>
-                <wp:wrapNone/>
-                <wp:docPr id="34" name="Shape21"/>
-                <a:graphic xmlns:a="http://schemas.openxmlformats.org/drawingml/2006/main">
-                  <a:graphicData uri="http://schemas.microsoft.com/office/word/2010/wordprocessingShape">
-                    <wps:wsp>
-                      <wps:cNvSpPr/>
-                      <wps:spPr>
-                        <a:xfrm>
-                          <a:off x="0" y="0"/>
-                          <a:ext cx="466560" cy="0"/>
-                        </a:xfrm>
-                        <a:prstGeom prst="line">
-                          <a:avLst/>
-                        </a:prstGeom>
-                        <a:ln>
-                          <a:solidFill>
-                            <a:srgbClr val="000000"/>
-                          </a:solidFill>
-                          <a:tailEnd len="med" type="triangle" w="med"/>
-                        </a:ln>
-                      </wps:spPr>
-                      <wps:style>
-                        <a:lnRef idx="0"/>
-                        <a:fillRef idx="0"/>
-                        <a:effectRef idx="0"/>
-                        <a:fontRef idx="minor"/>
-                      </wps:style>
-                      <wps:bodyPr/>
-                    </wps:wsp>
-                  </a:graphicData>
-                </a:graphic>
-              </wp:anchor>
-            </w:drawing>
-          </mc:Choice>
-          <mc:Fallback>
-            <w:pict>
-              <v:line id="shape_0" from="97.4pt,175.4pt" to="134.1pt,175.4pt" ID="Shape21" stroked="t" style="position:absolute">
-                <v:stroke color="black" endarrow="block" endarrowwidth="medium" endarrowlength="medium" joinstyle="round" endcap="flat"/>
-                <v:fill o:detectmouseclick="t" on="false"/>
-              </v:line>
-            </w:pict>
-          </mc:Fallback>
-        </mc:AlternateContent>
       </w:r>
     </w:p>
     <w:sectPr>
@@ -4354,6 +4294,73 @@
       <w:rFonts w:cs="OpenSymbol"/>
     </w:rPr>
   </w:style>
+  <w:style w:type="character" w:styleId="ListLabel46">
+    <w:name w:val="ListLabel 46"/>
+    <w:qFormat/>
+    <w:rPr>
+      <w:rFonts w:cs="OpenSymbol"/>
+      <w:b w:val="false"/>
+      <w:sz w:val="24"/>
+    </w:rPr>
+  </w:style>
+  <w:style w:type="character" w:styleId="ListLabel47">
+    <w:name w:val="ListLabel 47"/>
+    <w:qFormat/>
+    <w:rPr>
+      <w:rFonts w:cs="OpenSymbol"/>
+      <w:b w:val="false"/>
+      <w:sz w:val="24"/>
+    </w:rPr>
+  </w:style>
+  <w:style w:type="character" w:styleId="ListLabel48">
+    <w:name w:val="ListLabel 48"/>
+    <w:qFormat/>
+    <w:rPr>
+      <w:rFonts w:cs="OpenSymbol"/>
+    </w:rPr>
+  </w:style>
+  <w:style w:type="character" w:styleId="ListLabel49">
+    <w:name w:val="ListLabel 49"/>
+    <w:qFormat/>
+    <w:rPr>
+      <w:rFonts w:cs="OpenSymbol"/>
+    </w:rPr>
+  </w:style>
+  <w:style w:type="character" w:styleId="ListLabel50">
+    <w:name w:val="ListLabel 50"/>
+    <w:qFormat/>
+    <w:rPr>
+      <w:rFonts w:cs="OpenSymbol"/>
+    </w:rPr>
+  </w:style>
+  <w:style w:type="character" w:styleId="ListLabel51">
+    <w:name w:val="ListLabel 51"/>
+    <w:qFormat/>
+    <w:rPr>
+      <w:rFonts w:cs="OpenSymbol"/>
+    </w:rPr>
+  </w:style>
+  <w:style w:type="character" w:styleId="ListLabel52">
+    <w:name w:val="ListLabel 52"/>
+    <w:qFormat/>
+    <w:rPr>
+      <w:rFonts w:cs="OpenSymbol"/>
+    </w:rPr>
+  </w:style>
+  <w:style w:type="character" w:styleId="ListLabel53">
+    <w:name w:val="ListLabel 53"/>
+    <w:qFormat/>
+    <w:rPr>
+      <w:rFonts w:cs="OpenSymbol"/>
+    </w:rPr>
+  </w:style>
+  <w:style w:type="character" w:styleId="ListLabel54">
+    <w:name w:val="ListLabel 54"/>
+    <w:qFormat/>
+    <w:rPr>
+      <w:rFonts w:cs="OpenSymbol"/>
+    </w:rPr>
+  </w:style>
   <w:style w:type="paragraph" w:styleId="Heading">
     <w:name w:val="Heading"/>
     <w:basedOn w:val="Normal"/>

</xml_diff>